<commit_message>
Finalize Code Testing Plan doc
</commit_message>
<xml_diff>
--- a/Project Documentation/Testing/Code Testing Plan.docx
+++ b/Project Documentation/Testing/Code Testing Plan.docx
@@ -19,7 +19,7 @@
           <w:sz w:val="28"/>
           <w:szCs w:val="28"/>
         </w:rPr>
-        <w:t>Code Testing Plan</w:t>
+        <w:t>SolarSize</w:t>
       </w:r>
       <w:r>
         <w:rPr>
@@ -28,81 +28,173 @@
           <w:sz w:val="28"/>
           <w:szCs w:val="28"/>
         </w:rPr>
-        <w:t xml:space="preserve"> - SolarSize</w:t>
-      </w:r>
-    </w:p>
-    <w:p>
-      <w:pPr>
-        <w:jc w:val="center"/>
-        <w:rPr>
-          <w:sz w:val="28"/>
-          <w:szCs w:val="28"/>
-        </w:rPr>
-      </w:pPr>
-      <w:r>
-        <w:rPr>
-          <w:sz w:val="28"/>
-          <w:szCs w:val="28"/>
-        </w:rPr>
-        <w:t>SSE Capstone 2021-2022</w:t>
-      </w:r>
-    </w:p>
-    <w:p>
-      <w:pPr>
-        <w:jc w:val="center"/>
-        <w:rPr>
-          <w:sz w:val="28"/>
-          <w:szCs w:val="28"/>
-        </w:rPr>
-      </w:pPr>
-      <w:r>
-        <w:rPr>
-          <w:sz w:val="28"/>
-          <w:szCs w:val="28"/>
-        </w:rPr>
-        <w:t>University of Regina</w:t>
-      </w:r>
-    </w:p>
-    <w:p>
-      <w:pPr>
-        <w:jc w:val="center"/>
-        <w:rPr>
-          <w:sz w:val="28"/>
-          <w:szCs w:val="28"/>
-        </w:rPr>
-      </w:pPr>
-    </w:p>
-    <w:p>
-      <w:pPr>
-        <w:rPr>
-          <w:sz w:val="28"/>
-          <w:szCs w:val="28"/>
-        </w:rPr>
-      </w:pPr>
-    </w:p>
-    <w:p>
-      <w:pPr>
-        <w:jc w:val="center"/>
+        <w:t xml:space="preserve"> </w:t>
+      </w:r>
+      <w:r>
         <w:rPr>
           <w:b/>
           <w:bCs/>
           <w:sz w:val="28"/>
           <w:szCs w:val="28"/>
         </w:rPr>
-      </w:pPr>
-    </w:p>
-    <w:p>
-      <w:pPr>
+        <w:t xml:space="preserve">- </w:t>
+      </w:r>
+      <w:r>
         <w:rPr>
           <w:b/>
           <w:bCs/>
           <w:sz w:val="28"/>
           <w:szCs w:val="28"/>
         </w:rPr>
-      </w:pPr>
-    </w:p>
-    <w:p>
-      <w:pPr>
+        <w:t>Code Testing Plan</w:t>
+      </w:r>
+    </w:p>
+    <w:p>
+      <w:pPr>
+        <w:jc w:val="center"/>
+        <w:rPr>
+          <w:sz w:val="28"/>
+          <w:szCs w:val="28"/>
+        </w:rPr>
+      </w:pPr>
+      <w:r>
+        <w:rPr>
+          <w:sz w:val="28"/>
+          <w:szCs w:val="28"/>
+        </w:rPr>
+        <w:t>SSE Capstone</w:t>
+      </w:r>
+      <w:r>
+        <w:rPr>
+          <w:sz w:val="28"/>
+          <w:szCs w:val="28"/>
+        </w:rPr>
+        <w:t xml:space="preserve"> – University of Regina</w:t>
+      </w:r>
+    </w:p>
+    <w:p>
+      <w:pPr>
+        <w:jc w:val="center"/>
+        <w:rPr>
+          <w:sz w:val="28"/>
+          <w:szCs w:val="28"/>
+        </w:rPr>
+      </w:pPr>
+      <w:r>
+        <w:rPr>
+          <w:sz w:val="28"/>
+          <w:szCs w:val="28"/>
+        </w:rPr>
+        <w:t>SolarSize</w:t>
+      </w:r>
+      <w:r>
+        <w:rPr>
+          <w:sz w:val="28"/>
+          <w:szCs w:val="28"/>
+        </w:rPr>
+        <w:t xml:space="preserve"> </w:t>
+      </w:r>
+    </w:p>
+    <w:p>
+      <w:pPr>
+        <w:jc w:val="center"/>
+        <w:rPr>
+          <w:sz w:val="28"/>
+          <w:szCs w:val="28"/>
+        </w:rPr>
+      </w:pPr>
+      <w:r>
+        <w:rPr>
+          <w:sz w:val="28"/>
+          <w:szCs w:val="28"/>
+        </w:rPr>
+        <w:t xml:space="preserve">Winter </w:t>
+      </w:r>
+      <w:r>
+        <w:rPr>
+          <w:sz w:val="28"/>
+          <w:szCs w:val="28"/>
+        </w:rPr>
+        <w:t>2022</w:t>
+      </w:r>
+    </w:p>
+    <w:p>
+      <w:pPr>
+        <w:jc w:val="center"/>
+        <w:rPr>
+          <w:sz w:val="28"/>
+          <w:szCs w:val="28"/>
+        </w:rPr>
+      </w:pPr>
+    </w:p>
+    <w:p>
+      <w:pPr>
+        <w:jc w:val="center"/>
+        <w:rPr>
+          <w:sz w:val="28"/>
+          <w:szCs w:val="28"/>
+        </w:rPr>
+      </w:pPr>
+      <w:r>
+        <w:rPr>
+          <w:sz w:val="28"/>
+          <w:szCs w:val="28"/>
+        </w:rPr>
+        <w:t>Tristan Brown-Hannibal</w:t>
+      </w:r>
+    </w:p>
+    <w:p>
+      <w:pPr>
+        <w:jc w:val="center"/>
+        <w:rPr>
+          <w:sz w:val="28"/>
+          <w:szCs w:val="28"/>
+        </w:rPr>
+      </w:pPr>
+      <w:r>
+        <w:rPr>
+          <w:sz w:val="28"/>
+          <w:szCs w:val="28"/>
+        </w:rPr>
+        <w:t xml:space="preserve">Karlee </w:t>
+      </w:r>
+      <w:proofErr w:type="spellStart"/>
+      <w:r>
+        <w:rPr>
+          <w:sz w:val="28"/>
+          <w:szCs w:val="28"/>
+        </w:rPr>
+        <w:t>Fidek</w:t>
+      </w:r>
+      <w:proofErr w:type="spellEnd"/>
+    </w:p>
+    <w:p>
+      <w:pPr>
+        <w:jc w:val="center"/>
+        <w:rPr>
+          <w:sz w:val="28"/>
+          <w:szCs w:val="28"/>
+        </w:rPr>
+      </w:pPr>
+      <w:r>
+        <w:rPr>
+          <w:sz w:val="28"/>
+          <w:szCs w:val="28"/>
+        </w:rPr>
+        <w:t>Kaden Goski</w:t>
+      </w:r>
+    </w:p>
+    <w:p>
+      <w:pPr>
+        <w:rPr>
+          <w:sz w:val="28"/>
+          <w:szCs w:val="28"/>
+        </w:rPr>
+      </w:pPr>
+    </w:p>
+    <w:p>
+      <w:pPr>
+        <w:jc w:val="center"/>
         <w:rPr>
           <w:b/>
           <w:bCs/>
@@ -209,6 +301,16 @@
           <w:sz w:val="28"/>
           <w:szCs w:val="28"/>
         </w:rPr>
+        <w:sectPr>
+          <w:headerReference w:type="even" r:id="rId8"/>
+          <w:headerReference w:type="default" r:id="rId9"/>
+          <w:footerReference w:type="default" r:id="rId10"/>
+          <w:pgSz w:w="12240" w:h="15840"/>
+          <w:pgMar w:top="1440" w:right="1440" w:bottom="1440" w:left="1440" w:header="708" w:footer="708" w:gutter="0"/>
+          <w:pgNumType w:fmt="lowerRoman" w:start="1"/>
+          <w:cols w:space="708"/>
+          <w:docGrid w:linePitch="360"/>
+        </w:sectPr>
       </w:pPr>
     </w:p>
     <w:p>
@@ -223,1041 +325,78 @@
     </w:p>
     <w:p>
       <w:pPr>
-        <w:rPr>
-          <w:b/>
-          <w:bCs/>
+        <w:pStyle w:val="Heading1"/>
+        <w:numPr>
+          <w:ilvl w:val="0"/>
+          <w:numId w:val="0"/>
+        </w:numPr>
+        <w:ind w:left="360" w:right="-1413" w:hanging="360"/>
+        <w:rPr>
+          <w:b w:val="0"/>
+          <w:bCs w:val="0"/>
           <w:sz w:val="28"/>
           <w:szCs w:val="28"/>
         </w:rPr>
       </w:pPr>
-    </w:p>
-    <w:p>
-      <w:pPr>
-        <w:rPr>
-          <w:b/>
-          <w:bCs/>
+      <w:bookmarkStart w:id="0" w:name="_Toc100071479"/>
+      <w:r>
+        <w:rPr>
+          <w:b w:val="0"/>
+          <w:bCs w:val="0"/>
           <w:sz w:val="28"/>
           <w:szCs w:val="28"/>
         </w:rPr>
-      </w:pPr>
-    </w:p>
-    <w:p>
-      <w:pPr>
-        <w:rPr>
-          <w:b/>
-          <w:bCs/>
-          <w:sz w:val="28"/>
-          <w:szCs w:val="28"/>
-        </w:rPr>
-      </w:pPr>
-    </w:p>
-    <w:p>
-      <w:pPr>
-        <w:rPr>
-          <w:b/>
-          <w:bCs/>
-          <w:sz w:val="28"/>
-          <w:szCs w:val="28"/>
-        </w:rPr>
-      </w:pPr>
-    </w:p>
-    <w:p>
-      <w:pPr>
-        <w:rPr>
-          <w:b/>
-          <w:bCs/>
-          <w:sz w:val="28"/>
-          <w:szCs w:val="28"/>
-        </w:rPr>
-      </w:pPr>
-    </w:p>
-    <w:p>
-      <w:pPr>
-        <w:rPr>
-          <w:b/>
-          <w:bCs/>
-          <w:sz w:val="24"/>
-          <w:szCs w:val="24"/>
-        </w:rPr>
-      </w:pPr>
-      <w:r>
-        <w:rPr>
-          <w:b/>
-          <w:bCs/>
-          <w:sz w:val="24"/>
-          <w:szCs w:val="24"/>
-        </w:rPr>
-        <w:lastRenderedPageBreak/>
-        <w:t>Table of Contents</w:t>
-      </w:r>
-    </w:p>
-    <w:p>
-      <w:pPr>
-        <w:pStyle w:val="ListParagraph"/>
-        <w:numPr>
-          <w:ilvl w:val="0"/>
-          <w:numId w:val="2"/>
-        </w:numPr>
-      </w:pPr>
-      <w:r>
-        <w:t>Introduction</w:t>
-      </w:r>
-    </w:p>
-    <w:p>
-      <w:pPr>
-        <w:pStyle w:val="ListParagraph"/>
-        <w:numPr>
-          <w:ilvl w:val="1"/>
-          <w:numId w:val="2"/>
-        </w:numPr>
-      </w:pPr>
-      <w:r>
-        <w:t>Purpose</w:t>
-      </w:r>
-    </w:p>
-    <w:p>
-      <w:pPr>
-        <w:pStyle w:val="ListParagraph"/>
-        <w:numPr>
-          <w:ilvl w:val="1"/>
-          <w:numId w:val="2"/>
-        </w:numPr>
-      </w:pPr>
-      <w:r>
-        <w:t>Project</w:t>
-      </w:r>
-    </w:p>
-    <w:p>
-      <w:pPr>
-        <w:pStyle w:val="ListParagraph"/>
-        <w:numPr>
-          <w:ilvl w:val="1"/>
-          <w:numId w:val="2"/>
-        </w:numPr>
-      </w:pPr>
-      <w:r>
-        <w:t>Stakeholders</w:t>
-      </w:r>
-    </w:p>
-    <w:p>
-      <w:pPr>
-        <w:pStyle w:val="ListParagraph"/>
-        <w:numPr>
-          <w:ilvl w:val="0"/>
-          <w:numId w:val="2"/>
-        </w:numPr>
-      </w:pPr>
-      <w:r>
-        <w:t>Code Test</w:t>
-      </w:r>
-      <w:r>
-        <w:t>ing</w:t>
-      </w:r>
-      <w:r>
-        <w:t xml:space="preserve"> Strategy</w:t>
-      </w:r>
-    </w:p>
-    <w:p>
-      <w:pPr>
-        <w:pStyle w:val="ListParagraph"/>
-        <w:numPr>
-          <w:ilvl w:val="1"/>
-          <w:numId w:val="2"/>
-        </w:numPr>
-      </w:pPr>
-      <w:r>
-        <w:t>Test Objectives</w:t>
-      </w:r>
-    </w:p>
-    <w:p>
-      <w:pPr>
-        <w:pStyle w:val="ListParagraph"/>
-        <w:numPr>
-          <w:ilvl w:val="1"/>
-          <w:numId w:val="2"/>
-        </w:numPr>
-      </w:pPr>
-      <w:r>
-        <w:t>Test Assumptions</w:t>
-      </w:r>
-    </w:p>
-    <w:p>
-      <w:pPr>
-        <w:pStyle w:val="ListParagraph"/>
-        <w:numPr>
-          <w:ilvl w:val="1"/>
-          <w:numId w:val="2"/>
-        </w:numPr>
-      </w:pPr>
-      <w:r>
-        <w:t>Test Principles</w:t>
-      </w:r>
-    </w:p>
-    <w:p>
-      <w:pPr>
-        <w:pStyle w:val="ListParagraph"/>
-        <w:numPr>
-          <w:ilvl w:val="1"/>
-          <w:numId w:val="2"/>
-        </w:numPr>
-      </w:pPr>
-      <w:r>
-        <w:t>Scope of Tests</w:t>
-      </w:r>
-    </w:p>
-    <w:p>
-      <w:pPr>
-        <w:pStyle w:val="ListParagraph"/>
-        <w:numPr>
-          <w:ilvl w:val="0"/>
-          <w:numId w:val="2"/>
-        </w:numPr>
-      </w:pPr>
-      <w:r>
-        <w:t>Execution and Management Process</w:t>
-      </w:r>
-    </w:p>
-    <w:p>
-      <w:pPr>
-        <w:pStyle w:val="ListParagraph"/>
-        <w:numPr>
-          <w:ilvl w:val="1"/>
-          <w:numId w:val="2"/>
-        </w:numPr>
-      </w:pPr>
-      <w:r>
-        <w:t>Test Management Tool</w:t>
-      </w:r>
-      <w:r>
-        <w:t xml:space="preserve"> and Environment</w:t>
-      </w:r>
-    </w:p>
-    <w:p>
-      <w:pPr>
-        <w:pStyle w:val="ListParagraph"/>
-        <w:numPr>
-          <w:ilvl w:val="1"/>
-          <w:numId w:val="2"/>
-        </w:numPr>
-      </w:pPr>
-      <w:r>
-        <w:t>Test Design Process</w:t>
-      </w:r>
-    </w:p>
-    <w:p>
-      <w:pPr>
-        <w:pStyle w:val="ListParagraph"/>
-        <w:numPr>
-          <w:ilvl w:val="1"/>
-          <w:numId w:val="2"/>
-        </w:numPr>
-      </w:pPr>
-      <w:r>
-        <w:t>Test Execution</w:t>
-      </w:r>
-      <w:r>
-        <w:t xml:space="preserve"> and Failure Analysis</w:t>
-      </w:r>
-    </w:p>
-    <w:p>
-      <w:pPr>
-        <w:pStyle w:val="ListParagraph"/>
-        <w:numPr>
-          <w:ilvl w:val="0"/>
-          <w:numId w:val="2"/>
-        </w:numPr>
-      </w:pPr>
-      <w:r>
-        <w:t>Test Results</w:t>
-      </w:r>
-    </w:p>
-    <w:p>
-      <w:pPr>
-        <w:pStyle w:val="ListParagraph"/>
-        <w:numPr>
-          <w:ilvl w:val="1"/>
-          <w:numId w:val="2"/>
-        </w:numPr>
-      </w:pPr>
-      <w:r>
-        <w:t>Results</w:t>
-      </w:r>
-    </w:p>
-    <w:p>
-      <w:pPr>
-        <w:pStyle w:val="ListParagraph"/>
-        <w:numPr>
-          <w:ilvl w:val="1"/>
-          <w:numId w:val="2"/>
-        </w:numPr>
-      </w:pPr>
-      <w:r>
-        <w:t xml:space="preserve">Issues     </w:t>
-      </w:r>
-    </w:p>
-    <w:p/>
-    <w:p/>
-    <w:p/>
-    <w:p/>
-    <w:p/>
-    <w:p/>
-    <w:p/>
-    <w:p/>
-    <w:p/>
-    <w:p/>
-    <w:p/>
-    <w:p/>
-    <w:p/>
-    <w:p/>
-    <w:p/>
-    <w:p/>
-    <w:p/>
-    <w:p>
-      <w:pPr>
-        <w:pStyle w:val="ListParagraph"/>
-        <w:numPr>
-          <w:ilvl w:val="0"/>
-          <w:numId w:val="5"/>
-        </w:numPr>
-        <w:rPr>
-          <w:b/>
-          <w:bCs/>
-        </w:rPr>
-      </w:pPr>
-      <w:r>
-        <w:rPr>
-          <w:b/>
-          <w:bCs/>
-        </w:rPr>
-        <w:lastRenderedPageBreak/>
-        <w:t>Introduction</w:t>
-      </w:r>
-    </w:p>
-    <w:p>
-      <w:pPr>
-        <w:pStyle w:val="ListParagraph"/>
-        <w:numPr>
-          <w:ilvl w:val="1"/>
-          <w:numId w:val="6"/>
-        </w:numPr>
-        <w:rPr>
-          <w:b/>
-          <w:bCs/>
-        </w:rPr>
-      </w:pPr>
-      <w:r>
-        <w:rPr>
-          <w:b/>
-          <w:bCs/>
-        </w:rPr>
-        <w:t>Purpose</w:t>
-      </w:r>
-    </w:p>
-    <w:p>
-      <w:pPr>
-        <w:pStyle w:val="ListParagraph"/>
-        <w:ind w:left="1440"/>
-      </w:pPr>
-      <w:r>
-        <w:t>This code testing plan describes the testing approach, tools, and environment used to test our capstone project, SolarSize – A solar estimation tool. This document will cover:</w:t>
-      </w:r>
-    </w:p>
-    <w:p>
-      <w:pPr>
-        <w:pStyle w:val="ListParagraph"/>
-        <w:ind w:left="1440"/>
-      </w:pPr>
-    </w:p>
-    <w:p>
-      <w:pPr>
-        <w:pStyle w:val="ListParagraph"/>
-        <w:numPr>
-          <w:ilvl w:val="0"/>
-          <w:numId w:val="11"/>
-        </w:numPr>
-      </w:pPr>
-      <w:r>
-        <w:t>Code Testing Strategy: Objective and methodology of the tests, assumptions and process outline to setup tests, principles, and scope of the tests.</w:t>
-      </w:r>
-    </w:p>
-    <w:p>
-      <w:pPr>
-        <w:pStyle w:val="ListParagraph"/>
-        <w:ind w:left="1800"/>
-      </w:pPr>
-    </w:p>
-    <w:p>
-      <w:pPr>
-        <w:pStyle w:val="ListParagraph"/>
-        <w:numPr>
-          <w:ilvl w:val="0"/>
-          <w:numId w:val="11"/>
-        </w:numPr>
-      </w:pPr>
-      <w:r>
-        <w:t>Execution and Management Process: Describe the tools and environment used to run the tests, how each test was design in line with the code testing strategy, and test execution along with failure analysis and bug fixing implementation.</w:t>
-      </w:r>
-    </w:p>
-    <w:p>
-      <w:pPr>
-        <w:pStyle w:val="ListParagraph"/>
-      </w:pPr>
-    </w:p>
-    <w:p>
-      <w:pPr>
-        <w:pStyle w:val="ListParagraph"/>
-        <w:numPr>
-          <w:ilvl w:val="0"/>
-          <w:numId w:val="11"/>
-        </w:numPr>
-      </w:pPr>
-      <w:r>
-        <w:t>Test Results: The overall results of the tests that were implemented and tested, along with any issues that were faced along the way.</w:t>
-      </w:r>
-    </w:p>
-    <w:p>
-      <w:pPr>
-        <w:pStyle w:val="ListParagraph"/>
-        <w:ind w:left="1440"/>
-      </w:pPr>
-    </w:p>
-    <w:p>
-      <w:pPr>
-        <w:pStyle w:val="ListParagraph"/>
-        <w:numPr>
-          <w:ilvl w:val="1"/>
-          <w:numId w:val="6"/>
-        </w:numPr>
-        <w:rPr>
-          <w:b/>
-          <w:bCs/>
-        </w:rPr>
-      </w:pPr>
-      <w:r>
-        <w:rPr>
-          <w:b/>
-          <w:bCs/>
-        </w:rPr>
-        <w:t xml:space="preserve"> Project</w:t>
-      </w:r>
-    </w:p>
-    <w:p>
-      <w:pPr>
-        <w:pStyle w:val="ListParagraph"/>
-        <w:ind w:left="1080"/>
-      </w:pPr>
-      <w:r>
-        <w:t>SolarSize is a web-based application that utilizes building consumption metrics and solar intensity data to calculate and size</w:t>
-      </w:r>
-      <w:r>
-        <w:t xml:space="preserve"> </w:t>
-      </w:r>
-      <w:r>
-        <w:t xml:space="preserve">solar panel installations based on ROI. The </w:t>
-      </w:r>
-      <w:r>
-        <w:t xml:space="preserve">goal of the application is to suggest ideal solar installations that maximize ROI while minimizing power costs. It does this by calculating how much a given solar panel will output; taking into account numerous variables such as panel tilt, solar irradiation data from NASA, and more. </w:t>
-      </w:r>
-    </w:p>
-    <w:p>
-      <w:pPr>
-        <w:pStyle w:val="ListParagraph"/>
-        <w:ind w:left="1080"/>
-      </w:pPr>
-    </w:p>
-    <w:p>
-      <w:pPr>
-        <w:pStyle w:val="ListParagraph"/>
-        <w:numPr>
-          <w:ilvl w:val="1"/>
-          <w:numId w:val="6"/>
-        </w:numPr>
-        <w:rPr>
-          <w:b/>
-          <w:bCs/>
-        </w:rPr>
-      </w:pPr>
-      <w:r>
-        <w:rPr>
-          <w:b/>
-          <w:bCs/>
-        </w:rPr>
-        <w:t>Stakeholders</w:t>
-      </w:r>
-    </w:p>
-    <w:p>
-      <w:pPr>
-        <w:pStyle w:val="ListParagraph"/>
-        <w:ind w:left="1080"/>
-      </w:pPr>
-      <w:r>
-        <w:t>The stakeholders of this project are; us (the SolarSize project team),</w:t>
-      </w:r>
-      <w:r>
-        <w:t xml:space="preserve"> our mentors Dr. Timothy Maciag and Dr. Kin-Choong Yow,</w:t>
-      </w:r>
-      <w:r>
-        <w:t xml:space="preserve"> and GreenWave Innovations, the project business partner and ultimately the end users.</w:t>
-      </w:r>
-    </w:p>
-    <w:p>
-      <w:pPr>
-        <w:pStyle w:val="ListParagraph"/>
-        <w:ind w:left="1080"/>
-      </w:pPr>
-    </w:p>
-    <w:p>
-      <w:pPr>
-        <w:pStyle w:val="ListParagraph"/>
-        <w:numPr>
-          <w:ilvl w:val="0"/>
-          <w:numId w:val="6"/>
-        </w:numPr>
-        <w:rPr>
-          <w:b/>
-          <w:bCs/>
-        </w:rPr>
-      </w:pPr>
-      <w:r>
-        <w:rPr>
-          <w:b/>
-          <w:bCs/>
-        </w:rPr>
-        <w:t>Code Testing Strategy</w:t>
-      </w:r>
-    </w:p>
-    <w:p>
-      <w:pPr>
-        <w:pStyle w:val="ListParagraph"/>
-        <w:numPr>
-          <w:ilvl w:val="1"/>
-          <w:numId w:val="6"/>
-        </w:numPr>
-        <w:rPr>
-          <w:b/>
-          <w:bCs/>
-        </w:rPr>
-      </w:pPr>
-      <w:r>
-        <w:rPr>
-          <w:b/>
-          <w:bCs/>
-        </w:rPr>
-        <w:t>Code Testing Objectives</w:t>
-      </w:r>
-    </w:p>
-    <w:p>
-      <w:pPr>
-        <w:ind w:left="1080"/>
-      </w:pPr>
-      <w:r>
-        <w:t>The objective of the code testing is to validate and verify the functionality of the SolarSize application according to our desired design.</w:t>
-      </w:r>
-    </w:p>
-    <w:p>
-      <w:pPr>
-        <w:ind w:left="1080"/>
-      </w:pPr>
-      <w:r>
-        <w:t xml:space="preserve">The code testing will execute and assert test scripts, output any failures and screenshot results along the way. This will be achieved by using a test suite that utilizes Chrome to simulate usage of the application to get desired results. </w:t>
-      </w:r>
-    </w:p>
-    <w:p>
-      <w:pPr>
-        <w:pStyle w:val="ListParagraph"/>
-        <w:numPr>
-          <w:ilvl w:val="1"/>
-          <w:numId w:val="6"/>
-        </w:numPr>
-        <w:rPr>
-          <w:b/>
-          <w:bCs/>
-        </w:rPr>
-      </w:pPr>
-      <w:r>
-        <w:rPr>
-          <w:b/>
-          <w:bCs/>
-        </w:rPr>
-        <w:t>Test Assumptions</w:t>
-      </w:r>
-    </w:p>
-    <w:p>
-      <w:pPr>
-        <w:pStyle w:val="ListParagraph"/>
-        <w:numPr>
-          <w:ilvl w:val="0"/>
-          <w:numId w:val="15"/>
-        </w:numPr>
-      </w:pPr>
-      <w:r>
-        <w:t>Data and desired results will be calculated beforehand and used to tailor the application in testing.</w:t>
-      </w:r>
-    </w:p>
-    <w:p>
-      <w:pPr>
-        <w:pStyle w:val="ListParagraph"/>
-        <w:numPr>
-          <w:ilvl w:val="0"/>
-          <w:numId w:val="15"/>
-        </w:numPr>
-      </w:pPr>
-      <w:r>
-        <w:t>Testing will be automated and ran via scripts.</w:t>
-      </w:r>
-    </w:p>
-    <w:p>
-      <w:pPr>
-        <w:pStyle w:val="ListParagraph"/>
-        <w:numPr>
-          <w:ilvl w:val="0"/>
-          <w:numId w:val="15"/>
-        </w:numPr>
-      </w:pPr>
-      <w:r>
-        <w:t>This testing will be similar to user testing / UAT; but using automated scripts to ensure desired results.</w:t>
-      </w:r>
-    </w:p>
-    <w:p>
-      <w:pPr>
-        <w:pStyle w:val="ListParagraph"/>
-        <w:numPr>
-          <w:ilvl w:val="0"/>
-          <w:numId w:val="15"/>
-        </w:numPr>
-      </w:pPr>
-      <w:r>
-        <w:t>Any test failures will result in a failure of the whole script and flagging of the failed test.</w:t>
-      </w:r>
-    </w:p>
-    <w:p>
-      <w:pPr>
-        <w:pStyle w:val="ListParagraph"/>
-        <w:numPr>
-          <w:ilvl w:val="0"/>
-          <w:numId w:val="15"/>
-        </w:numPr>
-      </w:pPr>
-      <w:r>
-        <w:lastRenderedPageBreak/>
-        <w:t>The test scripts will look at the output and inputs, not the inner workings of the program, a black box approach.</w:t>
-      </w:r>
-    </w:p>
-    <w:p>
-      <w:pPr>
-        <w:pStyle w:val="ListParagraph"/>
-        <w:ind w:left="1800"/>
-      </w:pPr>
-    </w:p>
-    <w:p>
-      <w:pPr>
-        <w:pStyle w:val="ListParagraph"/>
-        <w:numPr>
-          <w:ilvl w:val="1"/>
-          <w:numId w:val="6"/>
-        </w:numPr>
-        <w:rPr>
-          <w:b/>
-          <w:bCs/>
-        </w:rPr>
-      </w:pPr>
-      <w:r>
-        <w:rPr>
-          <w:b/>
-          <w:bCs/>
-        </w:rPr>
-        <w:t>Test Principles</w:t>
-      </w:r>
-    </w:p>
-    <w:p>
-      <w:pPr>
-        <w:pStyle w:val="ListParagraph"/>
-        <w:numPr>
-          <w:ilvl w:val="0"/>
-          <w:numId w:val="18"/>
-        </w:numPr>
-        <w:rPr>
-          <w:b/>
-          <w:bCs/>
-        </w:rPr>
-      </w:pPr>
-      <w:r>
-        <w:t>Testing will focus on meeting and ensuring baseline goals of the project. Core functionality over niche uses.</w:t>
-      </w:r>
-    </w:p>
-    <w:p>
-      <w:pPr>
-        <w:pStyle w:val="ListParagraph"/>
-        <w:numPr>
-          <w:ilvl w:val="0"/>
-          <w:numId w:val="18"/>
-        </w:numPr>
-        <w:rPr>
-          <w:b/>
-          <w:bCs/>
-        </w:rPr>
-      </w:pPr>
-      <w:r>
-        <w:t>Tests will be created using a consistent baseline procedure.</w:t>
-      </w:r>
-    </w:p>
-    <w:p>
-      <w:pPr>
-        <w:pStyle w:val="ListParagraph"/>
-        <w:numPr>
-          <w:ilvl w:val="0"/>
-          <w:numId w:val="18"/>
-        </w:numPr>
-        <w:rPr>
-          <w:b/>
-          <w:bCs/>
-        </w:rPr>
-      </w:pPr>
-      <w:r>
-        <w:t>Testing environment will run locally on the server.</w:t>
-      </w:r>
-    </w:p>
-    <w:p>
-      <w:pPr>
-        <w:pStyle w:val="ListParagraph"/>
-        <w:numPr>
-          <w:ilvl w:val="0"/>
-          <w:numId w:val="18"/>
-        </w:numPr>
-        <w:rPr>
-          <w:b/>
-          <w:bCs/>
-        </w:rPr>
-      </w:pPr>
-      <w:r>
-        <w:t>Testing will be repeatable at any moment when triggered.</w:t>
-      </w:r>
-    </w:p>
-    <w:p>
-      <w:pPr>
-        <w:pStyle w:val="ListParagraph"/>
-        <w:numPr>
-          <w:ilvl w:val="0"/>
-          <w:numId w:val="18"/>
-        </w:numPr>
-        <w:rPr>
-          <w:b/>
-          <w:bCs/>
-        </w:rPr>
-      </w:pPr>
-      <w:r>
-        <w:t>Testing will have success and failure results (save screenshots on complex and failed tests).</w:t>
-      </w:r>
-    </w:p>
-    <w:p>
-      <w:pPr>
-        <w:pStyle w:val="ListParagraph"/>
-        <w:numPr>
-          <w:ilvl w:val="1"/>
-          <w:numId w:val="6"/>
-        </w:numPr>
-        <w:rPr>
-          <w:b/>
-          <w:bCs/>
-        </w:rPr>
-      </w:pPr>
-      <w:r>
-        <w:rPr>
-          <w:b/>
-          <w:bCs/>
-        </w:rPr>
-        <w:t>Scope of Tests</w:t>
-      </w:r>
-    </w:p>
-    <w:p>
-      <w:pPr>
-        <w:pStyle w:val="ListParagraph"/>
-        <w:ind w:left="1440"/>
-      </w:pPr>
-      <w:r>
-        <w:t>The scope of the tests will include: input</w:t>
-      </w:r>
-      <w:r>
-        <w:t xml:space="preserve"> validation </w:t>
-      </w:r>
-      <w:r>
-        <w:t>and</w:t>
-      </w:r>
-      <w:r>
-        <w:t xml:space="preserve"> associated error</w:t>
-      </w:r>
-      <w:r>
-        <w:t xml:space="preserve"> message</w:t>
-      </w:r>
-      <w:r>
-        <w:t>s, desired calculations and results from sequences of inputs, observing graphs for proper values, and any other edge case tests.</w:t>
-      </w:r>
-    </w:p>
-    <w:p>
-      <w:pPr>
-        <w:pStyle w:val="ListParagraph"/>
-        <w:ind w:left="1440"/>
-        <w:rPr>
-          <w:b/>
-          <w:bCs/>
-        </w:rPr>
-      </w:pPr>
-    </w:p>
-    <w:p>
-      <w:pPr>
-        <w:pStyle w:val="ListParagraph"/>
-        <w:numPr>
-          <w:ilvl w:val="0"/>
-          <w:numId w:val="6"/>
-        </w:numPr>
-        <w:rPr>
-          <w:b/>
-          <w:bCs/>
-        </w:rPr>
-      </w:pPr>
-      <w:r>
-        <w:rPr>
-          <w:b/>
-          <w:bCs/>
-        </w:rPr>
-        <w:t>Execution and Management Process</w:t>
-      </w:r>
-    </w:p>
-    <w:p>
-      <w:pPr>
-        <w:pStyle w:val="ListParagraph"/>
-        <w:numPr>
-          <w:ilvl w:val="1"/>
-          <w:numId w:val="6"/>
-        </w:numPr>
-        <w:rPr>
-          <w:b/>
-          <w:bCs/>
-        </w:rPr>
-      </w:pPr>
-      <w:r>
-        <w:rPr>
-          <w:b/>
-          <w:bCs/>
-        </w:rPr>
-        <w:t xml:space="preserve">Test Management Tool </w:t>
-      </w:r>
-    </w:p>
-    <w:p>
-      <w:pPr>
-        <w:pStyle w:val="ListParagraph"/>
-        <w:ind w:left="1440"/>
-      </w:pPr>
-      <w:r>
-        <w:t xml:space="preserve">The management </w:t>
-      </w:r>
-      <w:r>
-        <w:t>tool for the scripts was chosen by looking at meeting the requirements of the project and considering the existing framework. The existing framework consisted of PHP Laravel and an Apache HTTP server. This meant that an ideal test management tool would work with both of these natively.</w:t>
-      </w:r>
-      <w:r>
-        <w:t xml:space="preserve"> We also preferred that tools did not require extra drivers such as Selenium to avoid co-dependencies.</w:t>
-      </w:r>
-    </w:p>
-    <w:p>
-      <w:pPr>
-        <w:ind w:left="1440"/>
-      </w:pPr>
-      <w:r>
-        <w:t>Taking these requirements into mind, a tool created by Laravel, Laravel Dusk</w:t>
-      </w:r>
-      <w:r>
-        <w:t xml:space="preserve"> was selected. It worked natively with our existing framework and provided automated testing of the web application using Chrome or Firefox. </w:t>
-      </w:r>
-    </w:p>
-    <w:p>
-      <w:pPr>
-        <w:ind w:left="1440"/>
-      </w:pPr>
-      <w:r>
-        <w:t>It offers basic tests such as observing that an element is set to a value</w:t>
-      </w:r>
-      <w:r>
-        <w:t xml:space="preserve"> or that an error message appears when an invalid input is selected. It also offers enhanced functionality such as sequence testing with which we can test that our model is calculating panel output or ROI correctly by observing the summary page after inputting on the inputs page.</w:t>
-      </w:r>
-      <w:r>
-        <w:t xml:space="preserve"> </w:t>
-      </w:r>
-      <w:r>
-        <w:t>Another key feature is screenshots of the test environment when it runs or when it fails. This allows for visual confirmation of tests and helps to confirm what went wrong.</w:t>
-      </w:r>
-    </w:p>
-    <w:p>
-      <w:pPr>
-        <w:ind w:left="1440"/>
-      </w:pPr>
-    </w:p>
-    <w:p>
-      <w:pPr>
-        <w:pStyle w:val="ListParagraph"/>
-        <w:numPr>
-          <w:ilvl w:val="1"/>
-          <w:numId w:val="6"/>
-        </w:numPr>
-        <w:rPr>
-          <w:b/>
-          <w:bCs/>
-        </w:rPr>
-      </w:pPr>
-      <w:r>
-        <w:rPr>
-          <w:b/>
-          <w:bCs/>
-        </w:rPr>
-        <w:t>Test Design</w:t>
-      </w:r>
-    </w:p>
-    <w:p>
-      <w:pPr>
-        <w:pStyle w:val="ListParagraph"/>
-        <w:ind w:left="1440"/>
-      </w:pPr>
-      <w:r>
-        <w:t xml:space="preserve">The design of our tests focused on two main areas; inputs and calculations. </w:t>
-      </w:r>
-    </w:p>
-    <w:p>
-      <w:pPr>
-        <w:pStyle w:val="ListParagraph"/>
-        <w:ind w:left="1440"/>
-      </w:pPr>
-    </w:p>
-    <w:p>
-      <w:pPr>
-        <w:pStyle w:val="ListParagraph"/>
-        <w:ind w:left="1440"/>
-      </w:pPr>
-      <w:r>
-        <w:t>Testing the inputs was as simple as determining edge cases, valid cases and invalid, and creating tests for these.</w:t>
-      </w:r>
-      <w:r>
-        <w:t xml:space="preserve"> These confirmed that the application did not accept invalid inputs and outputted error messages or alternatively accepted the valid inputs.</w:t>
-      </w:r>
-    </w:p>
-    <w:p>
-      <w:pPr>
-        <w:pStyle w:val="ListParagraph"/>
-        <w:ind w:left="1440"/>
-      </w:pPr>
-    </w:p>
-    <w:p>
-      <w:pPr>
-        <w:pStyle w:val="ListParagraph"/>
-        <w:ind w:left="1440"/>
-      </w:pPr>
-    </w:p>
-    <w:p>
-      <w:pPr>
-        <w:pStyle w:val="ListParagraph"/>
-        <w:numPr>
-          <w:ilvl w:val="1"/>
-          <w:numId w:val="19"/>
-        </w:numPr>
-        <w:rPr>
-          <w:b/>
-          <w:bCs/>
-        </w:rPr>
-      </w:pPr>
-      <w:r>
-        <w:rPr>
-          <w:b/>
-          <w:bCs/>
-        </w:rPr>
-        <w:lastRenderedPageBreak/>
-        <w:t>Test Design</w:t>
-      </w:r>
-    </w:p>
-    <w:p>
-      <w:pPr>
-        <w:pStyle w:val="ListParagraph"/>
-        <w:ind w:left="1440"/>
-      </w:pPr>
-      <w:r>
-        <w:t xml:space="preserve">Testing the calculations was more complex, but done with the same core principles in mind. We created calculation tests </w:t>
-      </w:r>
-      <w:r>
-        <w:t xml:space="preserve">by determining the edge case combination inputs that should result in different recommendations in ROI, panel choice, how many panels, etc. This was capped at one of each; panel recommendation, a minimum, median, and maximum </w:t>
-      </w:r>
-      <w:r>
-        <w:t>number</w:t>
-      </w:r>
-      <w:r>
-        <w:t xml:space="preserve"> of panels, negative ROI or close to 0 over lifespan, and a good ROI (under 15 years to payback).</w:t>
-      </w:r>
-    </w:p>
-    <w:p>
-      <w:pPr>
-        <w:pStyle w:val="ListParagraph"/>
-        <w:ind w:left="1440"/>
-      </w:pPr>
-    </w:p>
-    <w:p>
-      <w:pPr>
-        <w:pStyle w:val="ListParagraph"/>
-        <w:numPr>
-          <w:ilvl w:val="1"/>
-          <w:numId w:val="19"/>
-        </w:numPr>
-        <w:rPr>
-          <w:b/>
-          <w:bCs/>
-        </w:rPr>
-      </w:pPr>
-      <w:r>
-        <w:rPr>
-          <w:b/>
-          <w:bCs/>
-        </w:rPr>
-        <w:t>Test Execution and Failure Analysis</w:t>
-      </w:r>
-    </w:p>
-    <w:p>
-      <w:pPr>
-        <w:ind w:left="1440"/>
-      </w:pPr>
-      <w:r>
-        <w:t>Test execution is currently set to manually run with the command “</w:t>
-      </w:r>
-      <w:proofErr w:type="spellStart"/>
-      <w:r>
-        <w:t>php</w:t>
-      </w:r>
-      <w:proofErr w:type="spellEnd"/>
-      <w:r>
-        <w:t xml:space="preserve"> artisan dusk</w:t>
-      </w:r>
-      <w:r>
-        <w:t>” in the terminal of the server. This is to be done every time we push to our GitHub. It would be more ideal to have an automated pipeline (CI/CD) to run these tests, however this is a whole extra layer that just was not feasible in the scope of our project.</w:t>
-      </w:r>
-    </w:p>
-    <w:p>
-      <w:pPr>
-        <w:ind w:left="1440"/>
-      </w:pPr>
-      <w:r>
-        <w:t>In the case of a failure, the tests will return with red text and the results will be saved to a failure file. This is then analysed by looking at the file</w:t>
-      </w:r>
-      <w:r>
-        <w:t xml:space="preserve"> and recreating the steps with a debugger in Chrome. The goal of this is to diagnose and fix the issue</w:t>
-      </w:r>
-      <w:r>
-        <w:t xml:space="preserve"> and then</w:t>
-      </w:r>
-      <w:r>
-        <w:t xml:space="preserve"> rerun the tests</w:t>
-      </w:r>
-      <w:r>
-        <w:t>, repeating this process</w:t>
-      </w:r>
-      <w:r>
-        <w:t xml:space="preserve"> until it </w:t>
-      </w:r>
-      <w:r>
-        <w:t>passes</w:t>
+        <w:t>Executive Summary</w:t>
+      </w:r>
+      <w:bookmarkEnd w:id="0"/>
+    </w:p>
+    <w:p>
+      <w:r>
+        <w:tab/>
+        <w:t>This is a code testing plan for our capstone project, SolarSize. SolarSize is a web-based application that utilizes building consumption metrics and solar intensity data to calculate and size solar panel installations based on ROI. The goal of the application is to suggest ideal solar installations that maximize ROI while minimizing power costs. This is done by taking in various inputs and utilizing NASA solar irradiation data to calculate estimated power production values.</w:t>
+      </w:r>
+    </w:p>
+    <w:p>
+      <w:pPr>
+        <w:ind w:firstLine="720"/>
+      </w:pPr>
+      <w:r>
+        <w:t xml:space="preserve">Our code testing took place by designing the tests following </w:t>
+      </w:r>
+      <w:r>
+        <w:t xml:space="preserve">our defined </w:t>
+      </w:r>
+      <w:r>
+        <w:t>methodology</w:t>
+      </w:r>
+      <w:r>
+        <w:t xml:space="preserve"> in this document</w:t>
+      </w:r>
+      <w:r>
+        <w:t>. We used an automated script program, Laravel Dusk, to write tests and covered good input values, erroneous input values, edge case inputs, and whole calculations with verification of results.</w:t>
+      </w:r>
+      <w:r>
+        <w:t xml:space="preserve"> Dusk allowed us to run tests virtually in Google Chrome; taking screenshots of progress in tests and when they had failures. This proved useful when things went awry or just to confirm the tests were working as they were supposed to.</w:t>
+      </w:r>
+    </w:p>
+    <w:p>
+      <w:pPr>
+        <w:ind w:firstLine="720"/>
+      </w:pPr>
+      <w:r>
+        <w:t>Our final test suite and results included 2</w:t>
+      </w:r>
+      <w:r>
+        <w:t>3</w:t>
+      </w:r>
+      <w:r>
+        <w:t xml:space="preserve"> tests with 51 assertions.</w:t>
+      </w:r>
+      <w:r>
+        <w:t xml:space="preserve"> The tests ran successfully and our project worked as intended. An example of the successful runs can be seen </w:t>
+      </w:r>
+      <w:r>
+        <w:t>in Figure 1 along with an example test</w:t>
       </w:r>
       <w:r>
         <w:t>.</w:t>
@@ -1265,70 +404,22 @@
     </w:p>
     <w:p>
       <w:pPr>
-        <w:pStyle w:val="ListParagraph"/>
-        <w:numPr>
-          <w:ilvl w:val="0"/>
-          <w:numId w:val="20"/>
-        </w:numPr>
-        <w:rPr>
-          <w:b/>
-          <w:bCs/>
-        </w:rPr>
-      </w:pPr>
-      <w:r>
-        <w:rPr>
-          <w:b/>
-          <w:bCs/>
-        </w:rPr>
-        <w:t>Test Results</w:t>
-      </w:r>
-    </w:p>
-    <w:p>
-      <w:pPr>
-        <w:pStyle w:val="ListParagraph"/>
-        <w:numPr>
-          <w:ilvl w:val="1"/>
-          <w:numId w:val="20"/>
-        </w:numPr>
-        <w:rPr>
-          <w:b/>
-          <w:bCs/>
-        </w:rPr>
-      </w:pPr>
-      <w:r>
-        <w:rPr>
-          <w:b/>
-          <w:bCs/>
-        </w:rPr>
-        <w:t>Results</w:t>
-      </w:r>
-    </w:p>
-    <w:p>
-      <w:pPr>
-        <w:ind w:left="1440"/>
-      </w:pPr>
-      <w:r>
-        <w:t xml:space="preserve">In the end, in the last week of March, we had 26 tests with 56 assertions. We deemed this number sufficient as we covered all the base and edge cases of our program with inputs and calculations.  </w:t>
-      </w:r>
-    </w:p>
-    <w:p>
-      <w:pPr>
-        <w:ind w:left="1440"/>
+        <w:ind w:firstLine="720"/>
       </w:pPr>
       <w:r>
         <w:drawing>
-          <wp:anchor distT="0" distB="0" distL="114300" distR="114300" simplePos="0" relativeHeight="251658240" behindDoc="1" locked="0" layoutInCell="1" allowOverlap="1" wp14:anchorId="28FF53BA" wp14:editId="3AECBA43">
+          <wp:anchor distT="0" distB="0" distL="114300" distR="114300" simplePos="0" relativeHeight="251658240" behindDoc="1" locked="0" layoutInCell="1" allowOverlap="1" wp14:anchorId="442E0CD7" wp14:editId="4AFD956F">
             <wp:simplePos x="0" y="0"/>
             <wp:positionH relativeFrom="column">
-              <wp:posOffset>963890</wp:posOffset>
+              <wp:posOffset>405130</wp:posOffset>
             </wp:positionH>
             <wp:positionV relativeFrom="paragraph">
-              <wp:posOffset>-1985</wp:posOffset>
+              <wp:posOffset>115961</wp:posOffset>
             </wp:positionV>
-            <wp:extent cx="4219200" cy="866829"/>
-            <wp:effectExtent l="0" t="0" r="0" b="9525"/>
+            <wp:extent cx="5119077" cy="1040770"/>
+            <wp:effectExtent l="0" t="0" r="5715" b="6985"/>
             <wp:wrapNone/>
-            <wp:docPr id="1" name="Picture 1"/>
+            <wp:docPr id="2" name="Picture 2"/>
             <wp:cNvGraphicFramePr>
               <a:graphicFrameLocks xmlns:a="http://schemas.openxmlformats.org/drawingml/2006/main" noChangeAspect="1"/>
             </wp:cNvGraphicFramePr>
@@ -1340,7 +431,7 @@
                     <pic:cNvPicPr/>
                   </pic:nvPicPr>
                   <pic:blipFill>
-                    <a:blip r:embed="rId7">
+                    <a:blip r:embed="rId11">
                       <a:extLst>
                         <a:ext uri="{28A0092B-C50C-407E-A947-70E740481C1C}">
                           <a14:useLocalDpi xmlns:a14="http://schemas.microsoft.com/office/drawing/2010/main" val="0"/>
@@ -1354,7 +445,136 @@
                   <pic:spPr>
                     <a:xfrm>
                       <a:off x="0" y="0"/>
-                      <a:ext cx="4219200" cy="866829"/>
+                      <a:ext cx="5119077" cy="1040770"/>
+                    </a:xfrm>
+                    <a:prstGeom prst="rect">
+                      <a:avLst/>
+                    </a:prstGeom>
+                  </pic:spPr>
+                </pic:pic>
+              </a:graphicData>
+            </a:graphic>
+          </wp:anchor>
+        </w:drawing>
+      </w:r>
+    </w:p>
+    <w:p>
+      <w:pPr>
+        <w:ind w:firstLine="720"/>
+      </w:pPr>
+    </w:p>
+    <w:p>
+      <w:pPr>
+        <w:rPr>
+          <w:b/>
+          <w:bCs/>
+          <w:sz w:val="28"/>
+          <w:szCs w:val="28"/>
+        </w:rPr>
+      </w:pPr>
+    </w:p>
+    <w:p>
+      <w:pPr>
+        <w:rPr>
+          <w:b/>
+          <w:bCs/>
+          <w:sz w:val="28"/>
+          <w:szCs w:val="28"/>
+        </w:rPr>
+      </w:pPr>
+    </w:p>
+    <w:p>
+      <w:pPr>
+        <w:ind w:firstLine="720"/>
+        <w:rPr>
+          <w:i/>
+          <w:iCs/>
+        </w:rPr>
+      </w:pPr>
+      <w:r>
+        <w:rPr>
+          <w:i/>
+          <w:iCs/>
+        </w:rPr>
+        <w:t xml:space="preserve">Figure 1. Final Test Results </w:t>
+      </w:r>
+      <w:r>
+        <w:rPr>
+          <w:i/>
+          <w:iCs/>
+        </w:rPr>
+        <w:t>–</w:t>
+      </w:r>
+      <w:r>
+        <w:rPr>
+          <w:i/>
+          <w:iCs/>
+        </w:rPr>
+        <w:t xml:space="preserve"> Successful</w:t>
+      </w:r>
+      <w:r>
+        <w:rPr>
+          <w:i/>
+          <w:iCs/>
+        </w:rPr>
+        <w:t xml:space="preserve"> Run</w:t>
+      </w:r>
+    </w:p>
+    <w:p>
+      <w:pPr>
+        <w:rPr>
+          <w:b/>
+          <w:bCs/>
+          <w:sz w:val="28"/>
+          <w:szCs w:val="28"/>
+        </w:rPr>
+      </w:pPr>
+      <w:r>
+        <w:rPr>
+          <w:b/>
+          <w:bCs/>
+          <w:sz w:val="28"/>
+          <w:szCs w:val="28"/>
+        </w:rPr>
+        <w:drawing>
+          <wp:anchor distT="0" distB="0" distL="114300" distR="114300" simplePos="0" relativeHeight="251659264" behindDoc="1" locked="0" layoutInCell="1" allowOverlap="1" wp14:anchorId="34B284DB" wp14:editId="2998A39E">
+            <wp:simplePos x="0" y="0"/>
+            <wp:positionH relativeFrom="column">
+              <wp:posOffset>406400</wp:posOffset>
+            </wp:positionH>
+            <wp:positionV relativeFrom="paragraph">
+              <wp:posOffset>186299</wp:posOffset>
+            </wp:positionV>
+            <wp:extent cx="5189274" cy="1695939"/>
+            <wp:effectExtent l="0" t="0" r="0" b="0"/>
+            <wp:wrapNone/>
+            <wp:docPr id="3" name="Picture 3"/>
+            <wp:cNvGraphicFramePr>
+              <a:graphicFrameLocks xmlns:a="http://schemas.openxmlformats.org/drawingml/2006/main" noChangeAspect="1"/>
+            </wp:cNvGraphicFramePr>
+            <a:graphic xmlns:a="http://schemas.openxmlformats.org/drawingml/2006/main">
+              <a:graphicData uri="http://schemas.openxmlformats.org/drawingml/2006/picture">
+                <pic:pic xmlns:pic="http://schemas.openxmlformats.org/drawingml/2006/picture">
+                  <pic:nvPicPr>
+                    <pic:cNvPr id="1" name=""/>
+                    <pic:cNvPicPr/>
+                  </pic:nvPicPr>
+                  <pic:blipFill>
+                    <a:blip r:embed="rId12">
+                      <a:extLst>
+                        <a:ext uri="{28A0092B-C50C-407E-A947-70E740481C1C}">
+                          <a14:useLocalDpi xmlns:a14="http://schemas.microsoft.com/office/drawing/2010/main" val="0"/>
+                        </a:ext>
+                      </a:extLst>
+                    </a:blip>
+                    <a:stretch>
+                      <a:fillRect/>
+                    </a:stretch>
+                  </pic:blipFill>
+                  <pic:spPr>
+                    <a:xfrm>
+                      <a:off x="0" y="0"/>
+                      <a:ext cx="5214387" cy="1704146"/>
                     </a:xfrm>
                     <a:prstGeom prst="rect">
                       <a:avLst/>
@@ -1372,87 +592,2757 @@
           </wp:anchor>
         </w:drawing>
       </w:r>
-    </w:p>
-    <w:p>
-      <w:r>
+      <w:r>
+        <w:rPr>
+          <w:b/>
+          <w:bCs/>
+          <w:sz w:val="28"/>
+          <w:szCs w:val="28"/>
+        </w:rPr>
         <w:tab/>
       </w:r>
-      <w:r>
+    </w:p>
+    <w:p>
+      <w:pPr>
+        <w:rPr>
+          <w:b/>
+          <w:bCs/>
+          <w:sz w:val="28"/>
+          <w:szCs w:val="28"/>
+        </w:rPr>
+      </w:pPr>
+    </w:p>
+    <w:p>
+      <w:r>
+        <w:rPr>
+          <w:b/>
+          <w:bCs/>
+          <w:sz w:val="28"/>
+          <w:szCs w:val="28"/>
+        </w:rPr>
         <w:tab/>
       </w:r>
     </w:p>
+    <w:p>
+      <w:pPr>
+        <w:rPr>
+          <w:b/>
+          <w:bCs/>
+          <w:sz w:val="28"/>
+          <w:szCs w:val="28"/>
+        </w:rPr>
+      </w:pPr>
+    </w:p>
+    <w:p>
+      <w:pPr>
+        <w:rPr>
+          <w:b/>
+          <w:bCs/>
+          <w:sz w:val="28"/>
+          <w:szCs w:val="28"/>
+        </w:rPr>
+      </w:pPr>
+    </w:p>
+    <w:p>
+      <w:pPr>
+        <w:rPr>
+          <w:b/>
+          <w:bCs/>
+          <w:sz w:val="28"/>
+          <w:szCs w:val="28"/>
+        </w:rPr>
+      </w:pPr>
+    </w:p>
+    <w:p>
+      <w:pPr>
+        <w:rPr>
+          <w:i/>
+          <w:iCs/>
+        </w:rPr>
+      </w:pPr>
+      <w:r>
+        <w:rPr>
+          <w:b/>
+          <w:bCs/>
+          <w:i/>
+          <w:iCs/>
+          <w:sz w:val="28"/>
+          <w:szCs w:val="28"/>
+        </w:rPr>
+        <w:tab/>
+      </w:r>
+      <w:r>
+        <w:rPr>
+          <w:i/>
+          <w:iCs/>
+        </w:rPr>
+        <w:t>Figure 2. Solar Pan</w:t>
+      </w:r>
+      <w:r>
+        <w:rPr>
+          <w:i/>
+          <w:iCs/>
+        </w:rPr>
+        <w:t>el Calculation Test</w:t>
+      </w:r>
+    </w:p>
+    <w:p>
+      <w:pPr>
+        <w:rPr>
+          <w:b/>
+          <w:bCs/>
+          <w:sz w:val="28"/>
+          <w:szCs w:val="28"/>
+        </w:rPr>
+      </w:pPr>
+    </w:p>
+    <w:p>
+      <w:pPr>
+        <w:rPr>
+          <w:b/>
+          <w:bCs/>
+          <w:sz w:val="28"/>
+          <w:szCs w:val="28"/>
+        </w:rPr>
+      </w:pPr>
+    </w:p>
+    <w:p>
+      <w:pPr>
+        <w:rPr>
+          <w:b/>
+          <w:bCs/>
+          <w:sz w:val="28"/>
+          <w:szCs w:val="28"/>
+        </w:rPr>
+      </w:pPr>
+    </w:p>
+    <w:p>
+      <w:pPr>
+        <w:rPr>
+          <w:b/>
+          <w:bCs/>
+          <w:sz w:val="28"/>
+          <w:szCs w:val="28"/>
+        </w:rPr>
+      </w:pPr>
+    </w:p>
+    <w:sdt>
+      <w:sdtPr>
+        <w:id w:val="-1253128061"/>
+        <w:docPartObj>
+          <w:docPartGallery w:val="Table of Contents"/>
+          <w:docPartUnique/>
+        </w:docPartObj>
+      </w:sdtPr>
+      <w:sdtEndPr>
+        <w:rPr>
+          <w:rFonts w:asciiTheme="minorHAnsi" w:eastAsiaTheme="minorHAnsi" w:hAnsiTheme="minorHAnsi" w:cstheme="minorBidi"/>
+          <w:b/>
+          <w:bCs/>
+          <w:noProof/>
+          <w:color w:val="auto"/>
+          <w:sz w:val="22"/>
+          <w:szCs w:val="22"/>
+          <w:lang w:val="en-CA"/>
+        </w:rPr>
+      </w:sdtEndPr>
+      <w:sdtContent>
+        <w:p>
+          <w:pPr>
+            <w:pStyle w:val="TOCHeading"/>
+            <w:rPr>
+              <w:rFonts w:asciiTheme="minorHAnsi" w:hAnsiTheme="minorHAnsi" w:cstheme="minorHAnsi"/>
+              <w:color w:val="auto"/>
+              <w:sz w:val="28"/>
+              <w:szCs w:val="28"/>
+            </w:rPr>
+          </w:pPr>
+          <w:r>
+            <w:rPr>
+              <w:rFonts w:asciiTheme="minorHAnsi" w:hAnsiTheme="minorHAnsi" w:cstheme="minorHAnsi"/>
+              <w:color w:val="auto"/>
+              <w:sz w:val="28"/>
+              <w:szCs w:val="28"/>
+            </w:rPr>
+            <w:t>Table of Contents</w:t>
+          </w:r>
+        </w:p>
+        <w:p>
+          <w:pPr>
+            <w:pStyle w:val="TOC1"/>
+            <w:tabs>
+              <w:tab w:val="right" w:leader="dot" w:pos="9350"/>
+            </w:tabs>
+            <w:rPr>
+              <w:rFonts w:eastAsiaTheme="minorEastAsia"/>
+              <w:noProof/>
+              <w:lang w:eastAsia="en-CA"/>
+            </w:rPr>
+          </w:pPr>
+          <w:r>
+            <w:fldChar w:fldCharType="begin"/>
+          </w:r>
+          <w:r>
+            <w:instrText xml:space="preserve"> TOC \o "1-3" \h \z \u </w:instrText>
+          </w:r>
+          <w:r>
+            <w:fldChar w:fldCharType="separate"/>
+          </w:r>
+          <w:hyperlink w:anchor="_Toc100071479" w:history="1">
+            <w:r>
+              <w:rPr>
+                <w:rStyle w:val="Hyperlink"/>
+                <w:noProof/>
+              </w:rPr>
+              <w:t>Executive Summary</w:t>
+            </w:r>
+            <w:r>
+              <w:rPr>
+                <w:noProof/>
+                <w:webHidden/>
+              </w:rPr>
+              <w:tab/>
+            </w:r>
+            <w:r>
+              <w:rPr>
+                <w:noProof/>
+                <w:webHidden/>
+              </w:rPr>
+              <w:fldChar w:fldCharType="begin"/>
+            </w:r>
+            <w:r>
+              <w:rPr>
+                <w:noProof/>
+                <w:webHidden/>
+              </w:rPr>
+              <w:instrText xml:space="preserve"> PAGEREF _Toc100071479 \h </w:instrText>
+            </w:r>
+            <w:r>
+              <w:rPr>
+                <w:noProof/>
+                <w:webHidden/>
+              </w:rPr>
+            </w:r>
+            <w:r>
+              <w:rPr>
+                <w:noProof/>
+                <w:webHidden/>
+              </w:rPr>
+              <w:fldChar w:fldCharType="separate"/>
+            </w:r>
+            <w:r>
+              <w:rPr>
+                <w:noProof/>
+                <w:webHidden/>
+              </w:rPr>
+              <w:t>i</w:t>
+            </w:r>
+            <w:r>
+              <w:rPr>
+                <w:noProof/>
+                <w:webHidden/>
+              </w:rPr>
+              <w:fldChar w:fldCharType="end"/>
+            </w:r>
+          </w:hyperlink>
+        </w:p>
+        <w:p>
+          <w:pPr>
+            <w:pStyle w:val="TOC1"/>
+            <w:tabs>
+              <w:tab w:val="right" w:leader="dot" w:pos="9350"/>
+            </w:tabs>
+            <w:rPr>
+              <w:rFonts w:eastAsiaTheme="minorEastAsia"/>
+              <w:noProof/>
+              <w:lang w:eastAsia="en-CA"/>
+            </w:rPr>
+          </w:pPr>
+          <w:hyperlink w:anchor="_Toc100071480" w:history="1">
+            <w:r>
+              <w:rPr>
+                <w:rStyle w:val="Hyperlink"/>
+                <w:noProof/>
+              </w:rPr>
+              <w:t>Introduction</w:t>
+            </w:r>
+            <w:r>
+              <w:rPr>
+                <w:noProof/>
+                <w:webHidden/>
+              </w:rPr>
+              <w:tab/>
+            </w:r>
+            <w:r>
+              <w:rPr>
+                <w:noProof/>
+                <w:webHidden/>
+              </w:rPr>
+              <w:fldChar w:fldCharType="begin"/>
+            </w:r>
+            <w:r>
+              <w:rPr>
+                <w:noProof/>
+                <w:webHidden/>
+              </w:rPr>
+              <w:instrText xml:space="preserve"> PAGEREF _Toc100071480 \h </w:instrText>
+            </w:r>
+            <w:r>
+              <w:rPr>
+                <w:noProof/>
+                <w:webHidden/>
+              </w:rPr>
+            </w:r>
+            <w:r>
+              <w:rPr>
+                <w:noProof/>
+                <w:webHidden/>
+              </w:rPr>
+              <w:fldChar w:fldCharType="separate"/>
+            </w:r>
+            <w:r>
+              <w:rPr>
+                <w:noProof/>
+                <w:webHidden/>
+              </w:rPr>
+              <w:t>1</w:t>
+            </w:r>
+            <w:r>
+              <w:rPr>
+                <w:noProof/>
+                <w:webHidden/>
+              </w:rPr>
+              <w:fldChar w:fldCharType="end"/>
+            </w:r>
+          </w:hyperlink>
+        </w:p>
+        <w:p>
+          <w:pPr>
+            <w:pStyle w:val="TOC2"/>
+            <w:tabs>
+              <w:tab w:val="right" w:leader="dot" w:pos="9350"/>
+            </w:tabs>
+            <w:rPr>
+              <w:rFonts w:eastAsiaTheme="minorEastAsia"/>
+              <w:noProof/>
+              <w:lang w:eastAsia="en-CA"/>
+            </w:rPr>
+          </w:pPr>
+          <w:hyperlink w:anchor="_Toc100071481" w:history="1">
+            <w:r>
+              <w:rPr>
+                <w:rStyle w:val="Hyperlink"/>
+                <w:noProof/>
+              </w:rPr>
+              <w:t>Purpose</w:t>
+            </w:r>
+            <w:r>
+              <w:rPr>
+                <w:noProof/>
+                <w:webHidden/>
+              </w:rPr>
+              <w:tab/>
+            </w:r>
+            <w:r>
+              <w:rPr>
+                <w:noProof/>
+                <w:webHidden/>
+              </w:rPr>
+              <w:fldChar w:fldCharType="begin"/>
+            </w:r>
+            <w:r>
+              <w:rPr>
+                <w:noProof/>
+                <w:webHidden/>
+              </w:rPr>
+              <w:instrText xml:space="preserve"> PAGEREF _Toc100071481 \h </w:instrText>
+            </w:r>
+            <w:r>
+              <w:rPr>
+                <w:noProof/>
+                <w:webHidden/>
+              </w:rPr>
+            </w:r>
+            <w:r>
+              <w:rPr>
+                <w:noProof/>
+                <w:webHidden/>
+              </w:rPr>
+              <w:fldChar w:fldCharType="separate"/>
+            </w:r>
+            <w:r>
+              <w:rPr>
+                <w:noProof/>
+                <w:webHidden/>
+              </w:rPr>
+              <w:t>1</w:t>
+            </w:r>
+            <w:r>
+              <w:rPr>
+                <w:noProof/>
+                <w:webHidden/>
+              </w:rPr>
+              <w:fldChar w:fldCharType="end"/>
+            </w:r>
+          </w:hyperlink>
+        </w:p>
+        <w:p>
+          <w:pPr>
+            <w:pStyle w:val="TOC2"/>
+            <w:tabs>
+              <w:tab w:val="right" w:leader="dot" w:pos="9350"/>
+            </w:tabs>
+            <w:rPr>
+              <w:rFonts w:eastAsiaTheme="minorEastAsia"/>
+              <w:noProof/>
+              <w:lang w:eastAsia="en-CA"/>
+            </w:rPr>
+          </w:pPr>
+          <w:hyperlink w:anchor="_Toc100071482" w:history="1">
+            <w:r>
+              <w:rPr>
+                <w:rStyle w:val="Hyperlink"/>
+                <w:noProof/>
+              </w:rPr>
+              <w:t>Project</w:t>
+            </w:r>
+            <w:r>
+              <w:rPr>
+                <w:noProof/>
+                <w:webHidden/>
+              </w:rPr>
+              <w:tab/>
+            </w:r>
+            <w:r>
+              <w:rPr>
+                <w:noProof/>
+                <w:webHidden/>
+              </w:rPr>
+              <w:fldChar w:fldCharType="begin"/>
+            </w:r>
+            <w:r>
+              <w:rPr>
+                <w:noProof/>
+                <w:webHidden/>
+              </w:rPr>
+              <w:instrText xml:space="preserve"> PAGEREF _Toc100071482 \h </w:instrText>
+            </w:r>
+            <w:r>
+              <w:rPr>
+                <w:noProof/>
+                <w:webHidden/>
+              </w:rPr>
+            </w:r>
+            <w:r>
+              <w:rPr>
+                <w:noProof/>
+                <w:webHidden/>
+              </w:rPr>
+              <w:fldChar w:fldCharType="separate"/>
+            </w:r>
+            <w:r>
+              <w:rPr>
+                <w:noProof/>
+                <w:webHidden/>
+              </w:rPr>
+              <w:t>1</w:t>
+            </w:r>
+            <w:r>
+              <w:rPr>
+                <w:noProof/>
+                <w:webHidden/>
+              </w:rPr>
+              <w:fldChar w:fldCharType="end"/>
+            </w:r>
+          </w:hyperlink>
+        </w:p>
+        <w:p>
+          <w:pPr>
+            <w:pStyle w:val="TOC2"/>
+            <w:tabs>
+              <w:tab w:val="right" w:leader="dot" w:pos="9350"/>
+            </w:tabs>
+            <w:rPr>
+              <w:rFonts w:eastAsiaTheme="minorEastAsia"/>
+              <w:noProof/>
+              <w:lang w:eastAsia="en-CA"/>
+            </w:rPr>
+          </w:pPr>
+          <w:hyperlink w:anchor="_Toc100071483" w:history="1">
+            <w:r>
+              <w:rPr>
+                <w:rStyle w:val="Hyperlink"/>
+                <w:noProof/>
+              </w:rPr>
+              <w:t>Stakeholders</w:t>
+            </w:r>
+            <w:r>
+              <w:rPr>
+                <w:noProof/>
+                <w:webHidden/>
+              </w:rPr>
+              <w:tab/>
+            </w:r>
+            <w:r>
+              <w:rPr>
+                <w:noProof/>
+                <w:webHidden/>
+              </w:rPr>
+              <w:fldChar w:fldCharType="begin"/>
+            </w:r>
+            <w:r>
+              <w:rPr>
+                <w:noProof/>
+                <w:webHidden/>
+              </w:rPr>
+              <w:instrText xml:space="preserve"> PAGEREF _Toc100071483 \h </w:instrText>
+            </w:r>
+            <w:r>
+              <w:rPr>
+                <w:noProof/>
+                <w:webHidden/>
+              </w:rPr>
+            </w:r>
+            <w:r>
+              <w:rPr>
+                <w:noProof/>
+                <w:webHidden/>
+              </w:rPr>
+              <w:fldChar w:fldCharType="separate"/>
+            </w:r>
+            <w:r>
+              <w:rPr>
+                <w:noProof/>
+                <w:webHidden/>
+              </w:rPr>
+              <w:t>1</w:t>
+            </w:r>
+            <w:r>
+              <w:rPr>
+                <w:noProof/>
+                <w:webHidden/>
+              </w:rPr>
+              <w:fldChar w:fldCharType="end"/>
+            </w:r>
+          </w:hyperlink>
+        </w:p>
+        <w:p>
+          <w:pPr>
+            <w:pStyle w:val="TOC1"/>
+            <w:tabs>
+              <w:tab w:val="right" w:leader="dot" w:pos="9350"/>
+            </w:tabs>
+            <w:rPr>
+              <w:rFonts w:eastAsiaTheme="minorEastAsia"/>
+              <w:noProof/>
+              <w:lang w:eastAsia="en-CA"/>
+            </w:rPr>
+          </w:pPr>
+          <w:hyperlink w:anchor="_Toc100071484" w:history="1">
+            <w:r>
+              <w:rPr>
+                <w:rStyle w:val="Hyperlink"/>
+                <w:noProof/>
+              </w:rPr>
+              <w:t>Code Testing Strategy</w:t>
+            </w:r>
+            <w:r>
+              <w:rPr>
+                <w:noProof/>
+                <w:webHidden/>
+              </w:rPr>
+              <w:tab/>
+            </w:r>
+            <w:r>
+              <w:rPr>
+                <w:noProof/>
+                <w:webHidden/>
+              </w:rPr>
+              <w:fldChar w:fldCharType="begin"/>
+            </w:r>
+            <w:r>
+              <w:rPr>
+                <w:noProof/>
+                <w:webHidden/>
+              </w:rPr>
+              <w:instrText xml:space="preserve"> PAGEREF _Toc100071484 \h </w:instrText>
+            </w:r>
+            <w:r>
+              <w:rPr>
+                <w:noProof/>
+                <w:webHidden/>
+              </w:rPr>
+            </w:r>
+            <w:r>
+              <w:rPr>
+                <w:noProof/>
+                <w:webHidden/>
+              </w:rPr>
+              <w:fldChar w:fldCharType="separate"/>
+            </w:r>
+            <w:r>
+              <w:rPr>
+                <w:noProof/>
+                <w:webHidden/>
+              </w:rPr>
+              <w:t>1</w:t>
+            </w:r>
+            <w:r>
+              <w:rPr>
+                <w:noProof/>
+                <w:webHidden/>
+              </w:rPr>
+              <w:fldChar w:fldCharType="end"/>
+            </w:r>
+          </w:hyperlink>
+        </w:p>
+        <w:p>
+          <w:pPr>
+            <w:pStyle w:val="TOC2"/>
+            <w:tabs>
+              <w:tab w:val="right" w:leader="dot" w:pos="9350"/>
+            </w:tabs>
+            <w:rPr>
+              <w:rFonts w:eastAsiaTheme="minorEastAsia"/>
+              <w:noProof/>
+              <w:lang w:eastAsia="en-CA"/>
+            </w:rPr>
+          </w:pPr>
+          <w:hyperlink w:anchor="_Toc100071485" w:history="1">
+            <w:r>
+              <w:rPr>
+                <w:rStyle w:val="Hyperlink"/>
+                <w:noProof/>
+              </w:rPr>
+              <w:t>Code Testing Objectives</w:t>
+            </w:r>
+            <w:r>
+              <w:rPr>
+                <w:noProof/>
+                <w:webHidden/>
+              </w:rPr>
+              <w:tab/>
+            </w:r>
+            <w:r>
+              <w:rPr>
+                <w:noProof/>
+                <w:webHidden/>
+              </w:rPr>
+              <w:fldChar w:fldCharType="begin"/>
+            </w:r>
+            <w:r>
+              <w:rPr>
+                <w:noProof/>
+                <w:webHidden/>
+              </w:rPr>
+              <w:instrText xml:space="preserve"> PAGEREF _Toc100071485 \h </w:instrText>
+            </w:r>
+            <w:r>
+              <w:rPr>
+                <w:noProof/>
+                <w:webHidden/>
+              </w:rPr>
+            </w:r>
+            <w:r>
+              <w:rPr>
+                <w:noProof/>
+                <w:webHidden/>
+              </w:rPr>
+              <w:fldChar w:fldCharType="separate"/>
+            </w:r>
+            <w:r>
+              <w:rPr>
+                <w:noProof/>
+                <w:webHidden/>
+              </w:rPr>
+              <w:t>1</w:t>
+            </w:r>
+            <w:r>
+              <w:rPr>
+                <w:noProof/>
+                <w:webHidden/>
+              </w:rPr>
+              <w:fldChar w:fldCharType="end"/>
+            </w:r>
+          </w:hyperlink>
+        </w:p>
+        <w:p>
+          <w:pPr>
+            <w:pStyle w:val="TOC2"/>
+            <w:tabs>
+              <w:tab w:val="right" w:leader="dot" w:pos="9350"/>
+            </w:tabs>
+            <w:rPr>
+              <w:rFonts w:eastAsiaTheme="minorEastAsia"/>
+              <w:noProof/>
+              <w:lang w:eastAsia="en-CA"/>
+            </w:rPr>
+          </w:pPr>
+          <w:hyperlink w:anchor="_Toc100071486" w:history="1">
+            <w:r>
+              <w:rPr>
+                <w:rStyle w:val="Hyperlink"/>
+                <w:noProof/>
+              </w:rPr>
+              <w:t>Test Assumptions</w:t>
+            </w:r>
+            <w:r>
+              <w:rPr>
+                <w:noProof/>
+                <w:webHidden/>
+              </w:rPr>
+              <w:tab/>
+            </w:r>
+            <w:r>
+              <w:rPr>
+                <w:noProof/>
+                <w:webHidden/>
+              </w:rPr>
+              <w:fldChar w:fldCharType="begin"/>
+            </w:r>
+            <w:r>
+              <w:rPr>
+                <w:noProof/>
+                <w:webHidden/>
+              </w:rPr>
+              <w:instrText xml:space="preserve"> PAGEREF _Toc100071486 \h </w:instrText>
+            </w:r>
+            <w:r>
+              <w:rPr>
+                <w:noProof/>
+                <w:webHidden/>
+              </w:rPr>
+            </w:r>
+            <w:r>
+              <w:rPr>
+                <w:noProof/>
+                <w:webHidden/>
+              </w:rPr>
+              <w:fldChar w:fldCharType="separate"/>
+            </w:r>
+            <w:r>
+              <w:rPr>
+                <w:noProof/>
+                <w:webHidden/>
+              </w:rPr>
+              <w:t>1</w:t>
+            </w:r>
+            <w:r>
+              <w:rPr>
+                <w:noProof/>
+                <w:webHidden/>
+              </w:rPr>
+              <w:fldChar w:fldCharType="end"/>
+            </w:r>
+          </w:hyperlink>
+        </w:p>
+        <w:p>
+          <w:pPr>
+            <w:pStyle w:val="TOC2"/>
+            <w:tabs>
+              <w:tab w:val="right" w:leader="dot" w:pos="9350"/>
+            </w:tabs>
+            <w:rPr>
+              <w:rFonts w:eastAsiaTheme="minorEastAsia"/>
+              <w:noProof/>
+              <w:lang w:eastAsia="en-CA"/>
+            </w:rPr>
+          </w:pPr>
+          <w:hyperlink w:anchor="_Toc100071487" w:history="1">
+            <w:r>
+              <w:rPr>
+                <w:rStyle w:val="Hyperlink"/>
+                <w:noProof/>
+              </w:rPr>
+              <w:t>Test Principles</w:t>
+            </w:r>
+            <w:r>
+              <w:rPr>
+                <w:noProof/>
+                <w:webHidden/>
+              </w:rPr>
+              <w:tab/>
+            </w:r>
+            <w:r>
+              <w:rPr>
+                <w:noProof/>
+                <w:webHidden/>
+              </w:rPr>
+              <w:fldChar w:fldCharType="begin"/>
+            </w:r>
+            <w:r>
+              <w:rPr>
+                <w:noProof/>
+                <w:webHidden/>
+              </w:rPr>
+              <w:instrText xml:space="preserve"> PAGEREF _Toc100071487 \h </w:instrText>
+            </w:r>
+            <w:r>
+              <w:rPr>
+                <w:noProof/>
+                <w:webHidden/>
+              </w:rPr>
+            </w:r>
+            <w:r>
+              <w:rPr>
+                <w:noProof/>
+                <w:webHidden/>
+              </w:rPr>
+              <w:fldChar w:fldCharType="separate"/>
+            </w:r>
+            <w:r>
+              <w:rPr>
+                <w:noProof/>
+                <w:webHidden/>
+              </w:rPr>
+              <w:t>2</w:t>
+            </w:r>
+            <w:r>
+              <w:rPr>
+                <w:noProof/>
+                <w:webHidden/>
+              </w:rPr>
+              <w:fldChar w:fldCharType="end"/>
+            </w:r>
+          </w:hyperlink>
+        </w:p>
+        <w:p>
+          <w:pPr>
+            <w:pStyle w:val="TOC2"/>
+            <w:tabs>
+              <w:tab w:val="right" w:leader="dot" w:pos="9350"/>
+            </w:tabs>
+            <w:rPr>
+              <w:rFonts w:eastAsiaTheme="minorEastAsia"/>
+              <w:noProof/>
+              <w:lang w:eastAsia="en-CA"/>
+            </w:rPr>
+          </w:pPr>
+          <w:hyperlink w:anchor="_Toc100071488" w:history="1">
+            <w:r>
+              <w:rPr>
+                <w:rStyle w:val="Hyperlink"/>
+                <w:noProof/>
+              </w:rPr>
+              <w:t>Scope of Tests</w:t>
+            </w:r>
+            <w:r>
+              <w:rPr>
+                <w:noProof/>
+                <w:webHidden/>
+              </w:rPr>
+              <w:tab/>
+            </w:r>
+            <w:r>
+              <w:rPr>
+                <w:noProof/>
+                <w:webHidden/>
+              </w:rPr>
+              <w:fldChar w:fldCharType="begin"/>
+            </w:r>
+            <w:r>
+              <w:rPr>
+                <w:noProof/>
+                <w:webHidden/>
+              </w:rPr>
+              <w:instrText xml:space="preserve"> PAGEREF _Toc100071488 \h </w:instrText>
+            </w:r>
+            <w:r>
+              <w:rPr>
+                <w:noProof/>
+                <w:webHidden/>
+              </w:rPr>
+            </w:r>
+            <w:r>
+              <w:rPr>
+                <w:noProof/>
+                <w:webHidden/>
+              </w:rPr>
+              <w:fldChar w:fldCharType="separate"/>
+            </w:r>
+            <w:r>
+              <w:rPr>
+                <w:noProof/>
+                <w:webHidden/>
+              </w:rPr>
+              <w:t>2</w:t>
+            </w:r>
+            <w:r>
+              <w:rPr>
+                <w:noProof/>
+                <w:webHidden/>
+              </w:rPr>
+              <w:fldChar w:fldCharType="end"/>
+            </w:r>
+          </w:hyperlink>
+        </w:p>
+        <w:p>
+          <w:pPr>
+            <w:pStyle w:val="TOC1"/>
+            <w:tabs>
+              <w:tab w:val="right" w:leader="dot" w:pos="9350"/>
+            </w:tabs>
+            <w:rPr>
+              <w:rFonts w:eastAsiaTheme="minorEastAsia"/>
+              <w:noProof/>
+              <w:lang w:eastAsia="en-CA"/>
+            </w:rPr>
+          </w:pPr>
+          <w:hyperlink w:anchor="_Toc100071489" w:history="1">
+            <w:r>
+              <w:rPr>
+                <w:rStyle w:val="Hyperlink"/>
+                <w:noProof/>
+              </w:rPr>
+              <w:t>Execution and Management Process</w:t>
+            </w:r>
+            <w:r>
+              <w:rPr>
+                <w:noProof/>
+                <w:webHidden/>
+              </w:rPr>
+              <w:tab/>
+            </w:r>
+            <w:r>
+              <w:rPr>
+                <w:noProof/>
+                <w:webHidden/>
+              </w:rPr>
+              <w:fldChar w:fldCharType="begin"/>
+            </w:r>
+            <w:r>
+              <w:rPr>
+                <w:noProof/>
+                <w:webHidden/>
+              </w:rPr>
+              <w:instrText xml:space="preserve"> PAGEREF _Toc100071489 \h </w:instrText>
+            </w:r>
+            <w:r>
+              <w:rPr>
+                <w:noProof/>
+                <w:webHidden/>
+              </w:rPr>
+            </w:r>
+            <w:r>
+              <w:rPr>
+                <w:noProof/>
+                <w:webHidden/>
+              </w:rPr>
+              <w:fldChar w:fldCharType="separate"/>
+            </w:r>
+            <w:r>
+              <w:rPr>
+                <w:noProof/>
+                <w:webHidden/>
+              </w:rPr>
+              <w:t>2</w:t>
+            </w:r>
+            <w:r>
+              <w:rPr>
+                <w:noProof/>
+                <w:webHidden/>
+              </w:rPr>
+              <w:fldChar w:fldCharType="end"/>
+            </w:r>
+          </w:hyperlink>
+        </w:p>
+        <w:p>
+          <w:pPr>
+            <w:pStyle w:val="TOC2"/>
+            <w:tabs>
+              <w:tab w:val="right" w:leader="dot" w:pos="9350"/>
+            </w:tabs>
+            <w:rPr>
+              <w:rFonts w:eastAsiaTheme="minorEastAsia"/>
+              <w:noProof/>
+              <w:lang w:eastAsia="en-CA"/>
+            </w:rPr>
+          </w:pPr>
+          <w:hyperlink w:anchor="_Toc100071490" w:history="1">
+            <w:r>
+              <w:rPr>
+                <w:rStyle w:val="Hyperlink"/>
+                <w:noProof/>
+              </w:rPr>
+              <w:t>Test Management Tool</w:t>
+            </w:r>
+            <w:r>
+              <w:rPr>
+                <w:noProof/>
+                <w:webHidden/>
+              </w:rPr>
+              <w:tab/>
+            </w:r>
+            <w:r>
+              <w:rPr>
+                <w:noProof/>
+                <w:webHidden/>
+              </w:rPr>
+              <w:fldChar w:fldCharType="begin"/>
+            </w:r>
+            <w:r>
+              <w:rPr>
+                <w:noProof/>
+                <w:webHidden/>
+              </w:rPr>
+              <w:instrText xml:space="preserve"> PAGEREF _Toc100071490 \h </w:instrText>
+            </w:r>
+            <w:r>
+              <w:rPr>
+                <w:noProof/>
+                <w:webHidden/>
+              </w:rPr>
+            </w:r>
+            <w:r>
+              <w:rPr>
+                <w:noProof/>
+                <w:webHidden/>
+              </w:rPr>
+              <w:fldChar w:fldCharType="separate"/>
+            </w:r>
+            <w:r>
+              <w:rPr>
+                <w:noProof/>
+                <w:webHidden/>
+              </w:rPr>
+              <w:t>2</w:t>
+            </w:r>
+            <w:r>
+              <w:rPr>
+                <w:noProof/>
+                <w:webHidden/>
+              </w:rPr>
+              <w:fldChar w:fldCharType="end"/>
+            </w:r>
+          </w:hyperlink>
+        </w:p>
+        <w:p>
+          <w:pPr>
+            <w:pStyle w:val="TOC2"/>
+            <w:tabs>
+              <w:tab w:val="right" w:leader="dot" w:pos="9350"/>
+            </w:tabs>
+            <w:rPr>
+              <w:rFonts w:eastAsiaTheme="minorEastAsia"/>
+              <w:noProof/>
+              <w:lang w:eastAsia="en-CA"/>
+            </w:rPr>
+          </w:pPr>
+          <w:hyperlink w:anchor="_Toc100071491" w:history="1">
+            <w:r>
+              <w:rPr>
+                <w:rStyle w:val="Hyperlink"/>
+                <w:noProof/>
+              </w:rPr>
+              <w:t>Test Design</w:t>
+            </w:r>
+            <w:r>
+              <w:rPr>
+                <w:noProof/>
+                <w:webHidden/>
+              </w:rPr>
+              <w:tab/>
+            </w:r>
+            <w:r>
+              <w:rPr>
+                <w:noProof/>
+                <w:webHidden/>
+              </w:rPr>
+              <w:fldChar w:fldCharType="begin"/>
+            </w:r>
+            <w:r>
+              <w:rPr>
+                <w:noProof/>
+                <w:webHidden/>
+              </w:rPr>
+              <w:instrText xml:space="preserve"> PAGEREF _Toc100071491 \h </w:instrText>
+            </w:r>
+            <w:r>
+              <w:rPr>
+                <w:noProof/>
+                <w:webHidden/>
+              </w:rPr>
+            </w:r>
+            <w:r>
+              <w:rPr>
+                <w:noProof/>
+                <w:webHidden/>
+              </w:rPr>
+              <w:fldChar w:fldCharType="separate"/>
+            </w:r>
+            <w:r>
+              <w:rPr>
+                <w:noProof/>
+                <w:webHidden/>
+              </w:rPr>
+              <w:t>2</w:t>
+            </w:r>
+            <w:r>
+              <w:rPr>
+                <w:noProof/>
+                <w:webHidden/>
+              </w:rPr>
+              <w:fldChar w:fldCharType="end"/>
+            </w:r>
+          </w:hyperlink>
+        </w:p>
+        <w:p>
+          <w:pPr>
+            <w:pStyle w:val="TOC2"/>
+            <w:tabs>
+              <w:tab w:val="right" w:leader="dot" w:pos="9350"/>
+            </w:tabs>
+            <w:rPr>
+              <w:rFonts w:eastAsiaTheme="minorEastAsia"/>
+              <w:noProof/>
+              <w:lang w:eastAsia="en-CA"/>
+            </w:rPr>
+          </w:pPr>
+          <w:hyperlink w:anchor="_Toc100071492" w:history="1">
+            <w:r>
+              <w:rPr>
+                <w:rStyle w:val="Hyperlink"/>
+                <w:noProof/>
+              </w:rPr>
+              <w:t>Test Execution and Failure Analysis</w:t>
+            </w:r>
+            <w:r>
+              <w:rPr>
+                <w:noProof/>
+                <w:webHidden/>
+              </w:rPr>
+              <w:tab/>
+            </w:r>
+            <w:r>
+              <w:rPr>
+                <w:noProof/>
+                <w:webHidden/>
+              </w:rPr>
+              <w:fldChar w:fldCharType="begin"/>
+            </w:r>
+            <w:r>
+              <w:rPr>
+                <w:noProof/>
+                <w:webHidden/>
+              </w:rPr>
+              <w:instrText xml:space="preserve"> PAGEREF _Toc100071492 \h </w:instrText>
+            </w:r>
+            <w:r>
+              <w:rPr>
+                <w:noProof/>
+                <w:webHidden/>
+              </w:rPr>
+            </w:r>
+            <w:r>
+              <w:rPr>
+                <w:noProof/>
+                <w:webHidden/>
+              </w:rPr>
+              <w:fldChar w:fldCharType="separate"/>
+            </w:r>
+            <w:r>
+              <w:rPr>
+                <w:noProof/>
+                <w:webHidden/>
+              </w:rPr>
+              <w:t>3</w:t>
+            </w:r>
+            <w:r>
+              <w:rPr>
+                <w:noProof/>
+                <w:webHidden/>
+              </w:rPr>
+              <w:fldChar w:fldCharType="end"/>
+            </w:r>
+          </w:hyperlink>
+        </w:p>
+        <w:p>
+          <w:pPr>
+            <w:pStyle w:val="TOC1"/>
+            <w:tabs>
+              <w:tab w:val="right" w:leader="dot" w:pos="9350"/>
+            </w:tabs>
+            <w:rPr>
+              <w:rFonts w:eastAsiaTheme="minorEastAsia"/>
+              <w:noProof/>
+              <w:lang w:eastAsia="en-CA"/>
+            </w:rPr>
+          </w:pPr>
+          <w:hyperlink w:anchor="_Toc100071493" w:history="1">
+            <w:r>
+              <w:rPr>
+                <w:rStyle w:val="Hyperlink"/>
+                <w:noProof/>
+              </w:rPr>
+              <w:t>Test Results</w:t>
+            </w:r>
+            <w:r>
+              <w:rPr>
+                <w:noProof/>
+                <w:webHidden/>
+              </w:rPr>
+              <w:tab/>
+            </w:r>
+            <w:r>
+              <w:rPr>
+                <w:noProof/>
+                <w:webHidden/>
+              </w:rPr>
+              <w:fldChar w:fldCharType="begin"/>
+            </w:r>
+            <w:r>
+              <w:rPr>
+                <w:noProof/>
+                <w:webHidden/>
+              </w:rPr>
+              <w:instrText xml:space="preserve"> PAGEREF _Toc100071493 \h </w:instrText>
+            </w:r>
+            <w:r>
+              <w:rPr>
+                <w:noProof/>
+                <w:webHidden/>
+              </w:rPr>
+            </w:r>
+            <w:r>
+              <w:rPr>
+                <w:noProof/>
+                <w:webHidden/>
+              </w:rPr>
+              <w:fldChar w:fldCharType="separate"/>
+            </w:r>
+            <w:r>
+              <w:rPr>
+                <w:noProof/>
+                <w:webHidden/>
+              </w:rPr>
+              <w:t>3</w:t>
+            </w:r>
+            <w:r>
+              <w:rPr>
+                <w:noProof/>
+                <w:webHidden/>
+              </w:rPr>
+              <w:fldChar w:fldCharType="end"/>
+            </w:r>
+          </w:hyperlink>
+        </w:p>
+        <w:p>
+          <w:pPr>
+            <w:pStyle w:val="TOC2"/>
+            <w:tabs>
+              <w:tab w:val="right" w:leader="dot" w:pos="9350"/>
+            </w:tabs>
+            <w:rPr>
+              <w:rFonts w:eastAsiaTheme="minorEastAsia"/>
+              <w:noProof/>
+              <w:lang w:eastAsia="en-CA"/>
+            </w:rPr>
+          </w:pPr>
+          <w:hyperlink w:anchor="_Toc100071494" w:history="1">
+            <w:r>
+              <w:rPr>
+                <w:rStyle w:val="Hyperlink"/>
+                <w:noProof/>
+              </w:rPr>
+              <w:t>Results</w:t>
+            </w:r>
+            <w:r>
+              <w:rPr>
+                <w:noProof/>
+                <w:webHidden/>
+              </w:rPr>
+              <w:tab/>
+            </w:r>
+            <w:r>
+              <w:rPr>
+                <w:noProof/>
+                <w:webHidden/>
+              </w:rPr>
+              <w:fldChar w:fldCharType="begin"/>
+            </w:r>
+            <w:r>
+              <w:rPr>
+                <w:noProof/>
+                <w:webHidden/>
+              </w:rPr>
+              <w:instrText xml:space="preserve"> PAGEREF _Toc100071494 \h </w:instrText>
+            </w:r>
+            <w:r>
+              <w:rPr>
+                <w:noProof/>
+                <w:webHidden/>
+              </w:rPr>
+            </w:r>
+            <w:r>
+              <w:rPr>
+                <w:noProof/>
+                <w:webHidden/>
+              </w:rPr>
+              <w:fldChar w:fldCharType="separate"/>
+            </w:r>
+            <w:r>
+              <w:rPr>
+                <w:noProof/>
+                <w:webHidden/>
+              </w:rPr>
+              <w:t>3</w:t>
+            </w:r>
+            <w:r>
+              <w:rPr>
+                <w:noProof/>
+                <w:webHidden/>
+              </w:rPr>
+              <w:fldChar w:fldCharType="end"/>
+            </w:r>
+          </w:hyperlink>
+        </w:p>
+        <w:p>
+          <w:pPr>
+            <w:pStyle w:val="TOC2"/>
+            <w:tabs>
+              <w:tab w:val="right" w:leader="dot" w:pos="9350"/>
+            </w:tabs>
+            <w:rPr>
+              <w:rStyle w:val="Hyperlink"/>
+              <w:noProof/>
+            </w:rPr>
+          </w:pPr>
+          <w:hyperlink w:anchor="_Toc100071495" w:history="1">
+            <w:r>
+              <w:rPr>
+                <w:rStyle w:val="Hyperlink"/>
+                <w:noProof/>
+              </w:rPr>
+              <w:t>Issues</w:t>
+            </w:r>
+            <w:r>
+              <w:rPr>
+                <w:noProof/>
+                <w:webHidden/>
+              </w:rPr>
+              <w:tab/>
+            </w:r>
+            <w:r>
+              <w:rPr>
+                <w:noProof/>
+                <w:webHidden/>
+              </w:rPr>
+              <w:fldChar w:fldCharType="begin"/>
+            </w:r>
+            <w:r>
+              <w:rPr>
+                <w:noProof/>
+                <w:webHidden/>
+              </w:rPr>
+              <w:instrText xml:space="preserve"> PAGEREF _Toc100071495 \h </w:instrText>
+            </w:r>
+            <w:r>
+              <w:rPr>
+                <w:noProof/>
+                <w:webHidden/>
+              </w:rPr>
+            </w:r>
+            <w:r>
+              <w:rPr>
+                <w:noProof/>
+                <w:webHidden/>
+              </w:rPr>
+              <w:fldChar w:fldCharType="separate"/>
+            </w:r>
+            <w:r>
+              <w:rPr>
+                <w:noProof/>
+                <w:webHidden/>
+              </w:rPr>
+              <w:t>4</w:t>
+            </w:r>
+            <w:r>
+              <w:rPr>
+                <w:noProof/>
+                <w:webHidden/>
+              </w:rPr>
+              <w:fldChar w:fldCharType="end"/>
+            </w:r>
+          </w:hyperlink>
+        </w:p>
+        <w:p>
+          <w:pPr>
+            <w:rPr>
+              <w:noProof/>
+            </w:rPr>
+          </w:pPr>
+        </w:p>
+        <w:p>
+          <w:pPr>
+            <w:rPr>
+              <w:noProof/>
+              <w:sz w:val="28"/>
+              <w:szCs w:val="28"/>
+            </w:rPr>
+          </w:pPr>
+          <w:r>
+            <w:rPr>
+              <w:noProof/>
+              <w:sz w:val="28"/>
+              <w:szCs w:val="28"/>
+            </w:rPr>
+            <w:t>List of Figures</w:t>
+          </w:r>
+        </w:p>
+        <w:p>
+          <w:pPr>
+            <w:rPr>
+              <w:noProof/>
+            </w:rPr>
+          </w:pPr>
+          <w:r>
+            <w:rPr>
+              <w:i/>
+              <w:iCs/>
+              <w:noProof/>
+            </w:rPr>
+            <w:t>Figure 1. Final Test Results – Successful Run</w:t>
+          </w:r>
+          <w:r>
+            <w:rPr>
+              <w:noProof/>
+            </w:rPr>
+            <w:t xml:space="preserve"> </w:t>
+          </w:r>
+          <w:r>
+            <w:rPr>
+              <w:noProof/>
+            </w:rPr>
+            <w:fldChar w:fldCharType="end"/>
+          </w:r>
+          <w:r>
+            <w:rPr>
+              <w:noProof/>
+            </w:rPr>
+            <w:t>……………………………………………………</w:t>
+          </w:r>
+          <w:r>
+            <w:rPr>
+              <w:noProof/>
+            </w:rPr>
+            <w:t>….</w:t>
+          </w:r>
+          <w:r>
+            <w:rPr>
+              <w:noProof/>
+            </w:rPr>
+            <w:t>………………</w:t>
+          </w:r>
+          <w:r>
+            <w:rPr>
+              <w:noProof/>
+            </w:rPr>
+            <w:t>……</w:t>
+          </w:r>
+          <w:r>
+            <w:rPr>
+              <w:noProof/>
+            </w:rPr>
+            <w:t>……………..</w:t>
+          </w:r>
+          <w:r>
+            <w:rPr>
+              <w:noProof/>
+            </w:rPr>
+            <w:t>3</w:t>
+          </w:r>
+        </w:p>
+        <w:p>
+          <w:r>
+            <w:rPr>
+              <w:i/>
+              <w:iCs/>
+            </w:rPr>
+            <w:t>Figure 2. Solar Panel Calculation Test</w:t>
+          </w:r>
+          <w:r>
+            <w:rPr>
+              <w:i/>
+              <w:iCs/>
+            </w:rPr>
+            <w:t xml:space="preserve"> </w:t>
+          </w:r>
+          <w:r>
+            <w:t>……………………………………………………………………………………</w:t>
+          </w:r>
+          <w:proofErr w:type="gramStart"/>
+          <w:r>
+            <w:t>…</w:t>
+          </w:r>
+          <w:r>
+            <w:t>..</w:t>
+          </w:r>
+          <w:proofErr w:type="gramEnd"/>
+          <w:r>
+            <w:t>…</w:t>
+          </w:r>
+          <w:r>
+            <w:t>…….</w:t>
+          </w:r>
+          <w:r>
+            <w:t>…..</w:t>
+          </w:r>
+          <w:r>
+            <w:t>3</w:t>
+          </w:r>
+        </w:p>
+        <w:p>
+          <w:pPr>
+            <w:sectPr>
+              <w:headerReference w:type="default" r:id="rId13"/>
+              <w:pgSz w:w="12240" w:h="15840"/>
+              <w:pgMar w:top="1440" w:right="1440" w:bottom="1440" w:left="1440" w:header="708" w:footer="708" w:gutter="0"/>
+              <w:pgNumType w:fmt="lowerRoman" w:start="1"/>
+              <w:cols w:space="708"/>
+              <w:docGrid w:linePitch="360"/>
+            </w:sectPr>
+          </w:pPr>
+        </w:p>
+      </w:sdtContent>
+    </w:sdt>
     <w:p/>
-    <w:p/>
-    <w:p>
-      <w:pPr>
-        <w:ind w:left="1440"/>
-      </w:pPr>
-      <w:r>
-        <w:t>While executing our tests throughout our development process, we would get intermittent failures. They showed when our pushes broke or updated a calculation. This proved very useful as it could be used to confirm or</w:t>
-      </w:r>
-      <w:r>
-        <w:t xml:space="preserve"> expose changes that were done.</w:t>
-      </w:r>
-      <w:r>
-        <w:t xml:space="preserve"> Without this feedback, we would have had many more intermittent issues and undiagnosed bugs.</w:t>
-      </w:r>
+    <w:p>
+      <w:pPr>
+        <w:pStyle w:val="Heading1"/>
+        <w:numPr>
+          <w:ilvl w:val="0"/>
+          <w:numId w:val="0"/>
+        </w:numPr>
+        <w:ind w:left="360" w:hanging="360"/>
+        <w:rPr>
+          <w:b w:val="0"/>
+          <w:bCs w:val="0"/>
+          <w:sz w:val="28"/>
+          <w:szCs w:val="28"/>
+        </w:rPr>
+      </w:pPr>
+      <w:bookmarkStart w:id="1" w:name="_Toc100071480"/>
+      <w:r>
+        <w:rPr>
+          <w:b w:val="0"/>
+          <w:bCs w:val="0"/>
+          <w:sz w:val="28"/>
+          <w:szCs w:val="28"/>
+        </w:rPr>
+        <w:t>Introduction</w:t>
+      </w:r>
+      <w:bookmarkEnd w:id="1"/>
+    </w:p>
+    <w:p>
+      <w:pPr>
+        <w:pStyle w:val="Heading2"/>
+        <w:numPr>
+          <w:ilvl w:val="0"/>
+          <w:numId w:val="0"/>
+        </w:numPr>
+        <w:rPr>
+          <w:b w:val="0"/>
+          <w:bCs w:val="0"/>
+          <w:sz w:val="24"/>
+          <w:szCs w:val="24"/>
+        </w:rPr>
+      </w:pPr>
+      <w:bookmarkStart w:id="2" w:name="_Toc100071481"/>
+      <w:r>
+        <w:rPr>
+          <w:b w:val="0"/>
+          <w:bCs w:val="0"/>
+          <w:sz w:val="24"/>
+          <w:szCs w:val="24"/>
+        </w:rPr>
+        <w:t>Purpose</w:t>
+      </w:r>
+      <w:bookmarkEnd w:id="2"/>
     </w:p>
     <w:p>
       <w:pPr>
         <w:pStyle w:val="ListParagraph"/>
-        <w:ind w:left="2160"/>
+        <w:ind w:left="0" w:firstLine="720"/>
+      </w:pPr>
+      <w:r>
+        <w:t>This code testing plan describes the testing approach, tools, and environment used to test our capstone project, SolarSize – A solar estimation tool. This document will cover:</w:t>
+      </w:r>
+    </w:p>
+    <w:p>
+      <w:pPr>
+        <w:pStyle w:val="ListParagraph"/>
+        <w:ind w:left="0"/>
       </w:pPr>
     </w:p>
     <w:p>
       <w:pPr>
         <w:pStyle w:val="ListParagraph"/>
         <w:numPr>
-          <w:ilvl w:val="1"/>
-          <w:numId w:val="20"/>
+          <w:ilvl w:val="0"/>
+          <w:numId w:val="11"/>
         </w:numPr>
+        <w:ind w:left="709" w:firstLine="0"/>
+      </w:pPr>
+      <w:r>
+        <w:t xml:space="preserve"> </w:t>
+      </w:r>
+      <w:r>
+        <w:t>Code Testing Strategy: Objective and methodology of the tests, assumptions and process outline to setup tests, principles, and scope of the tests.</w:t>
+      </w:r>
+    </w:p>
+    <w:p>
+      <w:pPr>
+        <w:pStyle w:val="ListParagraph"/>
+        <w:ind w:left="709"/>
+      </w:pPr>
+    </w:p>
+    <w:p>
+      <w:pPr>
+        <w:pStyle w:val="ListParagraph"/>
+        <w:numPr>
+          <w:ilvl w:val="0"/>
+          <w:numId w:val="11"/>
+        </w:numPr>
+        <w:ind w:left="709" w:firstLine="0"/>
+      </w:pPr>
+      <w:r>
+        <w:t xml:space="preserve"> </w:t>
+      </w:r>
+      <w:r>
+        <w:t>Execution and Management Process: Describe</w:t>
+      </w:r>
+      <w:r>
+        <w:t>s</w:t>
+      </w:r>
+      <w:r>
+        <w:t xml:space="preserve"> the tools and environment used to run the tests, how each test was design in line with the code testing strategy, and test execution along with failure analysis and bug fixing implementation.</w:t>
+      </w:r>
+    </w:p>
+    <w:p>
+      <w:pPr>
+        <w:pStyle w:val="ListParagraph"/>
+        <w:ind w:left="709"/>
+      </w:pPr>
+    </w:p>
+    <w:p>
+      <w:pPr>
+        <w:pStyle w:val="ListParagraph"/>
+        <w:numPr>
+          <w:ilvl w:val="0"/>
+          <w:numId w:val="11"/>
+        </w:numPr>
+        <w:ind w:left="709" w:firstLine="0"/>
+      </w:pPr>
+      <w:r>
+        <w:t xml:space="preserve"> </w:t>
+      </w:r>
+      <w:r>
+        <w:t>Test Results: The overall results of the tests that were implemented and tested, along with any issues that were faced along the way.</w:t>
+      </w:r>
+    </w:p>
+    <w:p>
+      <w:pPr>
+        <w:pStyle w:val="Heading2"/>
+        <w:numPr>
+          <w:ilvl w:val="0"/>
+          <w:numId w:val="0"/>
+        </w:numPr>
+        <w:rPr>
+          <w:b w:val="0"/>
+          <w:bCs w:val="0"/>
+          <w:sz w:val="24"/>
+          <w:szCs w:val="24"/>
+        </w:rPr>
+      </w:pPr>
+      <w:bookmarkStart w:id="3" w:name="_Toc100071482"/>
+      <w:r>
+        <w:rPr>
+          <w:b w:val="0"/>
+          <w:bCs w:val="0"/>
+          <w:sz w:val="24"/>
+          <w:szCs w:val="24"/>
+        </w:rPr>
+        <w:t>Project</w:t>
+      </w:r>
+      <w:bookmarkEnd w:id="3"/>
+    </w:p>
+    <w:p>
+      <w:pPr>
+        <w:pStyle w:val="ListParagraph"/>
+        <w:ind w:left="0" w:firstLine="720"/>
+      </w:pPr>
+      <w:r>
+        <w:t>SolarSize is a web-based application that utilizes building consumption metrics and solar intensity data to calculate and size</w:t>
+      </w:r>
+      <w:r>
+        <w:t xml:space="preserve"> </w:t>
+      </w:r>
+      <w:r>
+        <w:t xml:space="preserve">solar panel installations based on ROI. The </w:t>
+      </w:r>
+      <w:r>
+        <w:t xml:space="preserve">goal of the application is to suggest ideal solar installations that maximize ROI while minimizing power costs. It does this by calculating how much a given solar panel will output; taking into account numerous variables such as panel tilt, solar irradiation data from NASA, and more. </w:t>
+      </w:r>
+    </w:p>
+    <w:p>
+      <w:pPr>
+        <w:pStyle w:val="Heading2"/>
+        <w:numPr>
+          <w:ilvl w:val="0"/>
+          <w:numId w:val="0"/>
+        </w:numPr>
+        <w:rPr>
+          <w:b w:val="0"/>
+          <w:bCs w:val="0"/>
+          <w:sz w:val="24"/>
+          <w:szCs w:val="24"/>
+        </w:rPr>
+      </w:pPr>
+      <w:bookmarkStart w:id="4" w:name="_Toc100071483"/>
+      <w:r>
+        <w:rPr>
+          <w:b w:val="0"/>
+          <w:bCs w:val="0"/>
+          <w:sz w:val="24"/>
+          <w:szCs w:val="24"/>
+        </w:rPr>
+        <w:t>Stakeholders</w:t>
+      </w:r>
+      <w:bookmarkEnd w:id="4"/>
+    </w:p>
+    <w:p>
+      <w:pPr>
+        <w:ind w:firstLine="720"/>
+      </w:pPr>
+      <w:r>
+        <w:t>The stakeholders of this project are; us (the SolarSize project team),</w:t>
+      </w:r>
+      <w:r>
+        <w:t xml:space="preserve"> our mentors Dr. Timothy Maciag and Dr. Kin-Choong Yow,</w:t>
+      </w:r>
+      <w:r>
+        <w:t xml:space="preserve"> and GreenWave Innovations, the project business partner and ultimately the end users.</w:t>
+      </w:r>
+    </w:p>
+    <w:p>
+      <w:pPr>
+        <w:pStyle w:val="Heading1"/>
+        <w:numPr>
+          <w:ilvl w:val="0"/>
+          <w:numId w:val="0"/>
+        </w:numPr>
+        <w:ind w:left="360" w:hanging="360"/>
+        <w:rPr>
+          <w:b w:val="0"/>
+          <w:bCs w:val="0"/>
+          <w:sz w:val="28"/>
+          <w:szCs w:val="28"/>
+        </w:rPr>
+      </w:pPr>
+      <w:bookmarkStart w:id="5" w:name="_Toc100071484"/>
+      <w:r>
+        <w:rPr>
+          <w:b w:val="0"/>
+          <w:bCs w:val="0"/>
+          <w:sz w:val="28"/>
+          <w:szCs w:val="28"/>
+        </w:rPr>
+        <w:t>Code Testing Strategy</w:t>
+      </w:r>
+      <w:bookmarkEnd w:id="5"/>
+    </w:p>
+    <w:p>
+      <w:pPr>
+        <w:pStyle w:val="Heading2"/>
+        <w:numPr>
+          <w:ilvl w:val="0"/>
+          <w:numId w:val="0"/>
+        </w:numPr>
+        <w:rPr>
+          <w:b w:val="0"/>
+          <w:bCs w:val="0"/>
+          <w:sz w:val="24"/>
+          <w:szCs w:val="24"/>
+        </w:rPr>
+      </w:pPr>
+      <w:bookmarkStart w:id="6" w:name="_Toc100071485"/>
+      <w:r>
+        <w:rPr>
+          <w:b w:val="0"/>
+          <w:bCs w:val="0"/>
+          <w:sz w:val="24"/>
+          <w:szCs w:val="24"/>
+        </w:rPr>
+        <w:t>Code Testing Objectives</w:t>
+      </w:r>
+      <w:bookmarkEnd w:id="6"/>
+    </w:p>
+    <w:p>
+      <w:pPr>
+        <w:ind w:firstLine="720"/>
+      </w:pPr>
+      <w:r>
+        <w:t>The objective of the code testing is to validate and verify the functionality of the SolarSize application according to our desired design.</w:t>
+      </w:r>
+    </w:p>
+    <w:p>
+      <w:pPr>
+        <w:ind w:firstLine="720"/>
+      </w:pPr>
+      <w:r>
+        <w:t xml:space="preserve">The code testing will execute and assert test scripts, output any failures and screenshot results along the way. This will be achieved by using a test suite that utilizes Chrome to simulate usage of the application to get desired results. </w:t>
+      </w:r>
+    </w:p>
+    <w:p>
+      <w:pPr>
+        <w:pStyle w:val="Heading2"/>
+        <w:numPr>
+          <w:ilvl w:val="0"/>
+          <w:numId w:val="0"/>
+        </w:numPr>
+        <w:rPr>
+          <w:b w:val="0"/>
+          <w:bCs w:val="0"/>
+          <w:sz w:val="24"/>
+          <w:szCs w:val="24"/>
+        </w:rPr>
+      </w:pPr>
+      <w:bookmarkStart w:id="7" w:name="_Toc100071486"/>
+      <w:r>
+        <w:rPr>
+          <w:b w:val="0"/>
+          <w:bCs w:val="0"/>
+          <w:sz w:val="24"/>
+          <w:szCs w:val="24"/>
+        </w:rPr>
+        <w:t>Test Assumptions</w:t>
+      </w:r>
+      <w:bookmarkEnd w:id="7"/>
+    </w:p>
+    <w:p>
+      <w:pPr>
+        <w:pStyle w:val="ListParagraph"/>
+        <w:numPr>
+          <w:ilvl w:val="0"/>
+          <w:numId w:val="15"/>
+        </w:numPr>
+        <w:ind w:left="567" w:hanging="141"/>
+      </w:pPr>
+      <w:r>
+        <w:t xml:space="preserve"> </w:t>
+      </w:r>
+      <w:r>
+        <w:t>Data and desired results will be calculated beforehand and used to tailor the application in testing.</w:t>
+      </w:r>
+    </w:p>
+    <w:p>
+      <w:pPr>
+        <w:pStyle w:val="ListParagraph"/>
+        <w:numPr>
+          <w:ilvl w:val="0"/>
+          <w:numId w:val="15"/>
+        </w:numPr>
+        <w:ind w:left="567" w:hanging="141"/>
+      </w:pPr>
+      <w:r>
+        <w:t xml:space="preserve"> </w:t>
+      </w:r>
+      <w:r>
+        <w:t>Testing will be automated and ran via scripts.</w:t>
+      </w:r>
+    </w:p>
+    <w:p>
+      <w:pPr>
+        <w:pStyle w:val="ListParagraph"/>
+        <w:numPr>
+          <w:ilvl w:val="0"/>
+          <w:numId w:val="15"/>
+        </w:numPr>
+        <w:ind w:left="567" w:hanging="141"/>
+      </w:pPr>
+      <w:r>
+        <w:lastRenderedPageBreak/>
+        <w:t xml:space="preserve"> </w:t>
+      </w:r>
+      <w:r>
+        <w:t>This testing will be similar to user testing / UAT; but using automated scripts to ensure desired results.</w:t>
+      </w:r>
+    </w:p>
+    <w:p>
+      <w:pPr>
+        <w:pStyle w:val="ListParagraph"/>
+        <w:numPr>
+          <w:ilvl w:val="0"/>
+          <w:numId w:val="15"/>
+        </w:numPr>
+        <w:ind w:left="567" w:hanging="141"/>
+      </w:pPr>
+      <w:r>
+        <w:t xml:space="preserve"> </w:t>
+      </w:r>
+      <w:r>
+        <w:t>Any test failures will result in a failure of the whole script and flagging of the failed test.</w:t>
+      </w:r>
+    </w:p>
+    <w:p>
+      <w:pPr>
+        <w:pStyle w:val="ListParagraph"/>
+        <w:numPr>
+          <w:ilvl w:val="0"/>
+          <w:numId w:val="15"/>
+        </w:numPr>
+        <w:ind w:left="567" w:hanging="141"/>
+      </w:pPr>
+      <w:r>
+        <w:t xml:space="preserve"> </w:t>
+      </w:r>
+      <w:r>
+        <w:t>The test scripts will look at the output and inputs, not the inner workings of the program, a black box approach.</w:t>
+      </w:r>
+    </w:p>
+    <w:p>
+      <w:pPr>
+        <w:pStyle w:val="Heading2"/>
+        <w:numPr>
+          <w:ilvl w:val="0"/>
+          <w:numId w:val="0"/>
+        </w:numPr>
+        <w:ind w:left="709" w:hanging="709"/>
+        <w:rPr>
+          <w:b w:val="0"/>
+          <w:bCs w:val="0"/>
+          <w:sz w:val="24"/>
+          <w:szCs w:val="24"/>
+        </w:rPr>
+      </w:pPr>
+      <w:bookmarkStart w:id="8" w:name="_Toc100071487"/>
+      <w:r>
+        <w:rPr>
+          <w:b w:val="0"/>
+          <w:bCs w:val="0"/>
+          <w:sz w:val="24"/>
+          <w:szCs w:val="24"/>
+        </w:rPr>
+        <w:t>Test Principles</w:t>
+      </w:r>
+      <w:bookmarkEnd w:id="8"/>
+    </w:p>
+    <w:p>
+      <w:pPr>
+        <w:pStyle w:val="ListParagraph"/>
+        <w:numPr>
+          <w:ilvl w:val="0"/>
+          <w:numId w:val="18"/>
+        </w:numPr>
+        <w:ind w:left="709" w:hanging="283"/>
         <w:rPr>
           <w:b/>
           <w:bCs/>
         </w:rPr>
       </w:pPr>
       <w:r>
+        <w:t>Testing will focus on meeting and ensuring baseline goals of the project. Core functionality over niche uses.</w:t>
+      </w:r>
+    </w:p>
+    <w:p>
+      <w:pPr>
+        <w:pStyle w:val="ListParagraph"/>
+        <w:numPr>
+          <w:ilvl w:val="0"/>
+          <w:numId w:val="18"/>
+        </w:numPr>
+        <w:ind w:left="709" w:hanging="283"/>
         <w:rPr>
           <w:b/>
           <w:bCs/>
         </w:rPr>
-        <w:t xml:space="preserve">Issues     </w:t>
-      </w:r>
-    </w:p>
-    <w:p>
-      <w:pPr>
+      </w:pPr>
+      <w:r>
+        <w:t>Tests will be created using a consistent baseline procedure.</w:t>
+      </w:r>
+    </w:p>
+    <w:p>
+      <w:pPr>
+        <w:pStyle w:val="ListParagraph"/>
+        <w:numPr>
+          <w:ilvl w:val="0"/>
+          <w:numId w:val="18"/>
+        </w:numPr>
+        <w:ind w:left="709" w:hanging="283"/>
+        <w:rPr>
+          <w:b/>
+          <w:bCs/>
+        </w:rPr>
+      </w:pPr>
+      <w:r>
+        <w:t>Testing environment will run locally on the server.</w:t>
+      </w:r>
+    </w:p>
+    <w:p>
+      <w:pPr>
+        <w:pStyle w:val="ListParagraph"/>
+        <w:numPr>
+          <w:ilvl w:val="0"/>
+          <w:numId w:val="18"/>
+        </w:numPr>
+        <w:ind w:left="709" w:hanging="283"/>
+        <w:rPr>
+          <w:b/>
+          <w:bCs/>
+        </w:rPr>
+      </w:pPr>
+      <w:r>
+        <w:t>Testing will be repeatable at any moment when triggered.</w:t>
+      </w:r>
+    </w:p>
+    <w:p>
+      <w:pPr>
+        <w:pStyle w:val="ListParagraph"/>
+        <w:numPr>
+          <w:ilvl w:val="0"/>
+          <w:numId w:val="18"/>
+        </w:numPr>
+        <w:ind w:left="709" w:hanging="283"/>
+        <w:rPr>
+          <w:b/>
+          <w:bCs/>
+        </w:rPr>
+      </w:pPr>
+      <w:r>
+        <w:t>Testing will have success and failure results (save screenshots on complex and failed tests).</w:t>
+      </w:r>
+    </w:p>
+    <w:p>
+      <w:pPr>
+        <w:pStyle w:val="Heading2"/>
+        <w:numPr>
+          <w:ilvl w:val="0"/>
+          <w:numId w:val="0"/>
+        </w:numPr>
+        <w:rPr>
+          <w:b w:val="0"/>
+          <w:bCs w:val="0"/>
+          <w:sz w:val="24"/>
+          <w:szCs w:val="24"/>
+        </w:rPr>
+      </w:pPr>
+      <w:bookmarkStart w:id="9" w:name="_Toc100071488"/>
+      <w:r>
+        <w:rPr>
+          <w:b w:val="0"/>
+          <w:bCs w:val="0"/>
+          <w:sz w:val="24"/>
+          <w:szCs w:val="24"/>
+        </w:rPr>
+        <w:t>Scope of Tests</w:t>
+      </w:r>
+      <w:bookmarkEnd w:id="9"/>
+    </w:p>
+    <w:p>
+      <w:pPr>
+        <w:pStyle w:val="ListParagraph"/>
+        <w:ind w:left="0" w:firstLine="360"/>
+      </w:pPr>
+      <w:r>
+        <w:t>The scope of the tests will include: input</w:t>
+      </w:r>
+      <w:r>
+        <w:t xml:space="preserve"> validation </w:t>
+      </w:r>
+      <w:r>
+        <w:t>and</w:t>
+      </w:r>
+      <w:r>
+        <w:t xml:space="preserve"> associated error</w:t>
+      </w:r>
+      <w:r>
+        <w:t xml:space="preserve"> message</w:t>
+      </w:r>
+      <w:r>
+        <w:t>s, desired calculations and results from sequences of inputs, observing graphs for proper values, and any other edge case tests.</w:t>
+      </w:r>
+    </w:p>
+    <w:p>
+      <w:pPr>
+        <w:pStyle w:val="Heading1"/>
+        <w:numPr>
+          <w:ilvl w:val="0"/>
+          <w:numId w:val="0"/>
+        </w:numPr>
+        <w:ind w:left="360" w:hanging="360"/>
+        <w:rPr>
+          <w:b w:val="0"/>
+          <w:bCs w:val="0"/>
+          <w:sz w:val="28"/>
+          <w:szCs w:val="28"/>
+        </w:rPr>
+      </w:pPr>
+      <w:bookmarkStart w:id="10" w:name="_Toc100071489"/>
+      <w:r>
+        <w:rPr>
+          <w:b w:val="0"/>
+          <w:bCs w:val="0"/>
+          <w:sz w:val="28"/>
+          <w:szCs w:val="28"/>
+        </w:rPr>
+        <w:t>Execution and Management Process</w:t>
+      </w:r>
+      <w:bookmarkEnd w:id="10"/>
+    </w:p>
+    <w:p>
+      <w:pPr>
+        <w:pStyle w:val="Heading2"/>
+        <w:numPr>
+          <w:ilvl w:val="0"/>
+          <w:numId w:val="0"/>
+        </w:numPr>
+        <w:rPr>
+          <w:b w:val="0"/>
+          <w:bCs w:val="0"/>
+          <w:sz w:val="24"/>
+          <w:szCs w:val="24"/>
+        </w:rPr>
+      </w:pPr>
+      <w:bookmarkStart w:id="11" w:name="_Toc100071490"/>
+      <w:r>
+        <w:rPr>
+          <w:b w:val="0"/>
+          <w:bCs w:val="0"/>
+          <w:sz w:val="24"/>
+          <w:szCs w:val="24"/>
+        </w:rPr>
+        <w:t>Test Management Tool</w:t>
+      </w:r>
+      <w:bookmarkEnd w:id="11"/>
+      <w:r>
+        <w:rPr>
+          <w:b w:val="0"/>
+          <w:bCs w:val="0"/>
+          <w:sz w:val="24"/>
+          <w:szCs w:val="24"/>
+        </w:rPr>
+        <w:t xml:space="preserve"> </w:t>
+      </w:r>
+    </w:p>
+    <w:p>
+      <w:pPr>
+        <w:pStyle w:val="ListParagraph"/>
+        <w:ind w:left="0" w:firstLine="720"/>
+      </w:pPr>
+      <w:r>
+        <w:t xml:space="preserve">The management </w:t>
+      </w:r>
+      <w:r>
+        <w:t>tool for the scripts was chosen by looking at meeting the requirements of the project and considering the existing framework. The existing framework consisted of PHP Laravel and an Apache HTTP server. This meant that an ideal test management tool would work with both of these natively.</w:t>
+      </w:r>
+      <w:r>
+        <w:t xml:space="preserve"> We also preferred that tools did not require extra drivers such as Selenium to avoid co-dependencies.</w:t>
+      </w:r>
+    </w:p>
+    <w:p>
+      <w:pPr>
+        <w:ind w:firstLine="720"/>
+      </w:pPr>
+      <w:r>
+        <w:t>Taking these requirements into mind, a tool created by Laravel, Laravel Dusk</w:t>
+      </w:r>
+      <w:r>
+        <w:t xml:space="preserve"> was selected. It worked natively with our existing framework and provided automated testing of the web application using Chrome or Firefox. </w:t>
+      </w:r>
+    </w:p>
+    <w:p>
+      <w:pPr>
+        <w:ind w:firstLine="720"/>
+      </w:pPr>
+      <w:r>
+        <w:t>It offers basic tests such as observing that an element is set to a value</w:t>
+      </w:r>
+      <w:r>
+        <w:t xml:space="preserve"> or that an error message appears when an invalid input is selected. It also offers enhanced functionality such as sequence testing with which we can test that our model is calculating panel output or ROI correctly by observing the summary page after inputting on the inputs page.</w:t>
+      </w:r>
+      <w:r>
+        <w:t xml:space="preserve"> </w:t>
+      </w:r>
+      <w:r>
+        <w:t>Another key feature is screenshots of the test environment when it runs or when it fails. This allows for visual confirmation of tests and helps to confirm what went wrong.</w:t>
+      </w:r>
+    </w:p>
+    <w:p>
+      <w:pPr>
+        <w:pStyle w:val="Heading2"/>
+        <w:numPr>
+          <w:ilvl w:val="0"/>
+          <w:numId w:val="0"/>
+        </w:numPr>
+        <w:rPr>
+          <w:b w:val="0"/>
+          <w:bCs w:val="0"/>
+          <w:sz w:val="24"/>
+          <w:szCs w:val="24"/>
+        </w:rPr>
+      </w:pPr>
+      <w:bookmarkStart w:id="12" w:name="_Toc100071491"/>
+      <w:r>
+        <w:rPr>
+          <w:b w:val="0"/>
+          <w:bCs w:val="0"/>
+          <w:sz w:val="24"/>
+          <w:szCs w:val="24"/>
+        </w:rPr>
+        <w:t>Test Design</w:t>
+      </w:r>
+      <w:bookmarkEnd w:id="12"/>
+    </w:p>
+    <w:p>
+      <w:pPr>
+        <w:pStyle w:val="ListParagraph"/>
+        <w:ind w:left="0" w:firstLine="720"/>
+      </w:pPr>
+      <w:r>
+        <w:t xml:space="preserve">The design of our tests focused on two main areas; inputs and calculations. </w:t>
+      </w:r>
+    </w:p>
+    <w:p>
+      <w:pPr>
+        <w:pStyle w:val="ListParagraph"/>
+        <w:ind w:left="0"/>
+      </w:pPr>
+      <w:r>
+        <w:t>Testing the inputs was as simple as determining edge cases, valid cases and invalid, and creating tests for these.</w:t>
+      </w:r>
+      <w:r>
+        <w:t xml:space="preserve"> These confirmed that the application did not accept invalid inputs and outputted error messages or alternatively accepted the valid inputs.</w:t>
+      </w:r>
+    </w:p>
+    <w:p>
+      <w:pPr>
+        <w:pStyle w:val="ListParagraph"/>
+        <w:ind w:left="0" w:firstLine="720"/>
+      </w:pPr>
+      <w:r>
+        <w:lastRenderedPageBreak/>
+        <w:t xml:space="preserve">Testing the calculations was more complex, but done with the same core principles in mind. We created calculation tests </w:t>
+      </w:r>
+      <w:r>
+        <w:t xml:space="preserve">by determining the edge case combination inputs that should result in different recommendations in ROI, panel choice, how many panels, etc. This was capped at one of each; panel recommendation, a minimum, median, and maximum </w:t>
+      </w:r>
+      <w:r>
+        <w:t>number</w:t>
+      </w:r>
+      <w:r>
+        <w:t xml:space="preserve"> of panels, negative ROI or close to 0 over lifespan, and a good ROI (under 15 years to payback).</w:t>
+      </w:r>
+    </w:p>
+    <w:p>
+      <w:pPr>
+        <w:pStyle w:val="ListParagraph"/>
         <w:ind w:left="1440"/>
       </w:pPr>
+    </w:p>
+    <w:p>
+      <w:pPr>
+        <w:pStyle w:val="Heading2"/>
+        <w:numPr>
+          <w:ilvl w:val="0"/>
+          <w:numId w:val="0"/>
+        </w:numPr>
+        <w:rPr>
+          <w:b w:val="0"/>
+          <w:bCs w:val="0"/>
+          <w:sz w:val="24"/>
+          <w:szCs w:val="24"/>
+        </w:rPr>
+      </w:pPr>
+      <w:bookmarkStart w:id="13" w:name="_Toc100071492"/>
+      <w:r>
+        <w:rPr>
+          <w:b w:val="0"/>
+          <w:bCs w:val="0"/>
+          <w:sz w:val="24"/>
+          <w:szCs w:val="24"/>
+        </w:rPr>
+        <w:t>Test Execution and Failure Analysis</w:t>
+      </w:r>
+      <w:bookmarkEnd w:id="13"/>
+    </w:p>
+    <w:p>
+      <w:pPr>
+        <w:ind w:firstLine="720"/>
+      </w:pPr>
+      <w:r>
+        <w:t>Test execution is currently set to manually run with the command “</w:t>
+      </w:r>
+      <w:proofErr w:type="spellStart"/>
+      <w:r>
+        <w:t>php</w:t>
+      </w:r>
+      <w:proofErr w:type="spellEnd"/>
+      <w:r>
+        <w:t xml:space="preserve"> artisan dusk</w:t>
+      </w:r>
+      <w:r>
+        <w:t>” in the terminal of the server. This is to be done every time we push to our GitHub. It would be more ideal to have an automated pipeline (CI/CD) to run these tests, however this is a whole extra layer that just was not feasible in the scope of our project.</w:t>
+      </w:r>
+    </w:p>
+    <w:p>
+      <w:pPr>
+        <w:ind w:firstLine="360"/>
+      </w:pPr>
+      <w:r>
+        <w:t>In the case of a failure, the tests will return with red text and the results will be saved to a failure file. This is then analysed by looking at the file</w:t>
+      </w:r>
+      <w:r>
+        <w:t xml:space="preserve"> and recreating the steps with a debugger in Chrome. The goal of this is to diagnose and fix the issue</w:t>
+      </w:r>
+      <w:r>
+        <w:t xml:space="preserve"> and then</w:t>
+      </w:r>
+      <w:r>
+        <w:t xml:space="preserve"> rerun the tests</w:t>
+      </w:r>
+      <w:r>
+        <w:t>, repeating this process</w:t>
+      </w:r>
+      <w:r>
+        <w:t xml:space="preserve"> until it </w:t>
+      </w:r>
+      <w:r>
+        <w:t>passes</w:t>
+      </w:r>
+      <w:r>
+        <w:t>.</w:t>
+      </w:r>
+    </w:p>
+    <w:p>
+      <w:pPr>
+        <w:pStyle w:val="Heading1"/>
+        <w:numPr>
+          <w:ilvl w:val="0"/>
+          <w:numId w:val="0"/>
+        </w:numPr>
+        <w:ind w:left="360" w:hanging="360"/>
+        <w:rPr>
+          <w:b w:val="0"/>
+          <w:bCs w:val="0"/>
+          <w:sz w:val="28"/>
+          <w:szCs w:val="28"/>
+        </w:rPr>
+      </w:pPr>
+      <w:bookmarkStart w:id="14" w:name="_Toc100071493"/>
+      <w:r>
+        <w:rPr>
+          <w:b w:val="0"/>
+          <w:bCs w:val="0"/>
+          <w:sz w:val="28"/>
+          <w:szCs w:val="28"/>
+        </w:rPr>
+        <w:t>Test Results</w:t>
+      </w:r>
+      <w:bookmarkEnd w:id="14"/>
+    </w:p>
+    <w:p>
+      <w:pPr>
+        <w:pStyle w:val="Heading2"/>
+        <w:numPr>
+          <w:ilvl w:val="0"/>
+          <w:numId w:val="0"/>
+        </w:numPr>
+        <w:rPr>
+          <w:b w:val="0"/>
+          <w:bCs w:val="0"/>
+          <w:sz w:val="24"/>
+          <w:szCs w:val="24"/>
+        </w:rPr>
+      </w:pPr>
+      <w:bookmarkStart w:id="15" w:name="_Toc100071494"/>
+      <w:r>
+        <w:rPr>
+          <w:b w:val="0"/>
+          <w:bCs w:val="0"/>
+          <w:sz w:val="24"/>
+          <w:szCs w:val="24"/>
+        </w:rPr>
+        <w:t>Results</w:t>
+      </w:r>
+      <w:bookmarkEnd w:id="15"/>
+    </w:p>
+    <w:p>
+      <w:pPr>
+        <w:ind w:firstLine="720"/>
+      </w:pPr>
+      <w:r>
+        <w:t>In the end, in the last week of March, we had 2</w:t>
+      </w:r>
+      <w:r>
+        <w:t>3</w:t>
+      </w:r>
+      <w:r>
+        <w:t xml:space="preserve"> tests with 5</w:t>
+      </w:r>
+      <w:r>
+        <w:t>1</w:t>
+      </w:r>
+      <w:r>
+        <w:t xml:space="preserve"> assertions. We deemed this number sufficient as we covered all the base and edge cases of our program with inputs and calculations.  </w:t>
+      </w:r>
+    </w:p>
+    <w:p>
+      <w:pPr>
+        <w:ind w:firstLine="720"/>
+      </w:pPr>
+      <w:r>
+        <w:t>While executing our tests throughout our development process, we would get intermittent failures. They showed when our pushes broke or updated a calculation. This proved very useful as it could be used to confirm or expose changes that were done. Without this feedback, we would have had many more intermittent issues and undiagnosed bugs.</w:t>
+      </w:r>
+    </w:p>
+    <w:p>
+      <w:r>
+        <w:drawing>
+          <wp:inline distT="0" distB="0" distL="0" distR="0" wp14:anchorId="40068069" wp14:editId="22F36611">
+            <wp:extent cx="4525108" cy="931127"/>
+            <wp:effectExtent l="0" t="0" r="0" b="2540"/>
+            <wp:docPr id="1" name="Picture 1"/>
+            <wp:cNvGraphicFramePr>
+              <a:graphicFrameLocks xmlns:a="http://schemas.openxmlformats.org/drawingml/2006/main" noChangeAspect="1"/>
+            </wp:cNvGraphicFramePr>
+            <a:graphic xmlns:a="http://schemas.openxmlformats.org/drawingml/2006/main">
+              <a:graphicData uri="http://schemas.openxmlformats.org/drawingml/2006/picture">
+                <pic:pic xmlns:pic="http://schemas.openxmlformats.org/drawingml/2006/picture">
+                  <pic:nvPicPr>
+                    <pic:cNvPr id="1" name=""/>
+                    <pic:cNvPicPr/>
+                  </pic:nvPicPr>
+                  <pic:blipFill>
+                    <a:blip r:embed="rId14"/>
+                    <a:stretch>
+                      <a:fillRect/>
+                    </a:stretch>
+                  </pic:blipFill>
+                  <pic:spPr>
+                    <a:xfrm>
+                      <a:off x="0" y="0"/>
+                      <a:ext cx="4579988" cy="942420"/>
+                    </a:xfrm>
+                    <a:prstGeom prst="rect">
+                      <a:avLst/>
+                    </a:prstGeom>
+                  </pic:spPr>
+                </pic:pic>
+              </a:graphicData>
+            </a:graphic>
+          </wp:inline>
+        </w:drawing>
+      </w:r>
+    </w:p>
+    <w:p>
+      <w:pPr>
+        <w:ind w:firstLine="720"/>
+        <w:rPr>
+          <w:i/>
+          <w:iCs/>
+        </w:rPr>
+      </w:pPr>
+      <w:r>
+        <w:rPr>
+          <w:b/>
+          <w:bCs/>
+          <w:sz w:val="28"/>
+          <w:szCs w:val="28"/>
+        </w:rPr>
+        <w:drawing>
+          <wp:anchor distT="0" distB="0" distL="114300" distR="114300" simplePos="0" relativeHeight="251661312" behindDoc="1" locked="0" layoutInCell="1" allowOverlap="1" wp14:anchorId="72110391" wp14:editId="2AB97A2E">
+            <wp:simplePos x="0" y="0"/>
+            <wp:positionH relativeFrom="column">
+              <wp:posOffset>0</wp:posOffset>
+            </wp:positionH>
+            <wp:positionV relativeFrom="paragraph">
+              <wp:posOffset>200025</wp:posOffset>
+            </wp:positionV>
+            <wp:extent cx="5368925" cy="1754505"/>
+            <wp:effectExtent l="0" t="0" r="3175" b="0"/>
+            <wp:wrapNone/>
+            <wp:docPr id="5" name="Picture 5"/>
+            <wp:cNvGraphicFramePr>
+              <a:graphicFrameLocks xmlns:a="http://schemas.openxmlformats.org/drawingml/2006/main" noChangeAspect="1"/>
+            </wp:cNvGraphicFramePr>
+            <a:graphic xmlns:a="http://schemas.openxmlformats.org/drawingml/2006/main">
+              <a:graphicData uri="http://schemas.openxmlformats.org/drawingml/2006/picture">
+                <pic:pic xmlns:pic="http://schemas.openxmlformats.org/drawingml/2006/picture">
+                  <pic:nvPicPr>
+                    <pic:cNvPr id="1" name=""/>
+                    <pic:cNvPicPr/>
+                  </pic:nvPicPr>
+                  <pic:blipFill>
+                    <a:blip r:embed="rId12">
+                      <a:extLst>
+                        <a:ext uri="{28A0092B-C50C-407E-A947-70E740481C1C}">
+                          <a14:useLocalDpi xmlns:a14="http://schemas.microsoft.com/office/drawing/2010/main" val="0"/>
+                        </a:ext>
+                      </a:extLst>
+                    </a:blip>
+                    <a:stretch>
+                      <a:fillRect/>
+                    </a:stretch>
+                  </pic:blipFill>
+                  <pic:spPr>
+                    <a:xfrm>
+                      <a:off x="0" y="0"/>
+                      <a:ext cx="5368925" cy="1754505"/>
+                    </a:xfrm>
+                    <a:prstGeom prst="rect">
+                      <a:avLst/>
+                    </a:prstGeom>
+                  </pic:spPr>
+                </pic:pic>
+              </a:graphicData>
+            </a:graphic>
+            <wp14:sizeRelH relativeFrom="margin">
+              <wp14:pctWidth>0</wp14:pctWidth>
+            </wp14:sizeRelH>
+            <wp14:sizeRelV relativeFrom="margin">
+              <wp14:pctHeight>0</wp14:pctHeight>
+            </wp14:sizeRelV>
+          </wp:anchor>
+        </w:drawing>
+      </w:r>
+      <w:r>
+        <w:rPr>
+          <w:i/>
+          <w:iCs/>
+        </w:rPr>
+        <w:t xml:space="preserve">Figure 1. Final Test Results </w:t>
+      </w:r>
+      <w:r>
+        <w:rPr>
+          <w:i/>
+          <w:iCs/>
+        </w:rPr>
+        <w:t>–</w:t>
+      </w:r>
+      <w:r>
+        <w:rPr>
+          <w:i/>
+          <w:iCs/>
+        </w:rPr>
+        <w:t xml:space="preserve"> Successful</w:t>
+      </w:r>
+      <w:r>
+        <w:rPr>
+          <w:i/>
+          <w:iCs/>
+        </w:rPr>
+        <w:t xml:space="preserve"> Run</w:t>
+      </w:r>
+    </w:p>
+    <w:p>
+      <w:pPr>
+        <w:ind w:firstLine="720"/>
+      </w:pPr>
+    </w:p>
+    <w:p>
+      <w:pPr>
+        <w:ind w:firstLine="720"/>
+      </w:pPr>
+    </w:p>
+    <w:p>
+      <w:pPr>
+        <w:ind w:firstLine="720"/>
+        <w:rPr>
+          <w:b/>
+          <w:bCs/>
+          <w:sz w:val="28"/>
+          <w:szCs w:val="28"/>
+        </w:rPr>
+      </w:pPr>
+    </w:p>
+    <w:p>
+      <w:pPr>
+        <w:ind w:firstLine="720"/>
+        <w:rPr>
+          <w:i/>
+          <w:iCs/>
+        </w:rPr>
+      </w:pPr>
+    </w:p>
+    <w:p>
+      <w:pPr>
+        <w:ind w:firstLine="720"/>
+        <w:rPr>
+          <w:i/>
+          <w:iCs/>
+        </w:rPr>
+      </w:pPr>
+      <w:r>
+        <w:rPr>
+          <w:noProof/>
+        </w:rPr>
+        <mc:AlternateContent>
+          <mc:Choice Requires="wps">
+            <w:drawing>
+              <wp:anchor distT="45720" distB="45720" distL="114300" distR="114300" simplePos="0" relativeHeight="251663360" behindDoc="1" locked="0" layoutInCell="1" allowOverlap="1" wp14:anchorId="1101DF84" wp14:editId="5B14C5E1">
+                <wp:simplePos x="0" y="0"/>
+                <wp:positionH relativeFrom="column">
+                  <wp:posOffset>469607</wp:posOffset>
+                </wp:positionH>
+                <wp:positionV relativeFrom="paragraph">
+                  <wp:posOffset>509856</wp:posOffset>
+                </wp:positionV>
+                <wp:extent cx="2360930" cy="1404620"/>
+                <wp:effectExtent l="0" t="0" r="3810" b="0"/>
+                <wp:wrapNone/>
+                <wp:docPr id="217" name="Text Box 2"/>
+                <wp:cNvGraphicFramePr>
+                  <a:graphicFrameLocks xmlns:a="http://schemas.openxmlformats.org/drawingml/2006/main"/>
+                </wp:cNvGraphicFramePr>
+                <a:graphic xmlns:a="http://schemas.openxmlformats.org/drawingml/2006/main">
+                  <a:graphicData uri="http://schemas.microsoft.com/office/word/2010/wordprocessingShape">
+                    <wps:wsp>
+                      <wps:cNvSpPr txBox="1">
+                        <a:spLocks noChangeArrowheads="1"/>
+                      </wps:cNvSpPr>
+                      <wps:spPr bwMode="auto">
+                        <a:xfrm>
+                          <a:off x="0" y="0"/>
+                          <a:ext cx="2360930" cy="1404620"/>
+                        </a:xfrm>
+                        <a:prstGeom prst="rect">
+                          <a:avLst/>
+                        </a:prstGeom>
+                        <a:solidFill>
+                          <a:srgbClr val="FFFFFF"/>
+                        </a:solidFill>
+                        <a:ln w="9525">
+                          <a:noFill/>
+                          <a:miter lim="800000"/>
+                          <a:headEnd/>
+                          <a:tailEnd/>
+                        </a:ln>
+                      </wps:spPr>
+                      <wps:txbx>
+                        <w:txbxContent>
+                          <w:p>
+                            <w:r>
+                              <w:rPr>
+                                <w:i/>
+                                <w:iCs/>
+                              </w:rPr>
+                              <w:t>Figure 2. Solar Panel Calculation Test</w:t>
+                            </w:r>
+                          </w:p>
+                        </w:txbxContent>
+                      </wps:txbx>
+                      <wps:bodyPr rot="0" vert="horz" wrap="square" lIns="91440" tIns="45720" rIns="91440" bIns="45720" anchor="t" anchorCtr="0">
+                        <a:spAutoFit/>
+                      </wps:bodyPr>
+                    </wps:wsp>
+                  </a:graphicData>
+                </a:graphic>
+                <wp14:sizeRelH relativeFrom="margin">
+                  <wp14:pctWidth>40000</wp14:pctWidth>
+                </wp14:sizeRelH>
+                <wp14:sizeRelV relativeFrom="margin">
+                  <wp14:pctHeight>20000</wp14:pctHeight>
+                </wp14:sizeRelV>
+              </wp:anchor>
+            </w:drawing>
+          </mc:Choice>
+          <mc:Fallback>
+            <w:pict>
+              <v:shapetype w14:anchorId="1101DF84" id="_x0000_t202" coordsize="21600,21600" o:spt="202" path="m,l,21600r21600,l21600,xe">
+                <v:stroke joinstyle="miter"/>
+                <v:path gradientshapeok="t" o:connecttype="rect"/>
+              </v:shapetype>
+              <v:shape id="Text Box 2" o:spid="_x0000_s1026" type="#_x0000_t202" style="position:absolute;left:0;text-align:left;margin-left:37pt;margin-top:40.15pt;width:185.9pt;height:110.6pt;z-index:-251653120;visibility:visible;mso-wrap-style:square;mso-width-percent:400;mso-height-percent:200;mso-wrap-distance-left:9pt;mso-wrap-distance-top:3.6pt;mso-wrap-distance-right:9pt;mso-wrap-distance-bottom:3.6pt;mso-position-horizontal:absolute;mso-position-horizontal-relative:text;mso-position-vertical:absolute;mso-position-vertical-relative:text;mso-width-percent:400;mso-height-percent:200;mso-width-relative:margin;mso-height-relative:margin;v-text-anchor:top" o:gfxdata="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" stroked="f">
+                <v:textbox style="mso-fit-shape-to-text:t">
+                  <w:txbxContent>
+                    <w:p>
+                      <w:r>
+                        <w:rPr>
+                          <w:i/>
+                          <w:iCs/>
+                        </w:rPr>
+                        <w:t>Figure 2. Solar Panel Calculation Test</w:t>
+                      </w:r>
+                    </w:p>
+                  </w:txbxContent>
+                </v:textbox>
+              </v:shape>
+            </w:pict>
+          </mc:Fallback>
+        </mc:AlternateContent>
+      </w:r>
+    </w:p>
+    <w:p>
+      <w:pPr>
+        <w:pStyle w:val="Heading2"/>
+        <w:numPr>
+          <w:ilvl w:val="0"/>
+          <w:numId w:val="0"/>
+        </w:numPr>
+        <w:rPr>
+          <w:b w:val="0"/>
+          <w:bCs w:val="0"/>
+          <w:sz w:val="24"/>
+          <w:szCs w:val="24"/>
+        </w:rPr>
+      </w:pPr>
+      <w:bookmarkStart w:id="16" w:name="_Toc100071495"/>
+      <w:r>
+        <w:rPr>
+          <w:b w:val="0"/>
+          <w:bCs w:val="0"/>
+          <w:sz w:val="24"/>
+          <w:szCs w:val="24"/>
+        </w:rPr>
+        <w:lastRenderedPageBreak/>
+        <w:t>Issues</w:t>
+      </w:r>
+      <w:bookmarkEnd w:id="16"/>
+      <w:r>
+        <w:rPr>
+          <w:b w:val="0"/>
+          <w:bCs w:val="0"/>
+          <w:sz w:val="24"/>
+          <w:szCs w:val="24"/>
+        </w:rPr>
+        <w:t xml:space="preserve">     </w:t>
+      </w:r>
+    </w:p>
+    <w:p>
+      <w:pPr>
+        <w:ind w:firstLine="720"/>
+      </w:pPr>
       <w:r>
         <w:t>Overall, Laravel Dusk proved to be a powerful tool that allowed us to write PHP unit tests that controlled our application, entering inputs, and asserting them and overall calculations.  However, it came with a learning curve and writing these tests took some trial and error.</w:t>
       </w:r>
       <w:r>
-        <w:t xml:space="preserve"> Functionality such as clearing inputs would not work, so we had to </w:t>
-      </w:r>
-      <w:r>
-        <w:lastRenderedPageBreak/>
-        <w:t>workaround it by using key inputs such as backspace to clear inputs in-between tests of the same type.</w:t>
-      </w:r>
-    </w:p>
-    <w:p>
-      <w:pPr>
-        <w:ind w:left="1440"/>
-      </w:pPr>
-    </w:p>
-    <w:p/>
-    <w:p/>
-    <w:p>
-      <w:r>
-        <w:tab/>
-      </w:r>
+        <w:t xml:space="preserve"> Functionality such as clearing inputs would not work, so we had to workaround it by using key inputs such as backspace to clear inputs in-between tests of the same type.</w:t>
+      </w:r>
+    </w:p>
+    <w:p>
+      <w:pPr>
+        <w:ind w:firstLine="720"/>
+      </w:pPr>
+    </w:p>
+    <w:p>
+      <w:pPr>
+        <w:ind w:firstLine="720"/>
+      </w:pPr>
+    </w:p>
+    <w:p>
+      <w:pPr>
+        <w:ind w:firstLine="720"/>
+      </w:pPr>
+    </w:p>
+    <w:p>
+      <w:pPr>
+        <w:ind w:firstLine="720"/>
+      </w:pPr>
     </w:p>
     <w:sectPr>
+      <w:headerReference w:type="default" r:id="rId15"/>
       <w:pgSz w:w="12240" w:h="15840"/>
-      <w:pgMar w:top="1440" w:right="1440" w:bottom="1440" w:left="1440" w:header="708" w:footer="708" w:gutter="0"/>
+      <w:pgMar w:top="1440" w:right="1440" w:bottom="1440" w:left="1440" w:header="708" w:footer="0" w:gutter="0"/>
+      <w:pgNumType w:start="1"/>
       <w:cols w:space="708"/>
       <w:docGrid w:linePitch="360"/>
     </w:sectPr>
@@ -1485,6 +3375,22 @@
 </w:endnotes>
 </file>
 
+<file path=word/footer1.xml><?xml version="1.0" encoding="utf-8"?>
+<w:ftr xmlns:wpc="http://schemas.microsoft.com/office/word/2010/wordprocessingCanvas" xmlns:cx="http://schemas.microsoft.com/office/drawing/2014/chartex" xmlns:cx1="http://schemas.microsoft.com/office/drawing/2015/9/8/chartex" xmlns:cx2="http://schemas.microsoft.com/office/drawing/2015/10/21/chartex" xmlns:cx3="http://schemas.microsoft.com/office/drawing/2016/5/9/chartex" xmlns:cx4="http://schemas.microsoft.com/office/drawing/2016/5/10/chartex" xmlns:cx5="http://schemas.microsoft.com/office/drawing/2016/5/11/chartex" xmlns:cx6="http://schemas.microsoft.com/office/drawing/2016/5/12/chartex" xmlns:cx7="http://schemas.microsoft.com/office/drawing/2016/5/13/chartex" xmlns:cx8="http://schemas.microsoft.com/office/drawing/2016/5/14/chartex" xmlns:mc="http://schemas.openxmlformats.org/markup-compatibility/2006" xmlns:aink="http://schemas.microsoft.com/office/drawing/2016/ink" xmlns:am3d="http://schemas.microsoft.com/office/drawing/2017/model3d" xmlns:o="urn:schemas-microsoft-com:office:office" xmlns:r="http://schemas.openxmlformats.org/officeDocument/2006/relationships" xmlns:m="http://schemas.openxmlformats.org/officeDocument/2006/math" xmlns:v="urn:schemas-microsoft-com:vml" xmlns:wp14="http://schemas.microsoft.com/office/word/2010/wordprocessingDrawing" xmlns:wp="http://schemas.openxmlformats.org/drawingml/2006/wordprocessingDrawing" xmlns:w10="urn:schemas-microsoft-com:office:word" xmlns:w="http://schemas.openxmlformats.org/wordprocessingml/2006/main" xmlns:w14="http://schemas.microsoft.com/office/word/2010/wordml" xmlns:w15="http://schemas.microsoft.com/office/word/2012/wordml" xmlns:w16cex="http://schemas.microsoft.com/office/word/2018/wordml/cex" xmlns:w16cid="http://schemas.microsoft.com/office/word/2016/wordml/cid" xmlns:w16="http://schemas.microsoft.com/office/word/2018/wordml" xmlns:w16sdtdh="http://schemas.microsoft.com/office/word/2020/wordml/sdtdatahash" xmlns:w16se="http://schemas.microsoft.com/office/word/2015/wordml/symex" xmlns:wpg="http://schemas.microsoft.com/office/word/2010/wordprocessingGroup" xmlns:wpi="http://schemas.microsoft.com/office/word/2010/wordprocessingInk" xmlns:wne="http://schemas.microsoft.com/office/word/2006/wordml" xmlns:wps="http://schemas.microsoft.com/office/word/2010/wordprocessingShape" mc:Ignorable="w14 w15 w16se w16cid w16 w16cex w16sdtdh wp14">
+  <w:p>
+    <w:pPr>
+      <w:pStyle w:val="Footer"/>
+      <w:jc w:val="right"/>
+    </w:pPr>
+  </w:p>
+  <w:p>
+    <w:pPr>
+      <w:pStyle w:val="Footer"/>
+    </w:pPr>
+  </w:p>
+</w:ftr>
+</file>
+
 <file path=word/footnotes.xml><?xml version="1.0" encoding="utf-8"?>
 <w:footnotes xmlns:wpc="http://schemas.microsoft.com/office/word/2010/wordprocessingCanvas" xmlns:cx="http://schemas.microsoft.com/office/drawing/2014/chartex" xmlns:cx1="http://schemas.microsoft.com/office/drawing/2015/9/8/chartex" xmlns:cx2="http://schemas.microsoft.com/office/drawing/2015/10/21/chartex" xmlns:cx3="http://schemas.microsoft.com/office/drawing/2016/5/9/chartex" xmlns:cx4="http://schemas.microsoft.com/office/drawing/2016/5/10/chartex" xmlns:cx5="http://schemas.microsoft.com/office/drawing/2016/5/11/chartex" xmlns:cx6="http://schemas.microsoft.com/office/drawing/2016/5/12/chartex" xmlns:cx7="http://schemas.microsoft.com/office/drawing/2016/5/13/chartex" xmlns:cx8="http://schemas.microsoft.com/office/drawing/2016/5/14/chartex" xmlns:mc="http://schemas.openxmlformats.org/markup-compatibility/2006" xmlns:aink="http://schemas.microsoft.com/office/drawing/2016/ink" xmlns:am3d="http://schemas.microsoft.com/office/drawing/2017/model3d" xmlns:o="urn:schemas-microsoft-com:office:office" xmlns:r="http://schemas.openxmlformats.org/officeDocument/2006/relationships" xmlns:m="http://schemas.openxmlformats.org/officeDocument/2006/math" xmlns:v="urn:schemas-microsoft-com:vml" xmlns:wp14="http://schemas.microsoft.com/office/word/2010/wordprocessingDrawing" xmlns:wp="http://schemas.openxmlformats.org/drawingml/2006/wordprocessingDrawing" xmlns:w10="urn:schemas-microsoft-com:office:word" xmlns:w="http://schemas.openxmlformats.org/wordprocessingml/2006/main" xmlns:w14="http://schemas.microsoft.com/office/word/2010/wordml" xmlns:w15="http://schemas.microsoft.com/office/word/2012/wordml" xmlns:w16cex="http://schemas.microsoft.com/office/word/2018/wordml/cex" xmlns:w16cid="http://schemas.microsoft.com/office/word/2016/wordml/cid" xmlns:w16="http://schemas.microsoft.com/office/word/2018/wordml" xmlns:w16sdtdh="http://schemas.microsoft.com/office/word/2020/wordml/sdtdatahash" xmlns:w16se="http://schemas.microsoft.com/office/word/2015/wordml/symex" xmlns:wpg="http://schemas.microsoft.com/office/word/2010/wordprocessingGroup" xmlns:wpi="http://schemas.microsoft.com/office/word/2010/wordprocessingInk" xmlns:wne="http://schemas.microsoft.com/office/word/2006/wordml" xmlns:wps="http://schemas.microsoft.com/office/word/2010/wordprocessingShape" mc:Ignorable="w14 w15 w16se w16cid w16 w16cex w16sdtdh wp14">
   <w:footnote w:type="separator" w:id="-1">
@@ -1508,6 +3414,178 @@
     </w:p>
   </w:footnote>
 </w:footnotes>
+</file>
+
+<file path=word/header1.xml><?xml version="1.0" encoding="utf-8"?>
+<w:hdr xmlns:wpc="http://schemas.microsoft.com/office/word/2010/wordprocessingCanvas" xmlns:cx="http://schemas.microsoft.com/office/drawing/2014/chartex" xmlns:cx1="http://schemas.microsoft.com/office/drawing/2015/9/8/chartex" xmlns:cx2="http://schemas.microsoft.com/office/drawing/2015/10/21/chartex" xmlns:cx3="http://schemas.microsoft.com/office/drawing/2016/5/9/chartex" xmlns:cx4="http://schemas.microsoft.com/office/drawing/2016/5/10/chartex" xmlns:cx5="http://schemas.microsoft.com/office/drawing/2016/5/11/chartex" xmlns:cx6="http://schemas.microsoft.com/office/drawing/2016/5/12/chartex" xmlns:cx7="http://schemas.microsoft.com/office/drawing/2016/5/13/chartex" xmlns:cx8="http://schemas.microsoft.com/office/drawing/2016/5/14/chartex" xmlns:mc="http://schemas.openxmlformats.org/markup-compatibility/2006" xmlns:aink="http://schemas.microsoft.com/office/drawing/2016/ink" xmlns:am3d="http://schemas.microsoft.com/office/drawing/2017/model3d" xmlns:o="urn:schemas-microsoft-com:office:office" xmlns:r="http://schemas.openxmlformats.org/officeDocument/2006/relationships" xmlns:m="http://schemas.openxmlformats.org/officeDocument/2006/math" xmlns:v="urn:schemas-microsoft-com:vml" xmlns:wp14="http://schemas.microsoft.com/office/word/2010/wordprocessingDrawing" xmlns:wp="http://schemas.openxmlformats.org/drawingml/2006/wordprocessingDrawing" xmlns:w10="urn:schemas-microsoft-com:office:word" xmlns:w="http://schemas.openxmlformats.org/wordprocessingml/2006/main" xmlns:w14="http://schemas.microsoft.com/office/word/2010/wordml" xmlns:w15="http://schemas.microsoft.com/office/word/2012/wordml" xmlns:w16cex="http://schemas.microsoft.com/office/word/2018/wordml/cex" xmlns:w16cid="http://schemas.microsoft.com/office/word/2016/wordml/cid" xmlns:w16="http://schemas.microsoft.com/office/word/2018/wordml" xmlns:w16sdtdh="http://schemas.microsoft.com/office/word/2020/wordml/sdtdatahash" xmlns:w16se="http://schemas.microsoft.com/office/word/2015/wordml/symex" xmlns:wpg="http://schemas.microsoft.com/office/word/2010/wordprocessingGroup" xmlns:wpi="http://schemas.microsoft.com/office/word/2010/wordprocessingInk" xmlns:wne="http://schemas.microsoft.com/office/word/2006/wordml" xmlns:wps="http://schemas.microsoft.com/office/word/2010/wordprocessingShape" mc:Ignorable="w14 w15 w16se w16cid w16 w16cex w16sdtdh wp14">
+  <w:sdt>
+    <w:sdtPr>
+      <w:id w:val="-719213621"/>
+      <w:docPartObj>
+        <w:docPartGallery w:val="Page Numbers (Top of Page)"/>
+        <w:docPartUnique/>
+      </w:docPartObj>
+    </w:sdtPr>
+    <w:sdtEndPr>
+      <w:rPr>
+        <w:noProof/>
+      </w:rPr>
+    </w:sdtEndPr>
+    <w:sdtContent>
+      <w:p>
+        <w:pPr>
+          <w:pStyle w:val="Header"/>
+          <w:jc w:val="right"/>
+        </w:pPr>
+        <w:r>
+          <w:fldChar w:fldCharType="begin"/>
+        </w:r>
+        <w:r>
+          <w:instrText xml:space="preserve"> PAGE   \* MERGEFORMAT </w:instrText>
+        </w:r>
+        <w:r>
+          <w:fldChar w:fldCharType="separate"/>
+        </w:r>
+        <w:r>
+          <w:rPr>
+            <w:noProof/>
+          </w:rPr>
+          <w:t>2</w:t>
+        </w:r>
+        <w:r>
+          <w:rPr>
+            <w:noProof/>
+          </w:rPr>
+          <w:fldChar w:fldCharType="end"/>
+        </w:r>
+      </w:p>
+    </w:sdtContent>
+  </w:sdt>
+  <w:p>
+    <w:pPr>
+      <w:pStyle w:val="Header"/>
+    </w:pPr>
+  </w:p>
+</w:hdr>
+</file>
+
+<file path=word/header2.xml><?xml version="1.0" encoding="utf-8"?>
+<w:hdr xmlns:wpc="http://schemas.microsoft.com/office/word/2010/wordprocessingCanvas" xmlns:cx="http://schemas.microsoft.com/office/drawing/2014/chartex" xmlns:cx1="http://schemas.microsoft.com/office/drawing/2015/9/8/chartex" xmlns:cx2="http://schemas.microsoft.com/office/drawing/2015/10/21/chartex" xmlns:cx3="http://schemas.microsoft.com/office/drawing/2016/5/9/chartex" xmlns:cx4="http://schemas.microsoft.com/office/drawing/2016/5/10/chartex" xmlns:cx5="http://schemas.microsoft.com/office/drawing/2016/5/11/chartex" xmlns:cx6="http://schemas.microsoft.com/office/drawing/2016/5/12/chartex" xmlns:cx7="http://schemas.microsoft.com/office/drawing/2016/5/13/chartex" xmlns:cx8="http://schemas.microsoft.com/office/drawing/2016/5/14/chartex" xmlns:mc="http://schemas.openxmlformats.org/markup-compatibility/2006" xmlns:aink="http://schemas.microsoft.com/office/drawing/2016/ink" xmlns:am3d="http://schemas.microsoft.com/office/drawing/2017/model3d" xmlns:o="urn:schemas-microsoft-com:office:office" xmlns:r="http://schemas.openxmlformats.org/officeDocument/2006/relationships" xmlns:m="http://schemas.openxmlformats.org/officeDocument/2006/math" xmlns:v="urn:schemas-microsoft-com:vml" xmlns:wp14="http://schemas.microsoft.com/office/word/2010/wordprocessingDrawing" xmlns:wp="http://schemas.openxmlformats.org/drawingml/2006/wordprocessingDrawing" xmlns:w10="urn:schemas-microsoft-com:office:word" xmlns:w="http://schemas.openxmlformats.org/wordprocessingml/2006/main" xmlns:w14="http://schemas.microsoft.com/office/word/2010/wordml" xmlns:w15="http://schemas.microsoft.com/office/word/2012/wordml" xmlns:w16cex="http://schemas.microsoft.com/office/word/2018/wordml/cex" xmlns:w16cid="http://schemas.microsoft.com/office/word/2016/wordml/cid" xmlns:w16="http://schemas.microsoft.com/office/word/2018/wordml" xmlns:w16sdtdh="http://schemas.microsoft.com/office/word/2020/wordml/sdtdatahash" xmlns:w16se="http://schemas.microsoft.com/office/word/2015/wordml/symex" xmlns:wpg="http://schemas.microsoft.com/office/word/2010/wordprocessingGroup" xmlns:wpi="http://schemas.microsoft.com/office/word/2010/wordprocessingInk" xmlns:wne="http://schemas.microsoft.com/office/word/2006/wordml" xmlns:wps="http://schemas.microsoft.com/office/word/2010/wordprocessingShape" mc:Ignorable="w14 w15 w16se w16cid w16 w16cex w16sdtdh wp14">
+  <w:p>
+    <w:pPr>
+      <w:pStyle w:val="Header"/>
+      <w:jc w:val="right"/>
+    </w:pPr>
+  </w:p>
+</w:hdr>
+</file>
+
+<file path=word/header3.xml><?xml version="1.0" encoding="utf-8"?>
+<w:hdr xmlns:wpc="http://schemas.microsoft.com/office/word/2010/wordprocessingCanvas" xmlns:cx="http://schemas.microsoft.com/office/drawing/2014/chartex" xmlns:cx1="http://schemas.microsoft.com/office/drawing/2015/9/8/chartex" xmlns:cx2="http://schemas.microsoft.com/office/drawing/2015/10/21/chartex" xmlns:cx3="http://schemas.microsoft.com/office/drawing/2016/5/9/chartex" xmlns:cx4="http://schemas.microsoft.com/office/drawing/2016/5/10/chartex" xmlns:cx5="http://schemas.microsoft.com/office/drawing/2016/5/11/chartex" xmlns:cx6="http://schemas.microsoft.com/office/drawing/2016/5/12/chartex" xmlns:cx7="http://schemas.microsoft.com/office/drawing/2016/5/13/chartex" xmlns:cx8="http://schemas.microsoft.com/office/drawing/2016/5/14/chartex" xmlns:mc="http://schemas.openxmlformats.org/markup-compatibility/2006" xmlns:aink="http://schemas.microsoft.com/office/drawing/2016/ink" xmlns:am3d="http://schemas.microsoft.com/office/drawing/2017/model3d" xmlns:o="urn:schemas-microsoft-com:office:office" xmlns:r="http://schemas.openxmlformats.org/officeDocument/2006/relationships" xmlns:m="http://schemas.openxmlformats.org/officeDocument/2006/math" xmlns:v="urn:schemas-microsoft-com:vml" xmlns:wp14="http://schemas.microsoft.com/office/word/2010/wordprocessingDrawing" xmlns:wp="http://schemas.openxmlformats.org/drawingml/2006/wordprocessingDrawing" xmlns:w10="urn:schemas-microsoft-com:office:word" xmlns:w="http://schemas.openxmlformats.org/wordprocessingml/2006/main" xmlns:w14="http://schemas.microsoft.com/office/word/2010/wordml" xmlns:w15="http://schemas.microsoft.com/office/word/2012/wordml" xmlns:w16cex="http://schemas.microsoft.com/office/word/2018/wordml/cex" xmlns:w16cid="http://schemas.microsoft.com/office/word/2016/wordml/cid" xmlns:w16="http://schemas.microsoft.com/office/word/2018/wordml" xmlns:w16sdtdh="http://schemas.microsoft.com/office/word/2020/wordml/sdtdatahash" xmlns:w16se="http://schemas.microsoft.com/office/word/2015/wordml/symex" xmlns:wpg="http://schemas.microsoft.com/office/word/2010/wordprocessingGroup" xmlns:wpi="http://schemas.microsoft.com/office/word/2010/wordprocessingInk" xmlns:wne="http://schemas.microsoft.com/office/word/2006/wordml" xmlns:wps="http://schemas.microsoft.com/office/word/2010/wordprocessingShape" mc:Ignorable="w14 w15 w16se w16cid w16 w16cex w16sdtdh wp14">
+  <w:sdt>
+    <w:sdtPr>
+      <w:id w:val="-1847316610"/>
+      <w:docPartObj>
+        <w:docPartGallery w:val="Page Numbers (Top of Page)"/>
+        <w:docPartUnique/>
+      </w:docPartObj>
+    </w:sdtPr>
+    <w:sdtEndPr>
+      <w:rPr>
+        <w:noProof/>
+      </w:rPr>
+    </w:sdtEndPr>
+    <w:sdtContent>
+      <w:p>
+        <w:pPr>
+          <w:pStyle w:val="Header"/>
+          <w:jc w:val="right"/>
+        </w:pPr>
+        <w:r>
+          <w:fldChar w:fldCharType="begin"/>
+        </w:r>
+        <w:r>
+          <w:instrText xml:space="preserve"> PAGE   \* MERGEFORMAT </w:instrText>
+        </w:r>
+        <w:r>
+          <w:fldChar w:fldCharType="separate"/>
+        </w:r>
+        <w:r>
+          <w:rPr>
+            <w:noProof/>
+          </w:rPr>
+          <w:t>2</w:t>
+        </w:r>
+        <w:r>
+          <w:rPr>
+            <w:noProof/>
+          </w:rPr>
+          <w:fldChar w:fldCharType="end"/>
+        </w:r>
+      </w:p>
+    </w:sdtContent>
+  </w:sdt>
+  <w:p>
+    <w:pPr>
+      <w:pStyle w:val="Header"/>
+      <w:jc w:val="right"/>
+    </w:pPr>
+  </w:p>
+</w:hdr>
+</file>
+
+<file path=word/header4.xml><?xml version="1.0" encoding="utf-8"?>
+<w:hdr xmlns:wpc="http://schemas.microsoft.com/office/word/2010/wordprocessingCanvas" xmlns:cx="http://schemas.microsoft.com/office/drawing/2014/chartex" xmlns:cx1="http://schemas.microsoft.com/office/drawing/2015/9/8/chartex" xmlns:cx2="http://schemas.microsoft.com/office/drawing/2015/10/21/chartex" xmlns:cx3="http://schemas.microsoft.com/office/drawing/2016/5/9/chartex" xmlns:cx4="http://schemas.microsoft.com/office/drawing/2016/5/10/chartex" xmlns:cx5="http://schemas.microsoft.com/office/drawing/2016/5/11/chartex" xmlns:cx6="http://schemas.microsoft.com/office/drawing/2016/5/12/chartex" xmlns:cx7="http://schemas.microsoft.com/office/drawing/2016/5/13/chartex" xmlns:cx8="http://schemas.microsoft.com/office/drawing/2016/5/14/chartex" xmlns:mc="http://schemas.openxmlformats.org/markup-compatibility/2006" xmlns:aink="http://schemas.microsoft.com/office/drawing/2016/ink" xmlns:am3d="http://schemas.microsoft.com/office/drawing/2017/model3d" xmlns:o="urn:schemas-microsoft-com:office:office" xmlns:r="http://schemas.openxmlformats.org/officeDocument/2006/relationships" xmlns:m="http://schemas.openxmlformats.org/officeDocument/2006/math" xmlns:v="urn:schemas-microsoft-com:vml" xmlns:wp14="http://schemas.microsoft.com/office/word/2010/wordprocessingDrawing" xmlns:wp="http://schemas.openxmlformats.org/drawingml/2006/wordprocessingDrawing" xmlns:w10="urn:schemas-microsoft-com:office:word" xmlns:w="http://schemas.openxmlformats.org/wordprocessingml/2006/main" xmlns:w14="http://schemas.microsoft.com/office/word/2010/wordml" xmlns:w15="http://schemas.microsoft.com/office/word/2012/wordml" xmlns:w16cex="http://schemas.microsoft.com/office/word/2018/wordml/cex" xmlns:w16cid="http://schemas.microsoft.com/office/word/2016/wordml/cid" xmlns:w16="http://schemas.microsoft.com/office/word/2018/wordml" xmlns:w16sdtdh="http://schemas.microsoft.com/office/word/2020/wordml/sdtdatahash" xmlns:w16se="http://schemas.microsoft.com/office/word/2015/wordml/symex" xmlns:wpg="http://schemas.microsoft.com/office/word/2010/wordprocessingGroup" xmlns:wpi="http://schemas.microsoft.com/office/word/2010/wordprocessingInk" xmlns:wne="http://schemas.microsoft.com/office/word/2006/wordml" xmlns:wps="http://schemas.microsoft.com/office/word/2010/wordprocessingShape" mc:Ignorable="w14 w15 w16se w16cid w16 w16cex w16sdtdh wp14">
+  <w:sdt>
+    <w:sdtPr>
+      <w:id w:val="1202282633"/>
+      <w:docPartObj>
+        <w:docPartGallery w:val="Page Numbers (Top of Page)"/>
+        <w:docPartUnique/>
+      </w:docPartObj>
+    </w:sdtPr>
+    <w:sdtEndPr>
+      <w:rPr>
+        <w:noProof/>
+      </w:rPr>
+    </w:sdtEndPr>
+    <w:sdtContent>
+      <w:p>
+        <w:pPr>
+          <w:pStyle w:val="Header"/>
+          <w:jc w:val="right"/>
+        </w:pPr>
+        <w:r>
+          <w:fldChar w:fldCharType="begin"/>
+        </w:r>
+        <w:r>
+          <w:instrText xml:space="preserve"> PAGE   \* MERGEFORMAT </w:instrText>
+        </w:r>
+        <w:r>
+          <w:fldChar w:fldCharType="separate"/>
+        </w:r>
+        <w:r>
+          <w:rPr>
+            <w:noProof/>
+          </w:rPr>
+          <w:t>2</w:t>
+        </w:r>
+        <w:r>
+          <w:rPr>
+            <w:noProof/>
+          </w:rPr>
+          <w:fldChar w:fldCharType="end"/>
+        </w:r>
+      </w:p>
+    </w:sdtContent>
+  </w:sdt>
+  <w:p>
+    <w:pPr>
+      <w:pStyle w:val="Header"/>
+      <w:jc w:val="right"/>
+    </w:pPr>
+  </w:p>
+</w:hdr>
 </file>
 
 <file path=word/numbering.xml><?xml version="1.0" encoding="utf-8"?>
@@ -1974,7 +4052,7 @@
       <w:lvlText w:val="%1."/>
       <w:lvlJc w:val="right"/>
       <w:pPr>
-        <w:ind w:left="1800" w:hanging="360"/>
+        <w:ind w:left="8280" w:hanging="360"/>
       </w:pPr>
     </w:lvl>
     <w:lvl w:ilvl="1" w:tplc="10090019" w:tentative="1">
@@ -1983,7 +4061,7 @@
       <w:lvlText w:val="%2."/>
       <w:lvlJc w:val="left"/>
       <w:pPr>
-        <w:ind w:left="2520" w:hanging="360"/>
+        <w:ind w:left="9000" w:hanging="360"/>
       </w:pPr>
     </w:lvl>
     <w:lvl w:ilvl="2" w:tplc="1009001B" w:tentative="1">
@@ -1992,7 +4070,7 @@
       <w:lvlText w:val="%3."/>
       <w:lvlJc w:val="right"/>
       <w:pPr>
-        <w:ind w:left="3240" w:hanging="180"/>
+        <w:ind w:left="9720" w:hanging="180"/>
       </w:pPr>
     </w:lvl>
     <w:lvl w:ilvl="3" w:tplc="1009000F" w:tentative="1">
@@ -2001,7 +4079,7 @@
       <w:lvlText w:val="%4."/>
       <w:lvlJc w:val="left"/>
       <w:pPr>
-        <w:ind w:left="3960" w:hanging="360"/>
+        <w:ind w:left="10440" w:hanging="360"/>
       </w:pPr>
     </w:lvl>
     <w:lvl w:ilvl="4" w:tplc="10090019" w:tentative="1">
@@ -2010,7 +4088,7 @@
       <w:lvlText w:val="%5."/>
       <w:lvlJc w:val="left"/>
       <w:pPr>
-        <w:ind w:left="4680" w:hanging="360"/>
+        <w:ind w:left="11160" w:hanging="360"/>
       </w:pPr>
     </w:lvl>
     <w:lvl w:ilvl="5" w:tplc="1009001B" w:tentative="1">
@@ -2019,7 +4097,7 @@
       <w:lvlText w:val="%6."/>
       <w:lvlJc w:val="right"/>
       <w:pPr>
-        <w:ind w:left="5400" w:hanging="180"/>
+        <w:ind w:left="11880" w:hanging="180"/>
       </w:pPr>
     </w:lvl>
     <w:lvl w:ilvl="6" w:tplc="1009000F" w:tentative="1">
@@ -2028,7 +4106,7 @@
       <w:lvlText w:val="%7."/>
       <w:lvlJc w:val="left"/>
       <w:pPr>
-        <w:ind w:left="6120" w:hanging="360"/>
+        <w:ind w:left="12600" w:hanging="360"/>
       </w:pPr>
     </w:lvl>
     <w:lvl w:ilvl="7" w:tplc="10090019" w:tentative="1">
@@ -2037,7 +4115,7 @@
       <w:lvlText w:val="%8."/>
       <w:lvlJc w:val="left"/>
       <w:pPr>
-        <w:ind w:left="6840" w:hanging="360"/>
+        <w:ind w:left="13320" w:hanging="360"/>
       </w:pPr>
     </w:lvl>
     <w:lvl w:ilvl="8" w:tplc="1009001B" w:tentative="1">
@@ -2046,7 +4124,7 @@
       <w:lvlText w:val="%9."/>
       <w:lvlJc w:val="right"/>
       <w:pPr>
-        <w:ind w:left="7560" w:hanging="180"/>
+        <w:ind w:left="14040" w:hanging="180"/>
       </w:pPr>
     </w:lvl>
   </w:abstractNum>
@@ -2225,8 +4303,8 @@
   <w:abstractNum w:abstractNumId="7" w15:restartNumberingAfterBreak="0">
     <w:nsid w:val="403E4F14"/>
     <w:multiLevelType w:val="hybridMultilevel"/>
-    <w:tmpl w:val="BC3E2290"/>
-    <w:lvl w:ilvl="0" w:tplc="1009000F">
+    <w:tmpl w:val="05829894"/>
+    <w:lvl w:ilvl="0" w:tplc="0BA07930">
       <w:start w:val="1"/>
       <w:numFmt w:val="decimal"/>
       <w:lvlText w:val="%1."/>
@@ -2992,10 +5070,11 @@
   <w:abstractNum w:abstractNumId="14" w15:restartNumberingAfterBreak="0">
     <w:nsid w:val="762F3319"/>
     <w:multiLevelType w:val="multilevel"/>
-    <w:tmpl w:val="F02678B4"/>
+    <w:tmpl w:val="40B82156"/>
     <w:lvl w:ilvl="0">
       <w:start w:val="1"/>
       <w:numFmt w:val="decimal"/>
+      <w:pStyle w:val="Heading1"/>
       <w:lvlText w:val="%1."/>
       <w:lvlJc w:val="left"/>
       <w:pPr>
@@ -3008,6 +5087,7 @@
     <w:lvl w:ilvl="1">
       <w:start w:val="1"/>
       <w:numFmt w:val="decimal"/>
+      <w:pStyle w:val="Heading2"/>
       <w:lvlText w:val="%1.%2"/>
       <w:lvlJc w:val="left"/>
       <w:pPr>
@@ -3589,65 +5669,83 @@
       </w:pPr>
     </w:lvl>
   </w:abstractNum>
-  <w:num w:numId="1">
+  <w:num w:numId="1" w16cid:durableId="1256981248">
     <w:abstractNumId w:val="15"/>
   </w:num>
-  <w:num w:numId="2">
+  <w:num w:numId="2" w16cid:durableId="1258177409">
     <w:abstractNumId w:val="17"/>
   </w:num>
-  <w:num w:numId="3">
+  <w:num w:numId="3" w16cid:durableId="1714184533">
     <w:abstractNumId w:val="16"/>
   </w:num>
-  <w:num w:numId="4">
+  <w:num w:numId="4" w16cid:durableId="1583686873">
     <w:abstractNumId w:val="0"/>
   </w:num>
-  <w:num w:numId="5">
+  <w:num w:numId="5" w16cid:durableId="626663909">
     <w:abstractNumId w:val="7"/>
   </w:num>
-  <w:num w:numId="6">
+  <w:num w:numId="6" w16cid:durableId="367537400">
     <w:abstractNumId w:val="14"/>
   </w:num>
-  <w:num w:numId="7">
+  <w:num w:numId="7" w16cid:durableId="1048644533">
     <w:abstractNumId w:val="13"/>
   </w:num>
-  <w:num w:numId="8">
+  <w:num w:numId="8" w16cid:durableId="1745293605">
     <w:abstractNumId w:val="5"/>
   </w:num>
-  <w:num w:numId="9">
+  <w:num w:numId="9" w16cid:durableId="1752504046">
     <w:abstractNumId w:val="18"/>
   </w:num>
-  <w:num w:numId="10">
+  <w:num w:numId="10" w16cid:durableId="1303078147">
     <w:abstractNumId w:val="6"/>
   </w:num>
-  <w:num w:numId="11">
+  <w:num w:numId="11" w16cid:durableId="1894466875">
     <w:abstractNumId w:val="4"/>
   </w:num>
-  <w:num w:numId="12">
+  <w:num w:numId="12" w16cid:durableId="1910919835">
     <w:abstractNumId w:val="19"/>
   </w:num>
-  <w:num w:numId="13">
+  <w:num w:numId="13" w16cid:durableId="409890549">
     <w:abstractNumId w:val="8"/>
   </w:num>
-  <w:num w:numId="14">
+  <w:num w:numId="14" w16cid:durableId="1821343513">
     <w:abstractNumId w:val="12"/>
   </w:num>
-  <w:num w:numId="15">
+  <w:num w:numId="15" w16cid:durableId="874271932">
     <w:abstractNumId w:val="10"/>
   </w:num>
-  <w:num w:numId="16">
+  <w:num w:numId="16" w16cid:durableId="2091732244">
     <w:abstractNumId w:val="9"/>
   </w:num>
-  <w:num w:numId="17">
+  <w:num w:numId="17" w16cid:durableId="1017930535">
     <w:abstractNumId w:val="2"/>
   </w:num>
-  <w:num w:numId="18">
+  <w:num w:numId="18" w16cid:durableId="284505906">
     <w:abstractNumId w:val="11"/>
   </w:num>
-  <w:num w:numId="19">
+  <w:num w:numId="19" w16cid:durableId="1147435002">
     <w:abstractNumId w:val="1"/>
   </w:num>
-  <w:num w:numId="20">
+  <w:num w:numId="20" w16cid:durableId="1886217573">
     <w:abstractNumId w:val="3"/>
+  </w:num>
+  <w:num w:numId="21" w16cid:durableId="1635521493">
+    <w:abstractNumId w:val="14"/>
+    <w:lvlOverride w:ilvl="0">
+      <w:startOverride w:val="4"/>
+    </w:lvlOverride>
+    <w:lvlOverride w:ilvl="1">
+      <w:startOverride w:val="1"/>
+    </w:lvlOverride>
+  </w:num>
+  <w:num w:numId="22" w16cid:durableId="1669746063">
+    <w:abstractNumId w:val="14"/>
+    <w:lvlOverride w:ilvl="0">
+      <w:startOverride w:val="4"/>
+    </w:lvlOverride>
+    <w:lvlOverride w:ilvl="1">
+      <w:startOverride w:val="2"/>
+    </w:lvlOverride>
   </w:num>
 </w:numbering>
 </file>
@@ -4050,6 +6148,47 @@
   <w:style w:type="paragraph" w:default="1" w:styleId="Normal">
     <w:name w:val="Normal"/>
     <w:qFormat/>
+    <w:rsid w:val="00C17F6F"/>
+  </w:style>
+  <w:style w:type="paragraph" w:styleId="Heading1">
+    <w:name w:val="heading 1"/>
+    <w:basedOn w:val="ListParagraph"/>
+    <w:next w:val="Normal"/>
+    <w:link w:val="Heading1Char"/>
+    <w:uiPriority w:val="9"/>
+    <w:qFormat/>
+    <w:rsid w:val="002205D3"/>
+    <w:pPr>
+      <w:numPr>
+        <w:numId w:val="6"/>
+      </w:numPr>
+      <w:outlineLvl w:val="0"/>
+    </w:pPr>
+    <w:rPr>
+      <w:b/>
+      <w:bCs/>
+    </w:rPr>
+  </w:style>
+  <w:style w:type="paragraph" w:styleId="Heading2">
+    <w:name w:val="heading 2"/>
+    <w:basedOn w:val="ListParagraph"/>
+    <w:next w:val="Normal"/>
+    <w:link w:val="Heading2Char"/>
+    <w:uiPriority w:val="9"/>
+    <w:unhideWhenUsed/>
+    <w:qFormat/>
+    <w:rsid w:val="002205D3"/>
+    <w:pPr>
+      <w:numPr>
+        <w:ilvl w:val="1"/>
+        <w:numId w:val="6"/>
+      </w:numPr>
+      <w:outlineLvl w:val="1"/>
+    </w:pPr>
+    <w:rPr>
+      <w:b/>
+      <w:bCs/>
+    </w:rPr>
   </w:style>
   <w:style w:type="character" w:default="1" w:styleId="DefaultParagraphFont">
     <w:name w:val="Default Paragraph Font"/>
@@ -4132,6 +6271,92 @@
       <w:ind w:left="720"/>
       <w:contextualSpacing/>
     </w:pPr>
+  </w:style>
+  <w:style w:type="character" w:customStyle="1" w:styleId="Heading1Char">
+    <w:name w:val="Heading 1 Char"/>
+    <w:basedOn w:val="DefaultParagraphFont"/>
+    <w:link w:val="Heading1"/>
+    <w:uiPriority w:val="9"/>
+    <w:rsid w:val="002205D3"/>
+    <w:rPr>
+      <w:b/>
+      <w:bCs/>
+    </w:rPr>
+  </w:style>
+  <w:style w:type="character" w:customStyle="1" w:styleId="Heading2Char">
+    <w:name w:val="Heading 2 Char"/>
+    <w:basedOn w:val="DefaultParagraphFont"/>
+    <w:link w:val="Heading2"/>
+    <w:uiPriority w:val="9"/>
+    <w:rsid w:val="002205D3"/>
+    <w:rPr>
+      <w:b/>
+      <w:bCs/>
+    </w:rPr>
+  </w:style>
+  <w:style w:type="paragraph" w:styleId="TOCHeading">
+    <w:name w:val="TOC Heading"/>
+    <w:basedOn w:val="Heading1"/>
+    <w:next w:val="Normal"/>
+    <w:uiPriority w:val="39"/>
+    <w:unhideWhenUsed/>
+    <w:qFormat/>
+    <w:rsid w:val="007D0530"/>
+    <w:pPr>
+      <w:keepNext/>
+      <w:keepLines/>
+      <w:numPr>
+        <w:numId w:val="0"/>
+      </w:numPr>
+      <w:spacing w:before="240" w:after="0"/>
+      <w:contextualSpacing w:val="0"/>
+      <w:outlineLvl w:val="9"/>
+    </w:pPr>
+    <w:rPr>
+      <w:rFonts w:asciiTheme="majorHAnsi" w:eastAsiaTheme="majorEastAsia" w:hAnsiTheme="majorHAnsi" w:cstheme="majorBidi"/>
+      <w:b w:val="0"/>
+      <w:bCs w:val="0"/>
+      <w:color w:val="2F5496" w:themeColor="accent1" w:themeShade="BF"/>
+      <w:sz w:val="32"/>
+      <w:szCs w:val="32"/>
+      <w:lang w:val="en-US"/>
+    </w:rPr>
+  </w:style>
+  <w:style w:type="paragraph" w:styleId="TOC1">
+    <w:name w:val="toc 1"/>
+    <w:basedOn w:val="Normal"/>
+    <w:next w:val="Normal"/>
+    <w:autoRedefine/>
+    <w:uiPriority w:val="39"/>
+    <w:unhideWhenUsed/>
+    <w:rsid w:val="007D0530"/>
+    <w:pPr>
+      <w:spacing w:after="100"/>
+    </w:pPr>
+  </w:style>
+  <w:style w:type="paragraph" w:styleId="TOC2">
+    <w:name w:val="toc 2"/>
+    <w:basedOn w:val="Normal"/>
+    <w:next w:val="Normal"/>
+    <w:autoRedefine/>
+    <w:uiPriority w:val="39"/>
+    <w:unhideWhenUsed/>
+    <w:rsid w:val="007D0530"/>
+    <w:pPr>
+      <w:spacing w:after="100"/>
+      <w:ind w:left="220"/>
+    </w:pPr>
+  </w:style>
+  <w:style w:type="character" w:styleId="Hyperlink">
+    <w:name w:val="Hyperlink"/>
+    <w:basedOn w:val="DefaultParagraphFont"/>
+    <w:uiPriority w:val="99"/>
+    <w:unhideWhenUsed/>
+    <w:rsid w:val="007D0530"/>
+    <w:rPr>
+      <w:color w:val="0563C1" w:themeColor="hyperlink"/>
+      <w:u w:val="single"/>
+    </w:rPr>
   </w:style>
 </w:styles>
 </file>
@@ -4429,4 +6654,16 @@
     </a:ext>
   </a:extLst>
 </a:theme>
+</file>
+
+<file path=customXml/item1.xml><?xml version="1.0" encoding="utf-8"?>
+<b:Sources xmlns:b="http://schemas.openxmlformats.org/officeDocument/2006/bibliography" xmlns="http://schemas.openxmlformats.org/officeDocument/2006/bibliography" SelectedStyle="\APASixthEditionOfficeOnline.xsl" StyleName="APA" Version="6"/>
+</file>
+
+<file path=customXml/itemProps1.xml><?xml version="1.0" encoding="utf-8"?>
+<ds:datastoreItem xmlns:ds="http://schemas.openxmlformats.org/officeDocument/2006/customXml" ds:itemID="{5DFD955F-7E9D-49D0-A506-CE69F1937276}">
+  <ds:schemaRefs>
+    <ds:schemaRef ds:uri="http://schemas.openxmlformats.org/officeDocument/2006/bibliography"/>
+  </ds:schemaRefs>
+</ds:datastoreItem>
 </file>
</xml_diff>

<commit_message>
Add tables to testing plan and finalize dusk tests
</commit_message>
<xml_diff>
--- a/Project Documentation/Testing/Code Testing Plan.docx
+++ b/Project Documentation/Testing/Code Testing Plan.docx
@@ -361,22 +361,7 @@
         <w:ind w:firstLine="720"/>
       </w:pPr>
       <w:r>
-        <w:t xml:space="preserve">Our code testing took place by designing the tests following </w:t>
-      </w:r>
-      <w:r>
-        <w:t xml:space="preserve">our defined </w:t>
-      </w:r>
-      <w:r>
-        <w:t>methodology</w:t>
-      </w:r>
-      <w:r>
-        <w:t xml:space="preserve"> in this document</w:t>
-      </w:r>
-      <w:r>
-        <w:t>. We used an automated script program, Laravel Dusk, to write tests and covered good input values, erroneous input values, edge case inputs, and whole calculations with verification of results.</w:t>
-      </w:r>
-      <w:r>
-        <w:t xml:space="preserve"> Dusk allowed us to run tests virtually in Google Chrome; taking screenshots of progress in tests and when they had failures. This proved useful when things went awry or just to confirm the tests were working as they were supposed to.</w:t>
+        <w:t>Our code testing took place by designing the tests following our defined methodology in this document. We used an automated script program, Laravel Dusk, to write tests and covered good input values, erroneous input values, edge case inputs, and whole calculations with verification of results. Dusk allowed us to run tests virtually in Google Chrome; taking screenshots of progress in tests and when they had failures. This proved useful when things went awry or just to confirm the tests were working as they were supposed to.</w:t>
       </w:r>
     </w:p>
     <w:p>
@@ -407,6 +392,9 @@
         <w:ind w:firstLine="720"/>
       </w:pPr>
       <w:r>
+        <w:rPr>
+          <w:noProof/>
+        </w:rPr>
         <w:drawing>
           <wp:anchor distT="0" distB="0" distL="114300" distR="114300" simplePos="0" relativeHeight="251658240" behindDoc="1" locked="0" layoutInCell="1" allowOverlap="1" wp14:anchorId="442E0CD7" wp14:editId="4AFD956F">
             <wp:simplePos x="0" y="0"/>
@@ -533,6 +521,7 @@
         <w:rPr>
           <w:b/>
           <w:bCs/>
+          <w:noProof/>
           <w:sz w:val="28"/>
           <w:szCs w:val="28"/>
         </w:rPr>
@@ -728,6 +717,13 @@
     </w:p>
     <w:sdt>
       <w:sdtPr>
+        <w:rPr>
+          <w:rFonts w:asciiTheme="minorHAnsi" w:eastAsiaTheme="minorHAnsi" w:hAnsiTheme="minorHAnsi" w:cstheme="minorBidi"/>
+          <w:color w:val="auto"/>
+          <w:sz w:val="22"/>
+          <w:szCs w:val="22"/>
+          <w:lang w:val="en-CA"/>
+        </w:rPr>
         <w:id w:val="-1253128061"/>
         <w:docPartObj>
           <w:docPartGallery w:val="Table of Contents"/>
@@ -736,14 +732,9 @@
       </w:sdtPr>
       <w:sdtEndPr>
         <w:rPr>
-          <w:rFonts w:asciiTheme="minorHAnsi" w:eastAsiaTheme="minorHAnsi" w:hAnsiTheme="minorHAnsi" w:cstheme="minorBidi"/>
           <w:b/>
           <w:bCs/>
           <w:noProof/>
-          <w:color w:val="auto"/>
-          <w:sz w:val="22"/>
-          <w:szCs w:val="22"/>
-          <w:lang w:val="en-CA"/>
         </w:rPr>
       </w:sdtEndPr>
       <w:sdtContent>
@@ -1927,41 +1918,7 @@
                 <w:noProof/>
                 <w:webHidden/>
               </w:rPr>
-              <w:fldChar w:fldCharType="begin"/>
-            </w:r>
-            <w:r>
-              <w:rPr>
-                <w:noProof/>
-                <w:webHidden/>
-              </w:rPr>
-              <w:instrText xml:space="preserve"> PAGEREF _Toc100071495 \h </w:instrText>
-            </w:r>
-            <w:r>
-              <w:rPr>
-                <w:noProof/>
-                <w:webHidden/>
-              </w:rPr>
-            </w:r>
-            <w:r>
-              <w:rPr>
-                <w:noProof/>
-                <w:webHidden/>
-              </w:rPr>
-              <w:fldChar w:fldCharType="separate"/>
-            </w:r>
-            <w:r>
-              <w:rPr>
-                <w:noProof/>
-                <w:webHidden/>
-              </w:rPr>
-              <w:t>4</w:t>
-            </w:r>
-            <w:r>
-              <w:rPr>
-                <w:noProof/>
-                <w:webHidden/>
-              </w:rPr>
-              <w:fldChar w:fldCharType="end"/>
+              <w:t>5</w:t>
             </w:r>
           </w:hyperlink>
         </w:p>
@@ -2092,6 +2049,159 @@
           </w:r>
         </w:p>
         <w:p>
+          <w:r>
+            <w:t xml:space="preserve">Figure 3. </w:t>
+          </w:r>
+          <w:r>
+            <w:rPr>
+              <w:i/>
+              <w:iCs/>
+            </w:rPr>
+            <w:t>Invalid Test Case Table</w:t>
+          </w:r>
+          <w:r>
+            <w:t>…………………………</w:t>
+          </w:r>
+          <w:r>
+            <w:t>…</w:t>
+          </w:r>
+          <w:r>
+            <w:t>.</w:t>
+          </w:r>
+          <w:r>
+            <w:t>……………</w:t>
+          </w:r>
+          <w:r>
+            <w:t>…</w:t>
+          </w:r>
+          <w:r>
+            <w:t>……………………………</w:t>
+          </w:r>
+          <w:r>
+            <w:t>…</w:t>
+          </w:r>
+          <w:r>
+            <w:t>……</w:t>
+          </w:r>
+          <w:r>
+            <w:t>...</w:t>
+          </w:r>
+          <w:r>
+            <w:t>……</w:t>
+          </w:r>
+          <w:r>
+            <w:t>…….</w:t>
+          </w:r>
+          <w:r>
+            <w:t>…</w:t>
+          </w:r>
+          <w:r>
+            <w:t>………...4</w:t>
+          </w:r>
+        </w:p>
+        <w:p>
+          <w:r>
+            <w:t>Figure 4. Valid and Edge Case Table</w:t>
+          </w:r>
+          <w:r>
+            <w:t>……………………</w:t>
+          </w:r>
+          <w:proofErr w:type="gramStart"/>
+          <w:r>
+            <w:t>…..</w:t>
+          </w:r>
+          <w:proofErr w:type="gramEnd"/>
+          <w:r>
+            <w:t>…………</w:t>
+          </w:r>
+          <w:r>
+            <w:t>…</w:t>
+          </w:r>
+          <w:r>
+            <w:t>……………………………</w:t>
+          </w:r>
+          <w:r>
+            <w:t>…</w:t>
+          </w:r>
+          <w:r>
+            <w:t>……</w:t>
+          </w:r>
+          <w:r>
+            <w:t>...</w:t>
+          </w:r>
+          <w:r>
+            <w:t>……</w:t>
+          </w:r>
+          <w:r>
+            <w:t>……</w:t>
+          </w:r>
+          <w:r>
+            <w:t>..</w:t>
+          </w:r>
+          <w:r>
+            <w:t>.</w:t>
+          </w:r>
+          <w:r>
+            <w:t>…</w:t>
+          </w:r>
+          <w:r>
+            <w:t>………...4</w:t>
+          </w:r>
+        </w:p>
+        <w:p>
+          <w:r>
+            <w:t>Figure 5. Calculations Test Cases</w:t>
+          </w:r>
+          <w:r>
+            <w:t>……………………</w:t>
+          </w:r>
+          <w:proofErr w:type="gramStart"/>
+          <w:r>
+            <w:t>…..</w:t>
+          </w:r>
+          <w:proofErr w:type="gramEnd"/>
+          <w:r>
+            <w:t>…………</w:t>
+          </w:r>
+          <w:r>
+            <w:t>…</w:t>
+          </w:r>
+          <w:r>
+            <w:t>……………………………</w:t>
+          </w:r>
+          <w:r>
+            <w:t>……</w:t>
+          </w:r>
+          <w:r>
+            <w:t>…</w:t>
+          </w:r>
+          <w:r>
+            <w:t>……</w:t>
+          </w:r>
+          <w:r>
+            <w:t>...</w:t>
+          </w:r>
+          <w:r>
+            <w:t>……</w:t>
+          </w:r>
+          <w:r>
+            <w:t>……</w:t>
+          </w:r>
+          <w:r>
+            <w:t>.</w:t>
+          </w:r>
+          <w:r>
+            <w:t>.</w:t>
+          </w:r>
+          <w:r>
+            <w:t>…</w:t>
+          </w:r>
+          <w:r>
+            <w:t>………...4</w:t>
+          </w:r>
+        </w:p>
+        <w:p/>
+        <w:p>
           <w:pPr>
             <w:sectPr>
               <w:headerReference w:type="default" r:id="rId13"/>
@@ -2996,6 +3106,9 @@
     </w:p>
     <w:p>
       <w:r>
+        <w:rPr>
+          <w:noProof/>
+        </w:rPr>
         <w:drawing>
           <wp:inline distT="0" distB="0" distL="0" distR="0" wp14:anchorId="40068069" wp14:editId="22F36611">
             <wp:extent cx="4525108" cy="931127"/>
@@ -3045,6 +3158,7 @@
         <w:rPr>
           <w:b/>
           <w:bCs/>
+          <w:noProof/>
           <w:sz w:val="28"/>
           <w:szCs w:val="28"/>
         </w:rPr>
@@ -3178,13 +3292,13 @@
         <mc:AlternateContent>
           <mc:Choice Requires="wps">
             <w:drawing>
-              <wp:anchor distT="45720" distB="45720" distL="114300" distR="114300" simplePos="0" relativeHeight="251663360" behindDoc="1" locked="0" layoutInCell="1" allowOverlap="1" wp14:anchorId="1101DF84" wp14:editId="5B14C5E1">
+              <wp:anchor distT="45720" distB="45720" distL="114300" distR="114300" simplePos="0" relativeHeight="251663360" behindDoc="1" locked="0" layoutInCell="1" allowOverlap="1" wp14:anchorId="1101DF84" wp14:editId="6296575F">
                 <wp:simplePos x="0" y="0"/>
                 <wp:positionH relativeFrom="column">
-                  <wp:posOffset>469607</wp:posOffset>
+                  <wp:posOffset>578485</wp:posOffset>
                 </wp:positionH>
                 <wp:positionV relativeFrom="paragraph">
-                  <wp:posOffset>509856</wp:posOffset>
+                  <wp:posOffset>597535</wp:posOffset>
                 </wp:positionV>
                 <wp:extent cx="2360930" cy="1404620"/>
                 <wp:effectExtent l="0" t="0" r="3810" b="0"/>
@@ -3251,7 +3365,7 @@
                 <v:stroke joinstyle="miter"/>
                 <v:path gradientshapeok="t" o:connecttype="rect"/>
               </v:shapetype>
-              <v:shape id="Text Box 2" o:spid="_x0000_s1026" type="#_x0000_t202" style="position:absolute;left:0;text-align:left;margin-left:37pt;margin-top:40.15pt;width:185.9pt;height:110.6pt;z-index:-251653120;visibility:visible;mso-wrap-style:square;mso-width-percent:400;mso-height-percent:200;mso-wrap-distance-left:9pt;mso-wrap-distance-top:3.6pt;mso-wrap-distance-right:9pt;mso-wrap-distance-bottom:3.6pt;mso-position-horizontal:absolute;mso-position-horizontal-relative:text;mso-position-vertical:absolute;mso-position-vertical-relative:text;mso-width-percent:400;mso-height-percent:200;mso-width-relative:margin;mso-height-relative:margin;v-text-anchor:top" o:gfxdata="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" stroked="f">
+              <v:shape id="Text Box 2" o:spid="_x0000_s1026" type="#_x0000_t202" style="position:absolute;left:0;text-align:left;margin-left:45.55pt;margin-top:47.05pt;width:185.9pt;height:110.6pt;z-index:-251653120;visibility:visible;mso-wrap-style:square;mso-width-percent:400;mso-height-percent:200;mso-wrap-distance-left:9pt;mso-wrap-distance-top:3.6pt;mso-wrap-distance-right:9pt;mso-wrap-distance-bottom:3.6pt;mso-position-horizontal:absolute;mso-position-horizontal-relative:text;mso-position-vertical:absolute;mso-position-vertical-relative:text;mso-width-percent:400;mso-height-percent:200;mso-width-relative:margin;mso-height-relative:margin;v-text-anchor:top" o:gfxdata="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" stroked="f">
                 <v:textbox style="mso-fit-shape-to-text:t">
                   <w:txbxContent>
                     <w:p>
@@ -3273,6 +3387,1759 @@
     </w:p>
     <w:p>
       <w:pPr>
+        <w:ind w:firstLine="720"/>
+        <w:rPr>
+          <w:i/>
+          <w:iCs/>
+        </w:rPr>
+      </w:pPr>
+      <w:bookmarkStart w:id="16" w:name="_Toc100071495"/>
+      <w:r>
+        <w:rPr>
+          <w:i/>
+          <w:iCs/>
+        </w:rPr>
+        <w:lastRenderedPageBreak/>
+        <w:t>Figure 3. Invalid Test Case Table</w:t>
+      </w:r>
+    </w:p>
+    <w:tbl>
+      <w:tblPr>
+        <w:tblStyle w:val="TableGrid"/>
+        <w:tblW w:w="0" w:type="auto"/>
+        <w:tblLook w:val="04A0" w:firstRow="1" w:lastRow="0" w:firstColumn="1" w:lastColumn="0" w:noHBand="0" w:noVBand="1"/>
+      </w:tblPr>
+      <w:tblGrid>
+        <w:gridCol w:w="1874"/>
+        <w:gridCol w:w="1696"/>
+        <w:gridCol w:w="1869"/>
+        <w:gridCol w:w="1969"/>
+        <w:gridCol w:w="1942"/>
+      </w:tblGrid>
+      <w:tr>
+        <w:tc>
+          <w:tcPr>
+            <w:tcW w:w="1874" w:type="dxa"/>
+          </w:tcPr>
+          <w:p>
+            <w:pPr>
+              <w:rPr>
+                <w:b/>
+                <w:bCs/>
+              </w:rPr>
+            </w:pPr>
+            <w:r>
+              <w:rPr>
+                <w:b/>
+                <w:bCs/>
+              </w:rPr>
+              <w:t>Test Type</w:t>
+            </w:r>
+          </w:p>
+        </w:tc>
+        <w:tc>
+          <w:tcPr>
+            <w:tcW w:w="1696" w:type="dxa"/>
+          </w:tcPr>
+          <w:p>
+            <w:pPr>
+              <w:rPr>
+                <w:b/>
+                <w:bCs/>
+              </w:rPr>
+            </w:pPr>
+            <w:r>
+              <w:rPr>
+                <w:b/>
+                <w:bCs/>
+              </w:rPr>
+              <w:t>Input Name</w:t>
+            </w:r>
+          </w:p>
+        </w:tc>
+        <w:tc>
+          <w:tcPr>
+            <w:tcW w:w="1869" w:type="dxa"/>
+          </w:tcPr>
+          <w:p>
+            <w:pPr>
+              <w:rPr>
+                <w:b/>
+                <w:bCs/>
+              </w:rPr>
+            </w:pPr>
+            <w:r>
+              <w:rPr>
+                <w:b/>
+                <w:bCs/>
+              </w:rPr>
+              <w:t>Inputs</w:t>
+            </w:r>
+          </w:p>
+        </w:tc>
+        <w:tc>
+          <w:tcPr>
+            <w:tcW w:w="1969" w:type="dxa"/>
+          </w:tcPr>
+          <w:p>
+            <w:pPr>
+              <w:rPr>
+                <w:b/>
+                <w:bCs/>
+              </w:rPr>
+            </w:pPr>
+            <w:r>
+              <w:rPr>
+                <w:b/>
+                <w:bCs/>
+              </w:rPr>
+              <w:t>Error Message?</w:t>
+            </w:r>
+          </w:p>
+        </w:tc>
+        <w:tc>
+          <w:tcPr>
+            <w:tcW w:w="1942" w:type="dxa"/>
+          </w:tcPr>
+          <w:p>
+            <w:pPr>
+              <w:rPr>
+                <w:b/>
+                <w:bCs/>
+              </w:rPr>
+            </w:pPr>
+            <w:r>
+              <w:rPr>
+                <w:b/>
+                <w:bCs/>
+              </w:rPr>
+              <w:t>Pass/Fail</w:t>
+            </w:r>
+          </w:p>
+        </w:tc>
+      </w:tr>
+      <w:tr>
+        <w:tc>
+          <w:tcPr>
+            <w:tcW w:w="1874" w:type="dxa"/>
+          </w:tcPr>
+          <w:p>
+            <w:r>
+              <w:t>Invalid Values</w:t>
+            </w:r>
+          </w:p>
+        </w:tc>
+        <w:tc>
+          <w:tcPr>
+            <w:tcW w:w="1696" w:type="dxa"/>
+          </w:tcPr>
+          <w:p>
+            <w:r>
+              <w:t>Latitude</w:t>
+            </w:r>
+          </w:p>
+        </w:tc>
+        <w:tc>
+          <w:tcPr>
+            <w:tcW w:w="1869" w:type="dxa"/>
+          </w:tcPr>
+          <w:p>
+            <w:r>
+              <w:t>235, -95, er</w:t>
+            </w:r>
+          </w:p>
+        </w:tc>
+        <w:tc>
+          <w:tcPr>
+            <w:tcW w:w="1969" w:type="dxa"/>
+          </w:tcPr>
+          <w:p>
+            <w:r>
+              <w:t>Yes</w:t>
+            </w:r>
+          </w:p>
+        </w:tc>
+        <w:tc>
+          <w:tcPr>
+            <w:tcW w:w="1942" w:type="dxa"/>
+          </w:tcPr>
+          <w:p>
+            <w:r>
+              <w:t>Pass</w:t>
+            </w:r>
+          </w:p>
+        </w:tc>
+      </w:tr>
+      <w:tr>
+        <w:tc>
+          <w:tcPr>
+            <w:tcW w:w="1874" w:type="dxa"/>
+          </w:tcPr>
+          <w:p>
+            <w:r>
+              <w:t>Invalid Values</w:t>
+            </w:r>
+          </w:p>
+        </w:tc>
+        <w:tc>
+          <w:tcPr>
+            <w:tcW w:w="1696" w:type="dxa"/>
+          </w:tcPr>
+          <w:p>
+            <w:r>
+              <w:t>Longitude</w:t>
+            </w:r>
+          </w:p>
+        </w:tc>
+        <w:tc>
+          <w:tcPr>
+            <w:tcW w:w="1869" w:type="dxa"/>
+          </w:tcPr>
+          <w:p>
+            <w:r>
+              <w:t>235, er, -190</w:t>
+            </w:r>
+          </w:p>
+        </w:tc>
+        <w:tc>
+          <w:tcPr>
+            <w:tcW w:w="1969" w:type="dxa"/>
+          </w:tcPr>
+          <w:p>
+            <w:r>
+              <w:t>Yes</w:t>
+            </w:r>
+          </w:p>
+        </w:tc>
+        <w:tc>
+          <w:tcPr>
+            <w:tcW w:w="1942" w:type="dxa"/>
+          </w:tcPr>
+          <w:p>
+            <w:r>
+              <w:t>Pass</w:t>
+            </w:r>
+          </w:p>
+        </w:tc>
+      </w:tr>
+      <w:tr>
+        <w:tc>
+          <w:tcPr>
+            <w:tcW w:w="1874" w:type="dxa"/>
+          </w:tcPr>
+          <w:p>
+            <w:r>
+              <w:t>Invalid Values</w:t>
+            </w:r>
+          </w:p>
+        </w:tc>
+        <w:tc>
+          <w:tcPr>
+            <w:tcW w:w="1696" w:type="dxa"/>
+          </w:tcPr>
+          <w:p>
+            <w:r>
+              <w:t>Roof Area</w:t>
+            </w:r>
+          </w:p>
+        </w:tc>
+        <w:tc>
+          <w:tcPr>
+            <w:tcW w:w="1869" w:type="dxa"/>
+          </w:tcPr>
+          <w:p>
+            <w:proofErr w:type="spellStart"/>
+            <w:r>
+              <w:t>ew</w:t>
+            </w:r>
+            <w:proofErr w:type="spellEnd"/>
+            <w:r>
+              <w:t>, -2</w:t>
+            </w:r>
+          </w:p>
+        </w:tc>
+        <w:tc>
+          <w:tcPr>
+            <w:tcW w:w="1969" w:type="dxa"/>
+          </w:tcPr>
+          <w:p>
+            <w:r>
+              <w:t>Yes</w:t>
+            </w:r>
+          </w:p>
+        </w:tc>
+        <w:tc>
+          <w:tcPr>
+            <w:tcW w:w="1942" w:type="dxa"/>
+          </w:tcPr>
+          <w:p>
+            <w:r>
+              <w:t>Pass</w:t>
+            </w:r>
+          </w:p>
+        </w:tc>
+      </w:tr>
+      <w:tr>
+        <w:tc>
+          <w:tcPr>
+            <w:tcW w:w="1874" w:type="dxa"/>
+          </w:tcPr>
+          <w:p>
+            <w:r>
+              <w:t>Invalid Values</w:t>
+            </w:r>
+          </w:p>
+        </w:tc>
+        <w:tc>
+          <w:tcPr>
+            <w:tcW w:w="1696" w:type="dxa"/>
+          </w:tcPr>
+          <w:p>
+            <w:r>
+              <w:t>Grant</w:t>
+            </w:r>
+          </w:p>
+        </w:tc>
+        <w:tc>
+          <w:tcPr>
+            <w:tcW w:w="1869" w:type="dxa"/>
+          </w:tcPr>
+          <w:p>
+            <w:r>
+              <w:t>-5, er</w:t>
+            </w:r>
+          </w:p>
+        </w:tc>
+        <w:tc>
+          <w:tcPr>
+            <w:tcW w:w="1969" w:type="dxa"/>
+          </w:tcPr>
+          <w:p>
+            <w:r>
+              <w:t>Yes</w:t>
+            </w:r>
+          </w:p>
+        </w:tc>
+        <w:tc>
+          <w:tcPr>
+            <w:tcW w:w="1942" w:type="dxa"/>
+          </w:tcPr>
+          <w:p>
+            <w:r>
+              <w:t>Pass</w:t>
+            </w:r>
+          </w:p>
+        </w:tc>
+      </w:tr>
+      <w:tr>
+        <w:tc>
+          <w:tcPr>
+            <w:tcW w:w="1874" w:type="dxa"/>
+          </w:tcPr>
+          <w:p>
+            <w:r>
+              <w:t>Invalid Values</w:t>
+            </w:r>
+          </w:p>
+        </w:tc>
+        <w:tc>
+          <w:tcPr>
+            <w:tcW w:w="1696" w:type="dxa"/>
+          </w:tcPr>
+          <w:p>
+            <w:r>
+              <w:t>Power Cost</w:t>
+            </w:r>
+          </w:p>
+        </w:tc>
+        <w:tc>
+          <w:tcPr>
+            <w:tcW w:w="1869" w:type="dxa"/>
+          </w:tcPr>
+          <w:p>
+            <w:r>
+              <w:t>-5, er, 0</w:t>
+            </w:r>
+          </w:p>
+        </w:tc>
+        <w:tc>
+          <w:tcPr>
+            <w:tcW w:w="1969" w:type="dxa"/>
+          </w:tcPr>
+          <w:p>
+            <w:r>
+              <w:t>Yes</w:t>
+            </w:r>
+          </w:p>
+        </w:tc>
+        <w:tc>
+          <w:tcPr>
+            <w:tcW w:w="1942" w:type="dxa"/>
+          </w:tcPr>
+          <w:p>
+            <w:r>
+              <w:t>Pass</w:t>
+            </w:r>
+          </w:p>
+        </w:tc>
+      </w:tr>
+      <w:tr>
+        <w:tc>
+          <w:tcPr>
+            <w:tcW w:w="1874" w:type="dxa"/>
+          </w:tcPr>
+          <w:p>
+            <w:r>
+              <w:t>Invalid Values</w:t>
+            </w:r>
+          </w:p>
+        </w:tc>
+        <w:tc>
+          <w:tcPr>
+            <w:tcW w:w="1696" w:type="dxa"/>
+          </w:tcPr>
+          <w:p>
+            <w:r>
+              <w:t>Interest</w:t>
+            </w:r>
+          </w:p>
+        </w:tc>
+        <w:tc>
+          <w:tcPr>
+            <w:tcW w:w="1869" w:type="dxa"/>
+          </w:tcPr>
+          <w:p>
+            <w:r>
+              <w:t>-5, er</w:t>
+            </w:r>
+          </w:p>
+        </w:tc>
+        <w:tc>
+          <w:tcPr>
+            <w:tcW w:w="1969" w:type="dxa"/>
+          </w:tcPr>
+          <w:p>
+            <w:r>
+              <w:t>Yes</w:t>
+            </w:r>
+          </w:p>
+        </w:tc>
+        <w:tc>
+          <w:tcPr>
+            <w:tcW w:w="1942" w:type="dxa"/>
+          </w:tcPr>
+          <w:p>
+            <w:r>
+              <w:t>Pass</w:t>
+            </w:r>
+          </w:p>
+        </w:tc>
+      </w:tr>
+    </w:tbl>
+    <w:p>
+      <w:pPr>
+        <w:rPr>
+          <w:i/>
+          <w:iCs/>
+        </w:rPr>
+      </w:pPr>
+    </w:p>
+    <w:p>
+      <w:pPr>
+        <w:ind w:firstLine="720"/>
+        <w:rPr>
+          <w:i/>
+          <w:iCs/>
+        </w:rPr>
+      </w:pPr>
+      <w:r>
+        <w:rPr>
+          <w:i/>
+          <w:iCs/>
+        </w:rPr>
+        <w:t>Figure 4. Valid and Edge Case Table</w:t>
+      </w:r>
+    </w:p>
+    <w:tbl>
+      <w:tblPr>
+        <w:tblStyle w:val="TableGrid"/>
+        <w:tblW w:w="0" w:type="auto"/>
+        <w:tblLook w:val="04A0" w:firstRow="1" w:lastRow="0" w:firstColumn="1" w:lastColumn="0" w:noHBand="0" w:noVBand="1"/>
+      </w:tblPr>
+      <w:tblGrid>
+        <w:gridCol w:w="1874"/>
+        <w:gridCol w:w="1696"/>
+        <w:gridCol w:w="1869"/>
+        <w:gridCol w:w="1969"/>
+        <w:gridCol w:w="1942"/>
+      </w:tblGrid>
+      <w:tr>
+        <w:tc>
+          <w:tcPr>
+            <w:tcW w:w="1874" w:type="dxa"/>
+          </w:tcPr>
+          <w:p>
+            <w:pPr>
+              <w:rPr>
+                <w:b/>
+                <w:bCs/>
+              </w:rPr>
+            </w:pPr>
+            <w:r>
+              <w:rPr>
+                <w:b/>
+                <w:bCs/>
+              </w:rPr>
+              <w:t>Test Type</w:t>
+            </w:r>
+          </w:p>
+        </w:tc>
+        <w:tc>
+          <w:tcPr>
+            <w:tcW w:w="1696" w:type="dxa"/>
+          </w:tcPr>
+          <w:p>
+            <w:pPr>
+              <w:rPr>
+                <w:b/>
+                <w:bCs/>
+              </w:rPr>
+            </w:pPr>
+            <w:r>
+              <w:rPr>
+                <w:b/>
+                <w:bCs/>
+              </w:rPr>
+              <w:t>Input Name</w:t>
+            </w:r>
+          </w:p>
+        </w:tc>
+        <w:tc>
+          <w:tcPr>
+            <w:tcW w:w="1869" w:type="dxa"/>
+          </w:tcPr>
+          <w:p>
+            <w:pPr>
+              <w:rPr>
+                <w:b/>
+                <w:bCs/>
+              </w:rPr>
+            </w:pPr>
+            <w:r>
+              <w:rPr>
+                <w:b/>
+                <w:bCs/>
+              </w:rPr>
+              <w:t>Inputs</w:t>
+            </w:r>
+          </w:p>
+        </w:tc>
+        <w:tc>
+          <w:tcPr>
+            <w:tcW w:w="1969" w:type="dxa"/>
+          </w:tcPr>
+          <w:p>
+            <w:pPr>
+              <w:rPr>
+                <w:b/>
+                <w:bCs/>
+              </w:rPr>
+            </w:pPr>
+            <w:r>
+              <w:rPr>
+                <w:b/>
+                <w:bCs/>
+              </w:rPr>
+              <w:t>Error Message?</w:t>
+            </w:r>
+          </w:p>
+        </w:tc>
+        <w:tc>
+          <w:tcPr>
+            <w:tcW w:w="1942" w:type="dxa"/>
+          </w:tcPr>
+          <w:p>
+            <w:pPr>
+              <w:rPr>
+                <w:b/>
+                <w:bCs/>
+              </w:rPr>
+            </w:pPr>
+            <w:r>
+              <w:rPr>
+                <w:b/>
+                <w:bCs/>
+              </w:rPr>
+              <w:t>Pass/Fail</w:t>
+            </w:r>
+          </w:p>
+        </w:tc>
+      </w:tr>
+      <w:tr>
+        <w:tc>
+          <w:tcPr>
+            <w:tcW w:w="1874" w:type="dxa"/>
+          </w:tcPr>
+          <w:p>
+            <w:r>
+              <w:t>V</w:t>
+            </w:r>
+            <w:r>
+              <w:t>alid Values</w:t>
+            </w:r>
+          </w:p>
+        </w:tc>
+        <w:tc>
+          <w:tcPr>
+            <w:tcW w:w="1696" w:type="dxa"/>
+          </w:tcPr>
+          <w:p>
+            <w:r>
+              <w:t>Latitude</w:t>
+            </w:r>
+          </w:p>
+        </w:tc>
+        <w:tc>
+          <w:tcPr>
+            <w:tcW w:w="1869" w:type="dxa"/>
+          </w:tcPr>
+          <w:p>
+            <w:r>
+              <w:t>235, -95, er</w:t>
+            </w:r>
+          </w:p>
+        </w:tc>
+        <w:tc>
+          <w:tcPr>
+            <w:tcW w:w="1969" w:type="dxa"/>
+          </w:tcPr>
+          <w:p>
+            <w:r>
+              <w:t>No</w:t>
+            </w:r>
+          </w:p>
+        </w:tc>
+        <w:tc>
+          <w:tcPr>
+            <w:tcW w:w="1942" w:type="dxa"/>
+          </w:tcPr>
+          <w:p>
+            <w:r>
+              <w:t>Pass</w:t>
+            </w:r>
+          </w:p>
+        </w:tc>
+      </w:tr>
+      <w:tr>
+        <w:tc>
+          <w:tcPr>
+            <w:tcW w:w="1874" w:type="dxa"/>
+          </w:tcPr>
+          <w:p>
+            <w:r>
+              <w:t>Valid Values</w:t>
+            </w:r>
+          </w:p>
+        </w:tc>
+        <w:tc>
+          <w:tcPr>
+            <w:tcW w:w="1696" w:type="dxa"/>
+          </w:tcPr>
+          <w:p>
+            <w:r>
+              <w:t>Longitude</w:t>
+            </w:r>
+          </w:p>
+        </w:tc>
+        <w:tc>
+          <w:tcPr>
+            <w:tcW w:w="1869" w:type="dxa"/>
+          </w:tcPr>
+          <w:p>
+            <w:r>
+              <w:t>23, -2</w:t>
+            </w:r>
+          </w:p>
+        </w:tc>
+        <w:tc>
+          <w:tcPr>
+            <w:tcW w:w="1969" w:type="dxa"/>
+          </w:tcPr>
+          <w:p>
+            <w:r>
+              <w:t>No</w:t>
+            </w:r>
+          </w:p>
+        </w:tc>
+        <w:tc>
+          <w:tcPr>
+            <w:tcW w:w="1942" w:type="dxa"/>
+          </w:tcPr>
+          <w:p>
+            <w:r>
+              <w:t>Pass</w:t>
+            </w:r>
+          </w:p>
+        </w:tc>
+      </w:tr>
+      <w:tr>
+        <w:tc>
+          <w:tcPr>
+            <w:tcW w:w="1874" w:type="dxa"/>
+          </w:tcPr>
+          <w:p>
+            <w:r>
+              <w:t>Valid Values</w:t>
+            </w:r>
+          </w:p>
+        </w:tc>
+        <w:tc>
+          <w:tcPr>
+            <w:tcW w:w="1696" w:type="dxa"/>
+          </w:tcPr>
+          <w:p>
+            <w:r>
+              <w:t>Roof Area</w:t>
+            </w:r>
+          </w:p>
+        </w:tc>
+        <w:tc>
+          <w:tcPr>
+            <w:tcW w:w="1869" w:type="dxa"/>
+          </w:tcPr>
+          <w:p>
+            <w:r>
+              <w:t>400</w:t>
+            </w:r>
+          </w:p>
+        </w:tc>
+        <w:tc>
+          <w:tcPr>
+            <w:tcW w:w="1969" w:type="dxa"/>
+          </w:tcPr>
+          <w:p>
+            <w:r>
+              <w:t>No</w:t>
+            </w:r>
+          </w:p>
+        </w:tc>
+        <w:tc>
+          <w:tcPr>
+            <w:tcW w:w="1942" w:type="dxa"/>
+          </w:tcPr>
+          <w:p>
+            <w:r>
+              <w:t>Pass</w:t>
+            </w:r>
+          </w:p>
+        </w:tc>
+      </w:tr>
+      <w:tr>
+        <w:tc>
+          <w:tcPr>
+            <w:tcW w:w="1874" w:type="dxa"/>
+          </w:tcPr>
+          <w:p>
+            <w:r>
+              <w:t>Valid Values</w:t>
+            </w:r>
+          </w:p>
+        </w:tc>
+        <w:tc>
+          <w:tcPr>
+            <w:tcW w:w="1696" w:type="dxa"/>
+          </w:tcPr>
+          <w:p>
+            <w:r>
+              <w:t>Grant</w:t>
+            </w:r>
+          </w:p>
+        </w:tc>
+        <w:tc>
+          <w:tcPr>
+            <w:tcW w:w="1869" w:type="dxa"/>
+          </w:tcPr>
+          <w:p>
+            <w:r>
+              <w:t>50000</w:t>
+            </w:r>
+          </w:p>
+        </w:tc>
+        <w:tc>
+          <w:tcPr>
+            <w:tcW w:w="1969" w:type="dxa"/>
+          </w:tcPr>
+          <w:p>
+            <w:r>
+              <w:t>No</w:t>
+            </w:r>
+          </w:p>
+        </w:tc>
+        <w:tc>
+          <w:tcPr>
+            <w:tcW w:w="1942" w:type="dxa"/>
+          </w:tcPr>
+          <w:p>
+            <w:r>
+              <w:t>Pass</w:t>
+            </w:r>
+          </w:p>
+        </w:tc>
+      </w:tr>
+      <w:tr>
+        <w:tc>
+          <w:tcPr>
+            <w:tcW w:w="1874" w:type="dxa"/>
+          </w:tcPr>
+          <w:p>
+            <w:r>
+              <w:t>Valid Values</w:t>
+            </w:r>
+          </w:p>
+        </w:tc>
+        <w:tc>
+          <w:tcPr>
+            <w:tcW w:w="1696" w:type="dxa"/>
+          </w:tcPr>
+          <w:p>
+            <w:r>
+              <w:t>Power Cost</w:t>
+            </w:r>
+          </w:p>
+        </w:tc>
+        <w:tc>
+          <w:tcPr>
+            <w:tcW w:w="1869" w:type="dxa"/>
+          </w:tcPr>
+          <w:p>
+            <w:r>
+              <w:t>0.15</w:t>
+            </w:r>
+          </w:p>
+        </w:tc>
+        <w:tc>
+          <w:tcPr>
+            <w:tcW w:w="1969" w:type="dxa"/>
+          </w:tcPr>
+          <w:p>
+            <w:r>
+              <w:t>No</w:t>
+            </w:r>
+          </w:p>
+        </w:tc>
+        <w:tc>
+          <w:tcPr>
+            <w:tcW w:w="1942" w:type="dxa"/>
+          </w:tcPr>
+          <w:p>
+            <w:r>
+              <w:t>Pass</w:t>
+            </w:r>
+          </w:p>
+        </w:tc>
+      </w:tr>
+      <w:tr>
+        <w:tc>
+          <w:tcPr>
+            <w:tcW w:w="1874" w:type="dxa"/>
+          </w:tcPr>
+          <w:p>
+            <w:r>
+              <w:t>Valid Values</w:t>
+            </w:r>
+          </w:p>
+        </w:tc>
+        <w:tc>
+          <w:tcPr>
+            <w:tcW w:w="1696" w:type="dxa"/>
+          </w:tcPr>
+          <w:p>
+            <w:r>
+              <w:t>Interest</w:t>
+            </w:r>
+          </w:p>
+        </w:tc>
+        <w:tc>
+          <w:tcPr>
+            <w:tcW w:w="1869" w:type="dxa"/>
+          </w:tcPr>
+          <w:p>
+            <w:r>
+              <w:t>5</w:t>
+            </w:r>
+          </w:p>
+        </w:tc>
+        <w:tc>
+          <w:tcPr>
+            <w:tcW w:w="1969" w:type="dxa"/>
+          </w:tcPr>
+          <w:p>
+            <w:r>
+              <w:t>No</w:t>
+            </w:r>
+          </w:p>
+        </w:tc>
+        <w:tc>
+          <w:tcPr>
+            <w:tcW w:w="1942" w:type="dxa"/>
+          </w:tcPr>
+          <w:p>
+            <w:r>
+              <w:t>Pass</w:t>
+            </w:r>
+          </w:p>
+        </w:tc>
+      </w:tr>
+      <w:tr>
+        <w:tc>
+          <w:tcPr>
+            <w:tcW w:w="1874" w:type="dxa"/>
+          </w:tcPr>
+          <w:p>
+            <w:r>
+              <w:t>Edge Cases</w:t>
+            </w:r>
+          </w:p>
+        </w:tc>
+        <w:tc>
+          <w:tcPr>
+            <w:tcW w:w="1696" w:type="dxa"/>
+          </w:tcPr>
+          <w:p>
+            <w:r>
+              <w:t>Latitude</w:t>
+            </w:r>
+          </w:p>
+        </w:tc>
+        <w:tc>
+          <w:tcPr>
+            <w:tcW w:w="1869" w:type="dxa"/>
+          </w:tcPr>
+          <w:p>
+            <w:r>
+              <w:t>-90, 0, 90</w:t>
+            </w:r>
+          </w:p>
+        </w:tc>
+        <w:tc>
+          <w:tcPr>
+            <w:tcW w:w="1969" w:type="dxa"/>
+          </w:tcPr>
+          <w:p>
+            <w:r>
+              <w:t>No</w:t>
+            </w:r>
+          </w:p>
+        </w:tc>
+        <w:tc>
+          <w:tcPr>
+            <w:tcW w:w="1942" w:type="dxa"/>
+          </w:tcPr>
+          <w:p>
+            <w:r>
+              <w:t>Pass</w:t>
+            </w:r>
+          </w:p>
+        </w:tc>
+      </w:tr>
+      <w:tr>
+        <w:tc>
+          <w:tcPr>
+            <w:tcW w:w="1874" w:type="dxa"/>
+          </w:tcPr>
+          <w:p>
+            <w:r>
+              <w:t>Edge Cases</w:t>
+            </w:r>
+          </w:p>
+        </w:tc>
+        <w:tc>
+          <w:tcPr>
+            <w:tcW w:w="1696" w:type="dxa"/>
+          </w:tcPr>
+          <w:p>
+            <w:r>
+              <w:t>Longitude</w:t>
+            </w:r>
+          </w:p>
+        </w:tc>
+        <w:tc>
+          <w:tcPr>
+            <w:tcW w:w="1869" w:type="dxa"/>
+          </w:tcPr>
+          <w:p>
+            <w:r>
+              <w:t>-180, 0, 180</w:t>
+            </w:r>
+          </w:p>
+        </w:tc>
+        <w:tc>
+          <w:tcPr>
+            <w:tcW w:w="1969" w:type="dxa"/>
+          </w:tcPr>
+          <w:p>
+            <w:r>
+              <w:t>No</w:t>
+            </w:r>
+          </w:p>
+        </w:tc>
+        <w:tc>
+          <w:tcPr>
+            <w:tcW w:w="1942" w:type="dxa"/>
+          </w:tcPr>
+          <w:p>
+            <w:r>
+              <w:t>Pass</w:t>
+            </w:r>
+          </w:p>
+        </w:tc>
+      </w:tr>
+      <w:tr>
+        <w:tc>
+          <w:tcPr>
+            <w:tcW w:w="1874" w:type="dxa"/>
+          </w:tcPr>
+          <w:p>
+            <w:r>
+              <w:t>Edge Cases</w:t>
+            </w:r>
+          </w:p>
+        </w:tc>
+        <w:tc>
+          <w:tcPr>
+            <w:tcW w:w="1696" w:type="dxa"/>
+          </w:tcPr>
+          <w:p>
+            <w:r>
+              <w:t>Roof Area</w:t>
+            </w:r>
+          </w:p>
+        </w:tc>
+        <w:tc>
+          <w:tcPr>
+            <w:tcW w:w="1869" w:type="dxa"/>
+          </w:tcPr>
+          <w:p>
+            <w:r>
+              <w:t>2</w:t>
+            </w:r>
+          </w:p>
+        </w:tc>
+        <w:tc>
+          <w:tcPr>
+            <w:tcW w:w="1969" w:type="dxa"/>
+          </w:tcPr>
+          <w:p>
+            <w:r>
+              <w:t>No</w:t>
+            </w:r>
+          </w:p>
+        </w:tc>
+        <w:tc>
+          <w:tcPr>
+            <w:tcW w:w="1942" w:type="dxa"/>
+          </w:tcPr>
+          <w:p>
+            <w:r>
+              <w:t>Pass</w:t>
+            </w:r>
+          </w:p>
+        </w:tc>
+      </w:tr>
+      <w:tr>
+        <w:trPr>
+          <w:trHeight w:val="185"/>
+        </w:trPr>
+        <w:tc>
+          <w:tcPr>
+            <w:tcW w:w="1874" w:type="dxa"/>
+          </w:tcPr>
+          <w:p>
+            <w:r>
+              <w:t>Edge Cases</w:t>
+            </w:r>
+          </w:p>
+        </w:tc>
+        <w:tc>
+          <w:tcPr>
+            <w:tcW w:w="1696" w:type="dxa"/>
+          </w:tcPr>
+          <w:p>
+            <w:r>
+              <w:t>Grant</w:t>
+            </w:r>
+          </w:p>
+        </w:tc>
+        <w:tc>
+          <w:tcPr>
+            <w:tcW w:w="1869" w:type="dxa"/>
+          </w:tcPr>
+          <w:p>
+            <w:r>
+              <w:t>0</w:t>
+            </w:r>
+          </w:p>
+        </w:tc>
+        <w:tc>
+          <w:tcPr>
+            <w:tcW w:w="1969" w:type="dxa"/>
+          </w:tcPr>
+          <w:p>
+            <w:r>
+              <w:t>No</w:t>
+            </w:r>
+          </w:p>
+        </w:tc>
+        <w:tc>
+          <w:tcPr>
+            <w:tcW w:w="1942" w:type="dxa"/>
+          </w:tcPr>
+          <w:p>
+            <w:r>
+              <w:t>Pass</w:t>
+            </w:r>
+          </w:p>
+        </w:tc>
+      </w:tr>
+      <w:tr>
+        <w:tc>
+          <w:tcPr>
+            <w:tcW w:w="1874" w:type="dxa"/>
+          </w:tcPr>
+          <w:p>
+            <w:r>
+              <w:t xml:space="preserve">Edge Cases </w:t>
+            </w:r>
+          </w:p>
+        </w:tc>
+        <w:tc>
+          <w:tcPr>
+            <w:tcW w:w="1696" w:type="dxa"/>
+          </w:tcPr>
+          <w:p>
+            <w:r>
+              <w:t>Interest</w:t>
+            </w:r>
+          </w:p>
+        </w:tc>
+        <w:tc>
+          <w:tcPr>
+            <w:tcW w:w="1869" w:type="dxa"/>
+          </w:tcPr>
+          <w:p>
+            <w:r>
+              <w:t>0,100</w:t>
+            </w:r>
+          </w:p>
+        </w:tc>
+        <w:tc>
+          <w:tcPr>
+            <w:tcW w:w="1969" w:type="dxa"/>
+          </w:tcPr>
+          <w:p>
+            <w:r>
+              <w:t>No</w:t>
+            </w:r>
+          </w:p>
+        </w:tc>
+        <w:tc>
+          <w:tcPr>
+            <w:tcW w:w="1942" w:type="dxa"/>
+          </w:tcPr>
+          <w:p>
+            <w:r>
+              <w:t>Pass</w:t>
+            </w:r>
+          </w:p>
+        </w:tc>
+      </w:tr>
+    </w:tbl>
+    <w:p>
+      <w:pPr>
+        <w:ind w:firstLine="720"/>
+      </w:pPr>
+    </w:p>
+    <w:p>
+      <w:pPr>
+        <w:ind w:firstLine="720"/>
+        <w:rPr>
+          <w:i/>
+          <w:iCs/>
+        </w:rPr>
+      </w:pPr>
+      <w:r>
+        <w:rPr>
+          <w:i/>
+          <w:iCs/>
+        </w:rPr>
+        <w:t>Figure 5. Calculations Test Cases</w:t>
+      </w:r>
+    </w:p>
+    <w:tbl>
+      <w:tblPr>
+        <w:tblStyle w:val="TableGrid"/>
+        <w:tblW w:w="0" w:type="auto"/>
+        <w:tblLook w:val="04A0" w:firstRow="1" w:lastRow="0" w:firstColumn="1" w:lastColumn="0" w:noHBand="0" w:noVBand="1"/>
+      </w:tblPr>
+      <w:tblGrid>
+        <w:gridCol w:w="2337"/>
+        <w:gridCol w:w="2620"/>
+        <w:gridCol w:w="2055"/>
+        <w:gridCol w:w="2338"/>
+      </w:tblGrid>
+      <w:tr>
+        <w:tc>
+          <w:tcPr>
+            <w:tcW w:w="2337" w:type="dxa"/>
+          </w:tcPr>
+          <w:p>
+            <w:pPr>
+              <w:rPr>
+                <w:b/>
+                <w:bCs/>
+              </w:rPr>
+            </w:pPr>
+            <w:r>
+              <w:rPr>
+                <w:b/>
+                <w:bCs/>
+              </w:rPr>
+              <w:t>Test Type</w:t>
+            </w:r>
+          </w:p>
+        </w:tc>
+        <w:tc>
+          <w:tcPr>
+            <w:tcW w:w="2620" w:type="dxa"/>
+          </w:tcPr>
+          <w:p>
+            <w:pPr>
+              <w:rPr>
+                <w:b/>
+                <w:bCs/>
+                <w:i/>
+                <w:iCs/>
+              </w:rPr>
+            </w:pPr>
+            <w:r>
+              <w:rPr>
+                <w:b/>
+                <w:bCs/>
+                <w:i/>
+                <w:iCs/>
+              </w:rPr>
+              <w:t>Inputs (</w:t>
+            </w:r>
+            <w:r>
+              <w:rPr>
+                <w:b/>
+                <w:bCs/>
+                <w:i/>
+                <w:iCs/>
+              </w:rPr>
+              <w:t>Similar inputs</w:t>
+            </w:r>
+            <w:r>
+              <w:rPr>
+                <w:b/>
+                <w:bCs/>
+                <w:i/>
+                <w:iCs/>
+              </w:rPr>
+              <w:t xml:space="preserve"> across tests</w:t>
+            </w:r>
+            <w:r>
+              <w:rPr>
+                <w:b/>
+                <w:bCs/>
+                <w:i/>
+                <w:iCs/>
+              </w:rPr>
+              <w:t xml:space="preserve"> are listed below </w:t>
+            </w:r>
+            <w:r>
+              <w:rPr>
+                <w:b/>
+                <w:bCs/>
+                <w:i/>
+                <w:iCs/>
+              </w:rPr>
+              <w:t>the t</w:t>
+            </w:r>
+            <w:r>
+              <w:rPr>
+                <w:b/>
+                <w:bCs/>
+                <w:i/>
+                <w:iCs/>
+              </w:rPr>
+              <w:t>able</w:t>
+            </w:r>
+            <w:r>
+              <w:rPr>
+                <w:b/>
+                <w:bCs/>
+                <w:i/>
+                <w:iCs/>
+              </w:rPr>
+              <w:t>)</w:t>
+            </w:r>
+          </w:p>
+        </w:tc>
+        <w:tc>
+          <w:tcPr>
+            <w:tcW w:w="2055" w:type="dxa"/>
+          </w:tcPr>
+          <w:p>
+            <w:pPr>
+              <w:rPr>
+                <w:b/>
+                <w:bCs/>
+                <w:i/>
+                <w:iCs/>
+              </w:rPr>
+            </w:pPr>
+            <w:r>
+              <w:rPr>
+                <w:b/>
+                <w:bCs/>
+                <w:i/>
+                <w:iCs/>
+              </w:rPr>
+              <w:t>Expected ROI Value</w:t>
+            </w:r>
+          </w:p>
+        </w:tc>
+        <w:tc>
+          <w:tcPr>
+            <w:tcW w:w="2338" w:type="dxa"/>
+          </w:tcPr>
+          <w:p>
+            <w:pPr>
+              <w:rPr>
+                <w:b/>
+                <w:bCs/>
+                <w:i/>
+                <w:iCs/>
+              </w:rPr>
+            </w:pPr>
+            <w:r>
+              <w:rPr>
+                <w:b/>
+                <w:bCs/>
+                <w:i/>
+                <w:iCs/>
+              </w:rPr>
+              <w:t>Pass/Fail</w:t>
+            </w:r>
+          </w:p>
+        </w:tc>
+      </w:tr>
+      <w:tr>
+        <w:tc>
+          <w:tcPr>
+            <w:tcW w:w="2337" w:type="dxa"/>
+          </w:tcPr>
+          <w:p>
+            <w:pPr>
+              <w:rPr>
+                <w:i/>
+                <w:iCs/>
+              </w:rPr>
+            </w:pPr>
+            <w:r>
+              <w:rPr>
+                <w:i/>
+                <w:iCs/>
+              </w:rPr>
+              <w:t>Solar Panel #1 – Best Choice</w:t>
+            </w:r>
+          </w:p>
+        </w:tc>
+        <w:tc>
+          <w:tcPr>
+            <w:tcW w:w="2620" w:type="dxa"/>
+          </w:tcPr>
+          <w:p>
+            <w:pPr>
+              <w:rPr>
+                <w:i/>
+                <w:iCs/>
+              </w:rPr>
+            </w:pPr>
+            <w:r>
+              <w:rPr>
+                <w:i/>
+                <w:iCs/>
+              </w:rPr>
+              <w:t>Latitude -&gt; 50.4583783</w:t>
+            </w:r>
+          </w:p>
+          <w:p>
+            <w:pPr>
+              <w:rPr>
+                <w:i/>
+                <w:iCs/>
+              </w:rPr>
+            </w:pPr>
+            <w:r>
+              <w:rPr>
+                <w:i/>
+                <w:iCs/>
+              </w:rPr>
+              <w:t>Longitude -&gt; -104.62211</w:t>
+            </w:r>
+          </w:p>
+          <w:p>
+            <w:pPr>
+              <w:rPr>
+                <w:i/>
+                <w:iCs/>
+              </w:rPr>
+            </w:pPr>
+            <w:r>
+              <w:rPr>
+                <w:i/>
+                <w:iCs/>
+              </w:rPr>
+              <w:t>Grant -&gt; 500</w:t>
+            </w:r>
+          </w:p>
+          <w:p>
+            <w:pPr>
+              <w:rPr>
+                <w:i/>
+                <w:iCs/>
+              </w:rPr>
+            </w:pPr>
+            <w:r>
+              <w:rPr>
+                <w:i/>
+                <w:iCs/>
+              </w:rPr>
+              <w:t>Area -&gt; 400</w:t>
+            </w:r>
+          </w:p>
+          <w:p>
+            <w:pPr>
+              <w:rPr>
+                <w:i/>
+                <w:iCs/>
+              </w:rPr>
+            </w:pPr>
+            <w:r>
+              <w:rPr>
+                <w:i/>
+                <w:iCs/>
+              </w:rPr>
+              <w:t>Interest -&gt; 5</w:t>
+            </w:r>
+          </w:p>
+          <w:p>
+            <w:pPr>
+              <w:rPr>
+                <w:i/>
+                <w:iCs/>
+              </w:rPr>
+            </w:pPr>
+            <w:r>
+              <w:rPr>
+                <w:i/>
+                <w:iCs/>
+              </w:rPr>
+              <w:t>Power Cost -&gt; 0.15</w:t>
+            </w:r>
+          </w:p>
+          <w:p>
+            <w:pPr>
+              <w:rPr>
+                <w:i/>
+                <w:iCs/>
+              </w:rPr>
+            </w:pPr>
+            <w:r>
+              <w:rPr>
+                <w:i/>
+                <w:iCs/>
+              </w:rPr>
+              <w:t>CSV -&gt; monthdata_cleaned.csv</w:t>
+            </w:r>
+          </w:p>
+        </w:tc>
+        <w:tc>
+          <w:tcPr>
+            <w:tcW w:w="2055" w:type="dxa"/>
+          </w:tcPr>
+          <w:p>
+            <w:pPr>
+              <w:rPr>
+                <w:i/>
+                <w:iCs/>
+              </w:rPr>
+            </w:pPr>
+            <w:r>
+              <w:rPr>
+                <w:i/>
+                <w:iCs/>
+              </w:rPr>
+              <w:t>256919</w:t>
+            </w:r>
+          </w:p>
+        </w:tc>
+        <w:tc>
+          <w:tcPr>
+            <w:tcW w:w="2338" w:type="dxa"/>
+          </w:tcPr>
+          <w:p>
+            <w:pPr>
+              <w:rPr>
+                <w:i/>
+                <w:iCs/>
+              </w:rPr>
+            </w:pPr>
+            <w:r>
+              <w:rPr>
+                <w:i/>
+                <w:iCs/>
+              </w:rPr>
+              <w:t>Pass</w:t>
+            </w:r>
+          </w:p>
+        </w:tc>
+      </w:tr>
+      <w:tr>
+        <w:tc>
+          <w:tcPr>
+            <w:tcW w:w="2337" w:type="dxa"/>
+          </w:tcPr>
+          <w:p>
+            <w:pPr>
+              <w:rPr>
+                <w:i/>
+                <w:iCs/>
+              </w:rPr>
+            </w:pPr>
+            <w:r>
+              <w:rPr>
+                <w:i/>
+                <w:iCs/>
+              </w:rPr>
+              <w:t>Solar Panel #</w:t>
+            </w:r>
+            <w:r>
+              <w:rPr>
+                <w:i/>
+                <w:iCs/>
+              </w:rPr>
+              <w:t>2</w:t>
+            </w:r>
+            <w:r>
+              <w:rPr>
+                <w:i/>
+                <w:iCs/>
+              </w:rPr>
+              <w:t xml:space="preserve"> – Best Choice</w:t>
+            </w:r>
+          </w:p>
+        </w:tc>
+        <w:tc>
+          <w:tcPr>
+            <w:tcW w:w="2620" w:type="dxa"/>
+          </w:tcPr>
+          <w:p>
+            <w:pPr>
+              <w:rPr>
+                <w:i/>
+                <w:iCs/>
+              </w:rPr>
+            </w:pPr>
+            <w:r>
+              <w:rPr>
+                <w:i/>
+                <w:iCs/>
+              </w:rPr>
+              <w:t>Panel Efficiency 2 -&gt; 0.4</w:t>
+            </w:r>
+          </w:p>
+        </w:tc>
+        <w:tc>
+          <w:tcPr>
+            <w:tcW w:w="2055" w:type="dxa"/>
+          </w:tcPr>
+          <w:p>
+            <w:pPr>
+              <w:rPr>
+                <w:i/>
+                <w:iCs/>
+              </w:rPr>
+            </w:pPr>
+            <w:r>
+              <w:rPr>
+                <w:i/>
+                <w:iCs/>
+              </w:rPr>
+              <w:t>739054</w:t>
+            </w:r>
+          </w:p>
+        </w:tc>
+        <w:tc>
+          <w:tcPr>
+            <w:tcW w:w="2338" w:type="dxa"/>
+          </w:tcPr>
+          <w:p>
+            <w:pPr>
+              <w:rPr>
+                <w:i/>
+                <w:iCs/>
+              </w:rPr>
+            </w:pPr>
+            <w:r>
+              <w:rPr>
+                <w:i/>
+                <w:iCs/>
+              </w:rPr>
+              <w:t>Pass</w:t>
+            </w:r>
+          </w:p>
+        </w:tc>
+      </w:tr>
+      <w:tr>
+        <w:tc>
+          <w:tcPr>
+            <w:tcW w:w="2337" w:type="dxa"/>
+          </w:tcPr>
+          <w:p>
+            <w:pPr>
+              <w:rPr>
+                <w:i/>
+                <w:iCs/>
+              </w:rPr>
+            </w:pPr>
+            <w:r>
+              <w:rPr>
+                <w:i/>
+                <w:iCs/>
+              </w:rPr>
+              <w:t>Solar Panel #</w:t>
+            </w:r>
+            <w:r>
+              <w:rPr>
+                <w:i/>
+                <w:iCs/>
+              </w:rPr>
+              <w:t>3</w:t>
+            </w:r>
+            <w:r>
+              <w:rPr>
+                <w:i/>
+                <w:iCs/>
+              </w:rPr>
+              <w:t xml:space="preserve"> – Best Choice</w:t>
+            </w:r>
+          </w:p>
+        </w:tc>
+        <w:tc>
+          <w:tcPr>
+            <w:tcW w:w="2620" w:type="dxa"/>
+          </w:tcPr>
+          <w:p>
+            <w:pPr>
+              <w:rPr>
+                <w:i/>
+                <w:iCs/>
+              </w:rPr>
+            </w:pPr>
+            <w:r>
+              <w:rPr>
+                <w:i/>
+                <w:iCs/>
+              </w:rPr>
+              <w:t xml:space="preserve">Panel Efficiency </w:t>
+            </w:r>
+            <w:r>
+              <w:rPr>
+                <w:i/>
+                <w:iCs/>
+              </w:rPr>
+              <w:t>3</w:t>
+            </w:r>
+            <w:r>
+              <w:rPr>
+                <w:i/>
+                <w:iCs/>
+              </w:rPr>
+              <w:t xml:space="preserve"> -&gt; 0.4</w:t>
+            </w:r>
+          </w:p>
+        </w:tc>
+        <w:tc>
+          <w:tcPr>
+            <w:tcW w:w="2055" w:type="dxa"/>
+          </w:tcPr>
+          <w:p>
+            <w:pPr>
+              <w:rPr>
+                <w:i/>
+                <w:iCs/>
+              </w:rPr>
+            </w:pPr>
+            <w:r>
+              <w:rPr>
+                <w:i/>
+                <w:iCs/>
+              </w:rPr>
+              <w:t>763355</w:t>
+            </w:r>
+          </w:p>
+        </w:tc>
+        <w:tc>
+          <w:tcPr>
+            <w:tcW w:w="2338" w:type="dxa"/>
+          </w:tcPr>
+          <w:p>
+            <w:pPr>
+              <w:rPr>
+                <w:i/>
+                <w:iCs/>
+              </w:rPr>
+            </w:pPr>
+            <w:r>
+              <w:rPr>
+                <w:i/>
+                <w:iCs/>
+              </w:rPr>
+              <w:t>Pass</w:t>
+            </w:r>
+          </w:p>
+        </w:tc>
+      </w:tr>
+    </w:tbl>
+    <w:p>
+      <w:pPr>
+        <w:rPr>
+          <w:i/>
+          <w:iCs/>
+        </w:rPr>
+      </w:pPr>
+    </w:p>
+    <w:p>
+      <w:pPr>
+        <w:rPr>
+          <w:i/>
+          <w:iCs/>
+        </w:rPr>
+      </w:pPr>
+    </w:p>
+    <w:p>
+      <w:pPr>
+        <w:rPr>
+          <w:i/>
+          <w:iCs/>
+        </w:rPr>
+      </w:pPr>
+    </w:p>
+    <w:p>
+      <w:pPr>
         <w:pStyle w:val="Heading2"/>
         <w:numPr>
           <w:ilvl w:val="0"/>
@@ -3285,7 +5152,6 @@
           <w:szCs w:val="24"/>
         </w:rPr>
       </w:pPr>
-      <w:bookmarkStart w:id="16" w:name="_Toc100071495"/>
       <w:r>
         <w:rPr>
           <w:b w:val="0"/>
@@ -6148,7 +8014,7 @@
   <w:style w:type="paragraph" w:default="1" w:styleId="Normal">
     <w:name w:val="Normal"/>
     <w:qFormat/>
-    <w:rsid w:val="00C17F6F"/>
+    <w:rsid w:val="00644161"/>
   </w:style>
   <w:style w:type="paragraph" w:styleId="Heading1">
     <w:name w:val="heading 1"/>
@@ -6357,6 +8223,25 @@
       <w:color w:val="0563C1" w:themeColor="hyperlink"/>
       <w:u w:val="single"/>
     </w:rPr>
+  </w:style>
+  <w:style w:type="table" w:styleId="TableGrid">
+    <w:name w:val="Table Grid"/>
+    <w:basedOn w:val="TableNormal"/>
+    <w:uiPriority w:val="39"/>
+    <w:rsid w:val="00600A72"/>
+    <w:pPr>
+      <w:spacing w:after="0" w:line="240" w:lineRule="auto"/>
+    </w:pPr>
+    <w:tblPr>
+      <w:tblBorders>
+        <w:top w:val="single" w:sz="4" w:space="0" w:color="auto"/>
+        <w:left w:val="single" w:sz="4" w:space="0" w:color="auto"/>
+        <w:bottom w:val="single" w:sz="4" w:space="0" w:color="auto"/>
+        <w:right w:val="single" w:sz="4" w:space="0" w:color="auto"/>
+        <w:insideH w:val="single" w:sz="4" w:space="0" w:color="auto"/>
+        <w:insideV w:val="single" w:sz="4" w:space="0" w:color="auto"/>
+      </w:tblBorders>
+    </w:tblPr>
   </w:style>
 </w:styles>
 </file>

</xml_diff>